<commit_message>
updated event handling documentation
</commit_message>
<xml_diff>
--- a/Documentation Sources/Event Handling.docx
+++ b/Documentation Sources/Event Handling.docx
@@ -1101,7 +1101,39 @@
               </w:numPr>
             </w:pPr>
             <w:r>
-              <w:t xml:space="preserve">The jQuery/CSS selector(s) for the elements </w:t>
+              <w:t>A character vector of t</w:t>
+            </w:r>
+            <w:r>
+              <w:t>he jQuery/C</w:t>
+            </w:r>
+            <w:r>
+              <w:t>SS selector(s) for the elements</w:t>
+            </w:r>
+          </w:p>
+          <w:p>
+            <w:pPr>
+              <w:pStyle w:val="ListParagraph"/>
+              <w:numPr>
+                <w:ilvl w:val="0"/>
+                <w:numId w:val="25"/>
+              </w:numPr>
+            </w:pPr>
+            <w:r>
+              <w:t xml:space="preserve">A 2 element vector of character vectors of </w:t>
+            </w:r>
+            <w:r>
+              <w:br/>
+              <w:t>[1] the jQuery/CSS selector(s) for the elements</w:t>
+            </w:r>
+            <w:r>
+              <w:br/>
+              <w:t xml:space="preserve">[2] the </w:t>
+            </w:r>
+            <w:r>
+              <w:t xml:space="preserve">jQuery/CSS selector(s) </w:t>
+            </w:r>
+            <w:r>
+              <w:t>for delegated elements</w:t>
             </w:r>
           </w:p>
           <w:p>
@@ -1299,92 +1331,6 @@
             </w:pPr>
             <w:r>
               <w:t>''</w:t>
-            </w:r>
-          </w:p>
-        </w:tc>
-      </w:tr>
-      <w:tr>
-        <w:tc>
-          <w:tcPr>
-            <w:tcW w:w="2065" w:type="dxa"/>
-          </w:tcPr>
-          <w:p>
-            <w:pPr>
-              <w:pStyle w:val="APL"/>
-            </w:pPr>
-            <w:r>
-              <w:t>Hourglass</w:t>
-            </w:r>
-          </w:p>
-        </w:tc>
-        <w:tc>
-          <w:tcPr>
-            <w:tcW w:w="5760" w:type="dxa"/>
-          </w:tcPr>
-          <w:p>
-            <w:r>
-              <w:t>Boolean which indicates whether to turn the cursor to an hourglass while the server executes the handler.</w:t>
-            </w:r>
-          </w:p>
-        </w:tc>
-        <w:tc>
-          <w:tcPr>
-            <w:tcW w:w="1525" w:type="dxa"/>
-          </w:tcPr>
-          <w:p>
-            <w:pPr>
-              <w:pStyle w:val="APL"/>
-              <w:jc w:val="center"/>
-            </w:pPr>
-            <w:r>
-              <w:t>1</w:t>
-            </w:r>
-          </w:p>
-        </w:tc>
-      </w:tr>
-      <w:tr>
-        <w:tc>
-          <w:tcPr>
-            <w:tcW w:w="2065" w:type="dxa"/>
-            <w:tcBorders>
-              <w:bottom w:val="single" w:sz="4" w:space="0" w:color="auto"/>
-            </w:tcBorders>
-          </w:tcPr>
-          <w:p>
-            <w:pPr>
-              <w:pStyle w:val="APL"/>
-            </w:pPr>
-            <w:r>
-              <w:t>Page</w:t>
-            </w:r>
-          </w:p>
-        </w:tc>
-        <w:tc>
-          <w:tcPr>
-            <w:tcW w:w="5760" w:type="dxa"/>
-            <w:tcBorders>
-              <w:bottom w:val="single" w:sz="4" w:space="0" w:color="auto"/>
-            </w:tcBorders>
-          </w:tcPr>
-          <w:p>
-            <w:r>
-              <w:t>The URL to which the server callback is directed.</w:t>
-            </w:r>
-          </w:p>
-        </w:tc>
-        <w:tc>
-          <w:tcPr>
-            <w:tcW w:w="1525" w:type="dxa"/>
-            <w:tcBorders>
-              <w:bottom w:val="single" w:sz="4" w:space="0" w:color="auto"/>
-            </w:tcBorders>
-          </w:tcPr>
-          <w:p>
-            <w:pPr>
-              <w:jc w:val="center"/>
-            </w:pPr>
-            <w:r>
-              <w:t>current page</w:t>
             </w:r>
           </w:p>
         </w:tc>
@@ -1400,7 +1346,7 @@
               <w:pStyle w:val="APL"/>
             </w:pPr>
             <w:r>
-              <w:t>JavaScript</w:t>
+              <w:t>Delegates</w:t>
             </w:r>
           </w:p>
         </w:tc>
@@ -1411,7 +1357,16 @@
           </w:tcPr>
           <w:p>
             <w:r>
-              <w:t>JavaScript to execute.  If making a callback to the server this is executed prior to making the callback.</w:t>
+              <w:t xml:space="preserve">A character vector of the jQuery/CSS selector(s) for delegated elements (can also be specified as the second element of </w:t>
+            </w:r>
+            <w:r>
+              <w:rPr>
+                <w:rStyle w:val="CodeChar"/>
+              </w:rPr>
+              <w:t>Selector</w:t>
+            </w:r>
+            <w:r>
+              <w:t>)</w:t>
             </w:r>
           </w:p>
         </w:tc>
@@ -1425,9 +1380,6 @@
               <w:pStyle w:val="APL"/>
               <w:jc w:val="center"/>
             </w:pPr>
-            <w:r>
-              <w:t>''</w:t>
-            </w:r>
           </w:p>
         </w:tc>
       </w:tr>
@@ -1442,7 +1394,7 @@
               <w:pStyle w:val="APL"/>
             </w:pPr>
             <w:r>
-              <w:t>jQueryWrap</w:t>
+              <w:t>JavaScript</w:t>
             </w:r>
           </w:p>
         </w:tc>
@@ -1453,7 +1405,7 @@
           </w:tcPr>
           <w:p>
             <w:r>
-              <w:t>Boolean which indicates whether to wrap the handler definition in code such that it will be defined and bound when the web page is loaded.</w:t>
+              <w:t>JavaScript to execute.  If making a callback to the server this is executed prior to making the callback.</w:t>
             </w:r>
           </w:p>
         </w:tc>
@@ -1468,7 +1420,57 @@
               <w:jc w:val="center"/>
             </w:pPr>
             <w:r>
-              <w:t>1</w:t>
+              <w:t>''</w:t>
+            </w:r>
+          </w:p>
+        </w:tc>
+      </w:tr>
+      <w:tr>
+        <w:tc>
+          <w:tcPr>
+            <w:tcW w:w="2065" w:type="dxa"/>
+            <w:tcBorders>
+              <w:bottom w:val="single" w:sz="4" w:space="0" w:color="auto"/>
+            </w:tcBorders>
+            <w:shd w:val="clear" w:color="auto" w:fill="F2F2F2" w:themeFill="background1" w:themeFillShade="F2"/>
+          </w:tcPr>
+          <w:p>
+            <w:pPr>
+              <w:pStyle w:val="APL"/>
+            </w:pPr>
+            <w:r>
+              <w:t>Page</w:t>
+            </w:r>
+          </w:p>
+        </w:tc>
+        <w:tc>
+          <w:tcPr>
+            <w:tcW w:w="5760" w:type="dxa"/>
+            <w:tcBorders>
+              <w:bottom w:val="single" w:sz="4" w:space="0" w:color="auto"/>
+            </w:tcBorders>
+            <w:shd w:val="clear" w:color="auto" w:fill="F2F2F2" w:themeFill="background1" w:themeFillShade="F2"/>
+          </w:tcPr>
+          <w:p>
+            <w:r>
+              <w:t>The URL to which the server callback is directed.</w:t>
+            </w:r>
+          </w:p>
+        </w:tc>
+        <w:tc>
+          <w:tcPr>
+            <w:tcW w:w="1525" w:type="dxa"/>
+            <w:tcBorders>
+              <w:bottom w:val="single" w:sz="4" w:space="0" w:color="auto"/>
+            </w:tcBorders>
+            <w:shd w:val="clear" w:color="auto" w:fill="F2F2F2" w:themeFill="background1" w:themeFillShade="F2"/>
+          </w:tcPr>
+          <w:p>
+            <w:pPr>
+              <w:jc w:val="center"/>
+            </w:pPr>
+            <w:r>
+              <w:t>current page</w:t>
             </w:r>
           </w:p>
         </w:tc>
@@ -1484,7 +1486,8 @@
               <w:pStyle w:val="APL"/>
             </w:pPr>
             <w:r>
-              <w:t>ScriptWrap</w:t>
+              <w:lastRenderedPageBreak/>
+              <w:t>Hourglass</w:t>
             </w:r>
           </w:p>
         </w:tc>
@@ -1495,7 +1498,7 @@
           </w:tcPr>
           <w:p>
             <w:r>
-              <w:t>Boolean which indicates whether to wrap the handler definition in a &lt;script&gt; element.</w:t>
+              <w:t>Boolean which indicates whether to turn the cursor to an hourglass while the server executes the handler.</w:t>
             </w:r>
           </w:p>
         </w:tc>
@@ -1526,8 +1529,7 @@
               <w:pStyle w:val="APL"/>
             </w:pPr>
             <w:r>
-              <w:lastRenderedPageBreak/>
-              <w:t>ForceInternal</w:t>
+              <w:t>jQueryWrap</w:t>
             </w:r>
           </w:p>
         </w:tc>
@@ -1538,43 +1540,7 @@
           </w:tcPr>
           <w:p>
             <w:r>
-              <w:t>Indicates whether to treat the event as an internal event in a widget. One of:</w:t>
-            </w:r>
-          </w:p>
-          <w:p>
-            <w:pPr>
-              <w:pStyle w:val="ListParagraph"/>
-              <w:numPr>
-                <w:ilvl w:val="0"/>
-                <w:numId w:val="25"/>
-              </w:numPr>
-            </w:pPr>
-            <w:r>
-              <w:t>¯1 – determine by seeing if the event is an element of the widget's InternalEvents list</w:t>
-            </w:r>
-          </w:p>
-          <w:p>
-            <w:pPr>
-              <w:pStyle w:val="ListParagraph"/>
-              <w:numPr>
-                <w:ilvl w:val="0"/>
-                <w:numId w:val="25"/>
-              </w:numPr>
-            </w:pPr>
-            <w:r>
-              <w:t>0 – do not treat it as an internal event</w:t>
-            </w:r>
-          </w:p>
-          <w:p>
-            <w:pPr>
-              <w:pStyle w:val="ListParagraph"/>
-              <w:numPr>
-                <w:ilvl w:val="0"/>
-                <w:numId w:val="25"/>
-              </w:numPr>
-            </w:pPr>
-            <w:r>
-              <w:t>1 – force it to be treated as an internal event</w:t>
+              <w:t>Boolean which indicates whether to wrap the handler definition in code such that it will be defined and bound when the web page is loaded.</w:t>
             </w:r>
           </w:p>
         </w:tc>
@@ -1589,7 +1555,7 @@
               <w:jc w:val="center"/>
             </w:pPr>
             <w:r>
-              <w:t>¯1</w:t>
+              <w:t>1</w:t>
             </w:r>
           </w:p>
         </w:tc>
@@ -1605,6 +1571,126 @@
               <w:pStyle w:val="APL"/>
             </w:pPr>
             <w:r>
+              <w:t>ScriptWrap</w:t>
+            </w:r>
+          </w:p>
+        </w:tc>
+        <w:tc>
+          <w:tcPr>
+            <w:tcW w:w="5760" w:type="dxa"/>
+            <w:shd w:val="clear" w:color="auto" w:fill="F2F2F2" w:themeFill="background1" w:themeFillShade="F2"/>
+          </w:tcPr>
+          <w:p>
+            <w:r>
+              <w:t>Boolean which indicates whether to wrap the handler definition in a &lt;script&gt; element.</w:t>
+            </w:r>
+          </w:p>
+        </w:tc>
+        <w:tc>
+          <w:tcPr>
+            <w:tcW w:w="1525" w:type="dxa"/>
+            <w:shd w:val="clear" w:color="auto" w:fill="F2F2F2" w:themeFill="background1" w:themeFillShade="F2"/>
+          </w:tcPr>
+          <w:p>
+            <w:pPr>
+              <w:pStyle w:val="APL"/>
+              <w:jc w:val="center"/>
+            </w:pPr>
+            <w:r>
+              <w:t>1</w:t>
+            </w:r>
+          </w:p>
+        </w:tc>
+      </w:tr>
+      <w:tr>
+        <w:tc>
+          <w:tcPr>
+            <w:tcW w:w="2065" w:type="dxa"/>
+            <w:shd w:val="clear" w:color="auto" w:fill="F2F2F2" w:themeFill="background1" w:themeFillShade="F2"/>
+          </w:tcPr>
+          <w:p>
+            <w:pPr>
+              <w:pStyle w:val="APL"/>
+            </w:pPr>
+            <w:r>
+              <w:t>ForceInternal</w:t>
+            </w:r>
+          </w:p>
+        </w:tc>
+        <w:tc>
+          <w:tcPr>
+            <w:tcW w:w="5760" w:type="dxa"/>
+            <w:shd w:val="clear" w:color="auto" w:fill="F2F2F2" w:themeFill="background1" w:themeFillShade="F2"/>
+          </w:tcPr>
+          <w:p>
+            <w:r>
+              <w:t>Indicates whether to treat the event as an internal event in a widget. One of:</w:t>
+            </w:r>
+          </w:p>
+          <w:p>
+            <w:pPr>
+              <w:pStyle w:val="ListParagraph"/>
+              <w:numPr>
+                <w:ilvl w:val="0"/>
+                <w:numId w:val="25"/>
+              </w:numPr>
+            </w:pPr>
+            <w:r>
+              <w:t>¯1 – determine by seeing if the event is an element of the widget's InternalEvents list</w:t>
+            </w:r>
+          </w:p>
+          <w:p>
+            <w:pPr>
+              <w:pStyle w:val="ListParagraph"/>
+              <w:numPr>
+                <w:ilvl w:val="0"/>
+                <w:numId w:val="25"/>
+              </w:numPr>
+            </w:pPr>
+            <w:r>
+              <w:t>0 – do not treat it as an internal event</w:t>
+            </w:r>
+          </w:p>
+          <w:p>
+            <w:pPr>
+              <w:pStyle w:val="ListParagraph"/>
+              <w:numPr>
+                <w:ilvl w:val="0"/>
+                <w:numId w:val="25"/>
+              </w:numPr>
+            </w:pPr>
+            <w:r>
+              <w:t>1 – force it to be treated as an internal event</w:t>
+            </w:r>
+          </w:p>
+        </w:tc>
+        <w:tc>
+          <w:tcPr>
+            <w:tcW w:w="1525" w:type="dxa"/>
+            <w:shd w:val="clear" w:color="auto" w:fill="F2F2F2" w:themeFill="background1" w:themeFillShade="F2"/>
+          </w:tcPr>
+          <w:p>
+            <w:pPr>
+              <w:pStyle w:val="APL"/>
+              <w:jc w:val="center"/>
+            </w:pPr>
+            <w:r>
+              <w:t>¯1</w:t>
+            </w:r>
+          </w:p>
+        </w:tc>
+      </w:tr>
+      <w:tr>
+        <w:tc>
+          <w:tcPr>
+            <w:tcW w:w="2065" w:type="dxa"/>
+            <w:shd w:val="clear" w:color="auto" w:fill="F2F2F2" w:themeFill="background1" w:themeFillShade="F2"/>
+          </w:tcPr>
+          <w:p>
+            <w:pPr>
+              <w:pStyle w:val="APL"/>
+            </w:pPr>
+            <w:r>
               <w:t>WidgetDef</w:t>
             </w:r>
           </w:p>
@@ -2241,6 +2327,7 @@
         <w:rPr>
           <w:b/>
         </w:rPr>
+        <w:lastRenderedPageBreak/>
         <w:t>Events</w:t>
       </w:r>
     </w:p>
@@ -2430,7 +2517,6 @@
         <w:rPr>
           <w:b/>
         </w:rPr>
-        <w:lastRenderedPageBreak/>
         <w:t>Callback</w:t>
       </w:r>
     </w:p>
@@ -2438,6 +2524,7 @@
       <w:r>
         <w:rPr>
           <w:rStyle w:val="CodeChar"/>
+          <w:szCs w:val="20"/>
         </w:rPr>
         <w:t>Callback</w:t>
       </w:r>
@@ -2587,7 +2674,7 @@
         <w:rPr>
           <w:b/>
         </w:rPr>
-        <w:t>Hourglass</w:t>
+        <w:t>Delegates</w:t>
       </w:r>
     </w:p>
     <w:p>
@@ -2595,10 +2682,53 @@
         <w:rPr>
           <w:rStyle w:val="CodeChar"/>
         </w:rPr>
-        <w:t>Hourglass</w:t>
-      </w:r>
-      <w:r>
-        <w:t xml:space="preserve"> is a Boolean which indicates whether to change the cursor to an hourglass when an event is handled by the server.  This is intended for event whose server processing time may be lengthy.  Most events will be handled so quickly that flipping between the normal cursor/hourglass and back again isn't noticeable.  The default value is 1.  </w:t>
+        <w:t>Delegates</w:t>
+      </w:r>
+      <w:r>
+        <w:t xml:space="preserve"> are used in jQuery's event handling framework primarily to address two circumstances.</w:t>
+      </w:r>
+    </w:p>
+    <w:p>
+      <w:pPr>
+        <w:pStyle w:val="ListParagraph"/>
+        <w:numPr>
+          <w:ilvl w:val="0"/>
+          <w:numId w:val="27"/>
+        </w:numPr>
+      </w:pPr>
+      <w:r>
+        <w:t>When the same event is to be bound to a large number of elements.  For instance, every cell in a large table.  Rather than internally bind a handler to every cell, it's more efficient to bind one handler to the table element itself and then specify the cells as delegates.</w:t>
+      </w:r>
+    </w:p>
+    <w:p>
+      <w:pPr>
+        <w:pStyle w:val="ListParagraph"/>
+        <w:numPr>
+          <w:ilvl w:val="0"/>
+          <w:numId w:val="27"/>
+        </w:numPr>
+      </w:pPr>
+      <w:r>
+        <w:t>When dynamic elements need handlers bound to them.  Event handlers are bound when the page is loaded. If, after it's loaded, a page creates new elements that need event handling, then you must use delegates.</w:t>
+      </w:r>
+    </w:p>
+    <w:p>
+      <w:r>
+        <w:t>See</w:t>
+      </w:r>
+      <w:r>
+        <w:t xml:space="preserve"> </w:t>
+      </w:r>
+      <w:hyperlink r:id="rId9" w:history="1">
+        <w:r>
+          <w:rPr>
+            <w:rStyle w:val="Hyperlink"/>
+          </w:rPr>
+          <w:t>https://learn.jquery.com/events/event-delegation/</w:t>
+        </w:r>
+      </w:hyperlink>
+      <w:r>
+        <w:t xml:space="preserve"> for a discussion on delegates.</w:t>
       </w:r>
     </w:p>
     <w:p>
@@ -2613,7 +2743,7 @@
         <w:rPr>
           <w:b/>
         </w:rPr>
-        <w:t>Page</w:t>
+        <w:t>Hourglass</w:t>
       </w:r>
     </w:p>
     <w:p>
@@ -2621,19 +2751,10 @@
         <w:rPr>
           <w:rStyle w:val="CodeChar"/>
         </w:rPr>
-        <w:t>Page</w:t>
-      </w:r>
-      <w:r>
-        <w:t xml:space="preserve"> specifies the URL to which to direct the event handling.  As in the example at the beginning of this document, most events will be handled in the same page that rendered the original web content.  However, if you want to separate your event handling code to another page, set </w:t>
-      </w:r>
-      <w:r>
-        <w:rPr>
-          <w:rStyle w:val="CodeChar"/>
-        </w:rPr>
-        <w:t>Page</w:t>
-      </w:r>
-      <w:r>
-        <w:t xml:space="preserve"> to the URL of </w:t>
+        <w:t>Hourglass</w:t>
+      </w:r>
+      <w:r>
+        <w:t xml:space="preserve"> is a Boolean which indicates whether to change the cursor to an hourglass when an event is handled by the server.  This is intended for event whose server processing time may be lengthy.  Most events will be handled so quickly that flipping between the normal cursor/hourglass and back again isn't noticeable.  The default value is 1.  </w:t>
       </w:r>
     </w:p>
     <w:p>
@@ -2648,7 +2769,7 @@
         <w:rPr>
           <w:b/>
         </w:rPr>
-        <w:t>JavaScript</w:t>
+        <w:t>Page</w:t>
       </w:r>
     </w:p>
     <w:p>
@@ -2656,22 +2777,20 @@
         <w:rPr>
           <w:rStyle w:val="CodeChar"/>
         </w:rPr>
-        <w:t>JavaScript</w:t>
-      </w:r>
-      <w:r>
-        <w:t xml:space="preserve"> </w:t>
-      </w:r>
-      <w:r>
-        <w:t xml:space="preserve">is any JavaScript code you would like to be run in the client </w:t>
-      </w:r>
-      <w:r>
-        <w:rPr>
-          <w:b/>
-        </w:rPr>
-        <w:t>before</w:t>
-      </w:r>
-      <w:r>
-        <w:t xml:space="preserve"> the event is signaled to the server.</w:t>
+        <w:lastRenderedPageBreak/>
+        <w:t>Page</w:t>
+      </w:r>
+      <w:r>
+        <w:t xml:space="preserve"> specifies the URL to which to direct the event handling.  As in the example at the beginning of this document, most events will be handled in the same page that rendered the original web content.  However, if you want to separate your event handling code to another page, set </w:t>
+      </w:r>
+      <w:r>
+        <w:rPr>
+          <w:rStyle w:val="CodeChar"/>
+        </w:rPr>
+        <w:t>Page</w:t>
+      </w:r>
+      <w:r>
+        <w:t xml:space="preserve"> to the URL of </w:t>
       </w:r>
     </w:p>
     <w:p>
@@ -2686,7 +2805,7 @@
         <w:rPr>
           <w:b/>
         </w:rPr>
-        <w:t>jQueryWrap</w:t>
+        <w:t>JavaScript</w:t>
       </w:r>
     </w:p>
     <w:p>
@@ -2694,61 +2813,22 @@
         <w:rPr>
           <w:rStyle w:val="CodeChar"/>
         </w:rPr>
-        <w:t>jQueryWrap</w:t>
+        <w:t>JavaScript</w:t>
       </w:r>
       <w:r>
         <w:t xml:space="preserve"> </w:t>
       </w:r>
       <w:r>
-        <w:t xml:space="preserve">is a Boolean which </w:t>
-      </w:r>
-      <w:r>
-        <w:t xml:space="preserve">specifies </w:t>
-      </w:r>
-      <w:r>
-        <w:t>whether</w:t>
-      </w:r>
-      <w:r>
-        <w:t xml:space="preserve"> to wrap the handler in jQuery syntax so that the handler is defined and bound when the web page loads.  The default is 1.</w:t>
-      </w:r>
-    </w:p>
-    <w:p/>
-    <w:p>
-      <w:r>
-        <w:t xml:space="preserve">This setting is </w:t>
-      </w:r>
-      <w:r>
-        <w:t>for advanced use</w:t>
-      </w:r>
-      <w:r>
-        <w:t xml:space="preserve"> </w:t>
-      </w:r>
-      <w:r>
-        <w:t xml:space="preserve">when you </w:t>
-      </w:r>
-      <w:r>
-        <w:t xml:space="preserve">want to generate </w:t>
-      </w:r>
-      <w:r>
-        <w:t xml:space="preserve">and manipulate </w:t>
-      </w:r>
-      <w:r>
-        <w:t>the handler</w:t>
-      </w:r>
-      <w:r>
-        <w:t>'s</w:t>
-      </w:r>
-      <w:r>
-        <w:t xml:space="preserve"> </w:t>
-      </w:r>
-      <w:r>
-        <w:t xml:space="preserve">code </w:t>
-      </w:r>
-      <w:r>
-        <w:t>for separate use.</w:t>
-      </w:r>
-      <w:r>
-        <w:t xml:space="preserve"> </w:t>
+        <w:t xml:space="preserve">is any JavaScript code you would like to be run in the client </w:t>
+      </w:r>
+      <w:r>
+        <w:rPr>
+          <w:b/>
+        </w:rPr>
+        <w:t>before</w:t>
+      </w:r>
+      <w:r>
+        <w:t xml:space="preserve"> the event is signaled to the server.</w:t>
       </w:r>
     </w:p>
     <w:p>
@@ -2763,7 +2843,7 @@
         <w:rPr>
           <w:b/>
         </w:rPr>
-        <w:t>ScriptWrap</w:t>
+        <w:t>jQueryWrap</w:t>
       </w:r>
     </w:p>
     <w:p>
@@ -2771,17 +2851,61 @@
         <w:rPr>
           <w:rStyle w:val="CodeChar"/>
         </w:rPr>
-        <w:lastRenderedPageBreak/>
-        <w:t>ScriptWrap</w:t>
-      </w:r>
-      <w:r>
-        <w:t xml:space="preserve"> is a Boolean which specifies whether to wrap the handler in an HTML &lt;script&gt; element. The default is 1.</w:t>
+        <w:t>jQueryWrap</w:t>
+      </w:r>
+      <w:r>
+        <w:t xml:space="preserve"> </w:t>
+      </w:r>
+      <w:r>
+        <w:t xml:space="preserve">is a Boolean which </w:t>
+      </w:r>
+      <w:r>
+        <w:t xml:space="preserve">specifies </w:t>
+      </w:r>
+      <w:r>
+        <w:t>whether</w:t>
+      </w:r>
+      <w:r>
+        <w:t xml:space="preserve"> to wrap the handler in jQuery syntax so that the handler is defined and bound when the web page loads.  The default is 1.</w:t>
       </w:r>
     </w:p>
     <w:p/>
     <w:p>
       <w:r>
-        <w:t>This setting is for advanced use and is generally used when you want to combine several pieces of JavaScript into a single &lt;script&gt; element.</w:t>
+        <w:t xml:space="preserve">This setting is </w:t>
+      </w:r>
+      <w:r>
+        <w:t>for advanced use</w:t>
+      </w:r>
+      <w:r>
+        <w:t xml:space="preserve"> </w:t>
+      </w:r>
+      <w:r>
+        <w:t xml:space="preserve">when you </w:t>
+      </w:r>
+      <w:r>
+        <w:t xml:space="preserve">want to generate </w:t>
+      </w:r>
+      <w:r>
+        <w:t xml:space="preserve">and manipulate </w:t>
+      </w:r>
+      <w:r>
+        <w:t>the handler</w:t>
+      </w:r>
+      <w:r>
+        <w:t>'s</w:t>
+      </w:r>
+      <w:r>
+        <w:t xml:space="preserve"> </w:t>
+      </w:r>
+      <w:r>
+        <w:t xml:space="preserve">code </w:t>
+      </w:r>
+      <w:r>
+        <w:t>for separate use.</w:t>
+      </w:r>
+      <w:r>
+        <w:t xml:space="preserve"> </w:t>
       </w:r>
     </w:p>
     <w:p>
@@ -2796,6 +2920,38 @@
         <w:rPr>
           <w:b/>
         </w:rPr>
+        <w:t>ScriptWrap</w:t>
+      </w:r>
+    </w:p>
+    <w:p>
+      <w:r>
+        <w:rPr>
+          <w:rStyle w:val="CodeChar"/>
+        </w:rPr>
+        <w:t>ScriptWrap</w:t>
+      </w:r>
+      <w:r>
+        <w:t xml:space="preserve"> is a Boolean which specifies whether to wrap the handler in an HTML &lt;script&gt; element. The default is 1.</w:t>
+      </w:r>
+    </w:p>
+    <w:p/>
+    <w:p>
+      <w:r>
+        <w:t>This setting is for advanced use and is generally used when you want to combine several pieces of JavaScript into a single &lt;script&gt; element.</w:t>
+      </w:r>
+    </w:p>
+    <w:p>
+      <w:pPr>
+        <w:pStyle w:val="APL"/>
+        <w:shd w:val="clear" w:color="auto" w:fill="D9D9D9" w:themeFill="background1" w:themeFillShade="D9"/>
+        <w:rPr>
+          <w:b/>
+        </w:rPr>
+      </w:pPr>
+      <w:r>
+        <w:rPr>
+          <w:b/>
+        </w:rPr>
         <w:t>ForceInternal</w:t>
       </w:r>
     </w:p>
@@ -2825,7 +2981,16 @@
     <w:p/>
     <w:p>
       <w:r>
-        <w:t xml:space="preserve">Widgets in JavaScript libraries like jQueryUI and Syncfusion will often have internal events.  </w:t>
+        <w:t xml:space="preserve">Widgets in JavaScript libraries like jQueryUI and Syncfusion will often have </w:t>
+      </w:r>
+      <w:r>
+        <w:t xml:space="preserve">a list of </w:t>
+      </w:r>
+      <w:r>
+        <w:t>events</w:t>
+      </w:r>
+      <w:r>
+        <w:t xml:space="preserve"> – we call these "internal events" because the handler for them is defined within the widget's parameters.  </w:t>
       </w:r>
       <w:r>
         <w:t xml:space="preserve">Internal events are handled slightly differently and may have different arguments.  </w:t>
@@ -2840,7 +3005,10 @@
         <w:t>InternalEvents</w:t>
       </w:r>
       <w:r>
-        <w:t xml:space="preserve">, which lists the events that are internal for the widget.  </w:t>
+        <w:t>, which lists the events tha</w:t>
+      </w:r>
+      <w:r>
+        <w:t>t are internal for the widget at the time the MiServer API was written.</w:t>
       </w:r>
     </w:p>
     <w:p/>
@@ -2873,7 +3041,13 @@
         <w:t>InternalEvents</w:t>
       </w:r>
       <w:r>
-        <w:t xml:space="preserve"> for whether to treat the event as an internal event.  A setting of </w:t>
+        <w:t xml:space="preserve"> for whether to treat the event as an internal event.  </w:t>
+      </w:r>
+    </w:p>
+    <w:p/>
+    <w:p>
+      <w:r>
+        <w:t xml:space="preserve">A setting of </w:t>
       </w:r>
       <w:r>
         <w:rPr>
@@ -2882,7 +3056,37 @@
         <w:t>1</w:t>
       </w:r>
       <w:r>
-        <w:t xml:space="preserve"> forces the event to be treated as an internal event and </w:t>
+        <w:t xml:space="preserve"> is used to the force </w:t>
+      </w:r>
+      <w:r>
+        <w:t>the event to be treated as an internal event</w:t>
+      </w:r>
+      <w:r>
+        <w:t>.  You would set this in the (unlikely) case</w:t>
+      </w:r>
+      <w:r>
+        <w:t xml:space="preserve"> </w:t>
+      </w:r>
+      <w:r>
+        <w:t>when the widget has an event that is not listed in InternalEvents.  This might happen if you install an updated ver</w:t>
+      </w:r>
+      <w:r>
+        <w:t xml:space="preserve">sion of a JavaScript library </w:t>
+      </w:r>
+      <w:r>
+        <w:t>and</w:t>
+      </w:r>
+      <w:r>
+        <w:t xml:space="preserve"> new events have been introduced.  </w:t>
+      </w:r>
+    </w:p>
+    <w:p/>
+    <w:p>
+      <w:r>
+        <w:t>A setting of</w:t>
+      </w:r>
+      <w:r>
+        <w:t xml:space="preserve"> </w:t>
       </w:r>
       <w:r>
         <w:rPr>
@@ -2891,7 +3095,19 @@
         <w:t>0</w:t>
       </w:r>
       <w:r>
-        <w:t xml:space="preserve"> means do not treat the event as an internal event.</w:t>
+        <w:t xml:space="preserve"> means do not treat</w:t>
+      </w:r>
+      <w:r>
+        <w:t xml:space="preserve"> the event as an internal event even if it's listed in </w:t>
+      </w:r>
+      <w:r>
+        <w:rPr>
+          <w:rStyle w:val="CodeChar"/>
+        </w:rPr>
+        <w:t>InternalEvents</w:t>
+      </w:r>
+      <w:r>
+        <w:t>.  It's unlikely that you'd ever use this setting, but it's included for completeness.</w:t>
       </w:r>
     </w:p>
     <w:p/>
@@ -3001,11 +3217,89 @@
       </w:r>
     </w:p>
     <w:p>
-      <w:r>
-        <w:t>Selectors Events Callback ClientData Delegates JavaScript Page</w:t>
-      </w:r>
-    </w:p>
-    <w:p/>
+      <w:pPr>
+        <w:pStyle w:val="Code"/>
+      </w:pPr>
+      <w:r>
+        <w:t>h</w:t>
+      </w:r>
+      <w:r>
+        <w:rPr>
+          <mc:AlternateContent>
+            <mc:Choice Requires="w16se"/>
+            <mc:Fallback>
+              <w:rFonts w:eastAsia="APL385 Unicode" w:cs="APL385 Unicode"/>
+            </mc:Fallback>
+          </mc:AlternateContent>
+        </w:rPr>
+        <mc:AlternateContent>
+          <mc:Choice Requires="w16se">
+            <w16se:symEx w16se:font="APL385 Unicode" w16se:char="2190"/>
+          </mc:Choice>
+          <mc:Fallback>
+            <w:t>←</w:t>
+          </mc:Fallback>
+        </mc:AlternateContent>
+      </w:r>
+      <w:r>
+        <w:t>Add _.Handler [</w:t>
+      </w:r>
+      <w:r>
+        <w:t xml:space="preserve">Selectors </w:t>
+      </w:r>
+      <w:r>
+        <w:t>[</w:t>
+      </w:r>
+      <w:r>
+        <w:t xml:space="preserve">Events </w:t>
+      </w:r>
+      <w:r>
+        <w:t>[</w:t>
+      </w:r>
+      <w:r>
+        <w:t xml:space="preserve">Callback </w:t>
+      </w:r>
+      <w:r>
+        <w:t>[</w:t>
+      </w:r>
+      <w:r>
+        <w:t xml:space="preserve">ClientData </w:t>
+      </w:r>
+      <w:r>
+        <w:t>[</w:t>
+      </w:r>
+      <w:r>
+        <w:t xml:space="preserve">Delegates </w:t>
+      </w:r>
+      <w:r>
+        <w:t xml:space="preserve">   </w:t>
+      </w:r>
+    </w:p>
+    <w:p>
+      <w:pPr>
+        <w:pStyle w:val="Code"/>
+      </w:pPr>
+      <w:r>
+        <w:t xml:space="preserve">                [</w:t>
+      </w:r>
+      <w:r>
+        <w:t xml:space="preserve">JavaScript </w:t>
+      </w:r>
+      <w:r>
+        <w:t>[</w:t>
+      </w:r>
+      <w:r>
+        <w:t>Page</w:t>
+      </w:r>
+      <w:r>
+        <w:t>]]]]]]]</w:t>
+      </w:r>
+    </w:p>
+    <w:p>
+      <w:r>
+        <w:t>All arguments to the constructor are positional and optional.</w:t>
+      </w:r>
+    </w:p>
     <w:p>
       <w:pPr>
         <w:spacing w:after="200"/>
@@ -3291,7 +3585,14 @@
                 <w:rFonts w:ascii="APL385 Unicode" w:hAnsi="APL385 Unicode"/>
                 <w:b/>
               </w:rPr>
-              <w:t>verb [argument] [</w:t>
+              <w:t>type</w:t>
+            </w:r>
+            <w:r>
+              <w:rPr>
+                <w:rFonts w:ascii="APL385 Unicode" w:hAnsi="APL385 Unicode"/>
+                <w:b/>
+              </w:rPr>
+              <w:t xml:space="preserve"> [argument] [</w:t>
             </w:r>
             <w:r>
               <w:rPr>
@@ -3310,7 +3611,13 @@
           </w:p>
           <w:p>
             <w:r>
-              <w:t>If the verb does not use an argument, then selector can be in the 3</w:t>
+              <w:t xml:space="preserve">If the </w:t>
+            </w:r>
+            <w:r>
+              <w:t>type</w:t>
+            </w:r>
+            <w:r>
+              <w:t xml:space="preserve"> does not use an argument, then selector can be in the 3</w:t>
             </w:r>
             <w:r>
               <w:rPr>
@@ -3356,10 +3663,23 @@
             </w:r>
             <w:r>
               <w:tab/>
-              <w:t>are equivalent because val does not use and argument.</w:t>
-            </w:r>
-            <w:bookmarkStart w:id="1" w:name="_GoBack"/>
-            <w:bookmarkEnd w:id="1"/>
+              <w:t xml:space="preserve">are equivalent </w:t>
+            </w:r>
+            <w:r>
+              <w:rPr>
+                <w:b/>
+              </w:rPr>
+              <w:t>because val does not use an</w:t>
+            </w:r>
+            <w:r>
+              <w:rPr>
+                <w:b/>
+              </w:rPr>
+              <w:t xml:space="preserve"> argument</w:t>
+            </w:r>
+            <w:r>
+              <w:t>.</w:t>
+            </w:r>
           </w:p>
         </w:tc>
       </w:tr>
@@ -3469,6 +3789,9 @@
         </w:tc>
       </w:tr>
       <w:tr>
+        <w:trPr>
+          <w:cantSplit/>
+        </w:trPr>
         <w:tc>
           <w:tcPr>
             <w:tcW w:w="1350" w:type="dxa"/>
@@ -3490,14 +3813,7 @@
                 <w:rFonts w:ascii="APL385 Unicode" w:hAnsi="APL385 Unicode"/>
                 <w:b/>
               </w:rPr>
-              <w:t>V</w:t>
-            </w:r>
-            <w:r>
-              <w:rPr>
-                <w:rFonts w:ascii="APL385 Unicode" w:hAnsi="APL385 Unicode"/>
-                <w:b/>
-              </w:rPr>
-              <w:t>erb</w:t>
+              <w:t>type</w:t>
             </w:r>
           </w:p>
         </w:tc>
@@ -3514,7 +3830,7 @@
               <w:ind w:left="0"/>
             </w:pPr>
             <w:r>
-              <w:t>the type of data to return.  valid types include:</w:t>
+              <w:t>the type of data to return</w:t>
             </w:r>
           </w:p>
           <w:tbl>
@@ -3551,14 +3867,7 @@
                       <w:rFonts w:ascii="APL385 Unicode" w:hAnsi="APL385 Unicode"/>
                       <w:b/>
                     </w:rPr>
-                    <w:t>verb</w:t>
-                  </w:r>
-                  <w:r>
-                    <w:rPr>
-                      <w:rFonts w:ascii="APL385 Unicode" w:hAnsi="APL385 Unicode"/>
-                      <w:b/>
-                    </w:rPr>
-                    <w:t xml:space="preserve"> =</w:t>
+                    <w:t>type</w:t>
                   </w:r>
                 </w:p>
               </w:tc>
@@ -3624,6 +3933,14 @@
                     </w:rPr>
                     <w:t>ttr</w:t>
                   </w:r>
+                  <w:r>
+                    <w:rPr>
+                      <w:rStyle w:val="FootnoteReference"/>
+                      <w:rFonts w:ascii="APL385 Unicode" w:hAnsi="APL385 Unicode"/>
+                      <w:b/>
+                    </w:rPr>
+                    <w:footnoteReference w:id="1"/>
+                  </w:r>
                 </w:p>
               </w:tc>
               <w:tc>
@@ -3639,7 +3956,66 @@
                     <w:ind w:left="0"/>
                   </w:pPr>
                   <w:r>
-                    <w:t>an HTML attribute</w:t>
+                    <w:t xml:space="preserve">an HTML </w:t>
+                  </w:r>
+                  <w:r>
+                    <w:t xml:space="preserve">element </w:t>
+                  </w:r>
+                  <w:r>
+                    <w:t>attribute</w:t>
+                  </w:r>
+                </w:p>
+              </w:tc>
+            </w:tr>
+            <w:tr>
+              <w:tc>
+                <w:tcPr>
+                  <w:tcW w:w="1590" w:type="dxa"/>
+                </w:tcPr>
+                <w:p>
+                  <w:pPr>
+                    <w:pStyle w:val="ListParagraph"/>
+                    <w:tabs>
+                      <w:tab w:val="left" w:pos="6039"/>
+                    </w:tabs>
+                    <w:ind w:left="0"/>
+                    <w:rPr>
+                      <w:rFonts w:ascii="APL385 Unicode" w:hAnsi="APL385 Unicode"/>
+                      <w:b/>
+                      <w:vertAlign w:val="superscript"/>
+                    </w:rPr>
+                  </w:pPr>
+                  <w:r>
+                    <w:rPr>
+                      <w:rFonts w:ascii="APL385 Unicode" w:hAnsi="APL385 Unicode"/>
+                      <w:b/>
+                    </w:rPr>
+                    <w:t>prop</w:t>
+                  </w:r>
+                  <w:r>
+                    <w:rPr>
+                      <w:rFonts w:ascii="APL385 Unicode" w:hAnsi="APL385 Unicode"/>
+                      <w:b/>
+                      <w:vertAlign w:val="superscript"/>
+                    </w:rPr>
+                    <w:t>1</w:t>
+                  </w:r>
+                </w:p>
+              </w:tc>
+              <w:tc>
+                <w:tcPr>
+                  <w:tcW w:w="6996" w:type="dxa"/>
+                </w:tcPr>
+                <w:p>
+                  <w:pPr>
+                    <w:pStyle w:val="ListParagraph"/>
+                    <w:tabs>
+                      <w:tab w:val="left" w:pos="6039"/>
+                    </w:tabs>
+                    <w:ind w:left="0"/>
+                  </w:pPr>
+                  <w:r>
+                    <w:t>a JavaScript DOM property</w:t>
                   </w:r>
                 </w:p>
               </w:tc>
@@ -3761,47 +4137,6 @@
                       <w:rFonts w:ascii="APL385 Unicode" w:hAnsi="APL385 Unicode"/>
                       <w:b/>
                     </w:rPr>
-                    <w:t>prop</w:t>
-                  </w:r>
-                </w:p>
-              </w:tc>
-              <w:tc>
-                <w:tcPr>
-                  <w:tcW w:w="6996" w:type="dxa"/>
-                </w:tcPr>
-                <w:p>
-                  <w:pPr>
-                    <w:pStyle w:val="ListParagraph"/>
-                    <w:tabs>
-                      <w:tab w:val="left" w:pos="6039"/>
-                    </w:tabs>
-                    <w:ind w:left="0"/>
-                  </w:pPr>
-                </w:p>
-              </w:tc>
-            </w:tr>
-            <w:tr>
-              <w:tc>
-                <w:tcPr>
-                  <w:tcW w:w="1590" w:type="dxa"/>
-                </w:tcPr>
-                <w:p>
-                  <w:pPr>
-                    <w:pStyle w:val="ListParagraph"/>
-                    <w:tabs>
-                      <w:tab w:val="left" w:pos="6039"/>
-                    </w:tabs>
-                    <w:ind w:left="0"/>
-                    <w:rPr>
-                      <w:rFonts w:ascii="APL385 Unicode" w:hAnsi="APL385 Unicode"/>
-                      <w:b/>
-                    </w:rPr>
-                  </w:pPr>
-                  <w:r>
-                    <w:rPr>
-                      <w:rFonts w:ascii="APL385 Unicode" w:hAnsi="APL385 Unicode"/>
-                      <w:b/>
-                    </w:rPr>
                     <w:t>h</w:t>
                   </w:r>
                   <w:r>
@@ -3853,14 +4188,7 @@
                       <w:rFonts w:ascii="APL385 Unicode" w:hAnsi="APL385 Unicode"/>
                       <w:b/>
                     </w:rPr>
-                    <w:t>v</w:t>
-                  </w:r>
-                  <w:r>
-                    <w:rPr>
-                      <w:rFonts w:ascii="APL385 Unicode" w:hAnsi="APL385 Unicode"/>
-                      <w:b/>
-                    </w:rPr>
-                    <w:t>al</w:t>
+                    <w:t>val</w:t>
                   </w:r>
                 </w:p>
               </w:tc>
@@ -3877,10 +4205,7 @@
                     <w:ind w:left="0"/>
                   </w:pPr>
                   <w:r>
-                    <w:t>the value of the element</w:t>
-                  </w:r>
-                  <w:r>
-                    <w:t xml:space="preserve"> (generally applies only to form elements)</w:t>
+                    <w:t>the value of the element (generally applies only to form elements)</w:t>
                   </w:r>
                 </w:p>
               </w:tc>
@@ -3908,6 +4233,47 @@
                       <w:b/>
                     </w:rPr>
                     <w:t>option</w:t>
+                  </w:r>
+                </w:p>
+              </w:tc>
+              <w:tc>
+                <w:tcPr>
+                  <w:tcW w:w="6996" w:type="dxa"/>
+                </w:tcPr>
+                <w:p>
+                  <w:pPr>
+                    <w:pStyle w:val="ListParagraph"/>
+                    <w:tabs>
+                      <w:tab w:val="left" w:pos="6039"/>
+                    </w:tabs>
+                    <w:ind w:left="0"/>
+                  </w:pPr>
+                </w:p>
+              </w:tc>
+            </w:tr>
+            <w:tr>
+              <w:tc>
+                <w:tcPr>
+                  <w:tcW w:w="1590" w:type="dxa"/>
+                </w:tcPr>
+                <w:p>
+                  <w:pPr>
+                    <w:pStyle w:val="ListParagraph"/>
+                    <w:tabs>
+                      <w:tab w:val="left" w:pos="6039"/>
+                    </w:tabs>
+                    <w:ind w:left="0"/>
+                    <w:rPr>
+                      <w:rFonts w:ascii="APL385 Unicode" w:hAnsi="APL385 Unicode"/>
+                      <w:b/>
+                    </w:rPr>
+                  </w:pPr>
+                  <w:r>
+                    <w:rPr>
+                      <w:rFonts w:ascii="APL385 Unicode" w:hAnsi="APL385 Unicode"/>
+                      <w:b/>
+                    </w:rPr>
+                    <w:t>method</w:t>
                   </w:r>
                 </w:p>
               </w:tc>
@@ -3989,7 +4355,7 @@
                       <w:rFonts w:ascii="APL385 Unicode" w:hAnsi="APL385 Unicode"/>
                       <w:b/>
                     </w:rPr>
-                    <w:t>model</w:t>
+                    <w:t>argument</w:t>
                   </w:r>
                 </w:p>
               </w:tc>
@@ -4071,6 +4437,88 @@
                       <w:rFonts w:ascii="APL385 Unicode" w:hAnsi="APL385 Unicode"/>
                       <w:b/>
                     </w:rPr>
+                    <w:t>model</w:t>
+                  </w:r>
+                </w:p>
+              </w:tc>
+              <w:tc>
+                <w:tcPr>
+                  <w:tcW w:w="6996" w:type="dxa"/>
+                </w:tcPr>
+                <w:p>
+                  <w:pPr>
+                    <w:pStyle w:val="ListParagraph"/>
+                    <w:tabs>
+                      <w:tab w:val="left" w:pos="6039"/>
+                    </w:tabs>
+                    <w:ind w:left="0"/>
+                  </w:pPr>
+                </w:p>
+              </w:tc>
+            </w:tr>
+            <w:tr>
+              <w:tc>
+                <w:tcPr>
+                  <w:tcW w:w="1590" w:type="dxa"/>
+                </w:tcPr>
+                <w:p>
+                  <w:pPr>
+                    <w:pStyle w:val="ListParagraph"/>
+                    <w:tabs>
+                      <w:tab w:val="left" w:pos="6039"/>
+                    </w:tabs>
+                    <w:ind w:left="0"/>
+                    <w:rPr>
+                      <w:rFonts w:ascii="APL385 Unicode" w:hAnsi="APL385 Unicode"/>
+                      <w:b/>
+                    </w:rPr>
+                  </w:pPr>
+                  <w:r>
+                    <w:rPr>
+                      <w:rFonts w:ascii="APL385 Unicode" w:hAnsi="APL385 Unicode"/>
+                      <w:b/>
+                    </w:rPr>
+                    <w:t>ui</w:t>
+                  </w:r>
+                </w:p>
+              </w:tc>
+              <w:tc>
+                <w:tcPr>
+                  <w:tcW w:w="6996" w:type="dxa"/>
+                </w:tcPr>
+                <w:p>
+                  <w:pPr>
+                    <w:pStyle w:val="ListParagraph"/>
+                    <w:tabs>
+                      <w:tab w:val="left" w:pos="6039"/>
+                    </w:tabs>
+                    <w:ind w:left="0"/>
+                  </w:pPr>
+                </w:p>
+              </w:tc>
+            </w:tr>
+            <w:tr>
+              <w:tc>
+                <w:tcPr>
+                  <w:tcW w:w="1590" w:type="dxa"/>
+                </w:tcPr>
+                <w:p>
+                  <w:pPr>
+                    <w:pStyle w:val="ListParagraph"/>
+                    <w:tabs>
+                      <w:tab w:val="left" w:pos="6039"/>
+                    </w:tabs>
+                    <w:ind w:left="0"/>
+                    <w:rPr>
+                      <w:rFonts w:ascii="APL385 Unicode" w:hAnsi="APL385 Unicode"/>
+                      <w:b/>
+                    </w:rPr>
+                  </w:pPr>
+                  <w:r>
+                    <w:rPr>
+                      <w:rFonts w:ascii="APL385 Unicode" w:hAnsi="APL385 Unicode"/>
+                      <w:b/>
+                    </w:rPr>
                     <w:t>e</w:t>
                   </w:r>
                   <w:r>
@@ -4097,6 +4545,47 @@
                   <w:r>
                     <w:t>the result of the evaluation of a JavaScript string</w:t>
                   </w:r>
+                </w:p>
+              </w:tc>
+            </w:tr>
+            <w:tr>
+              <w:tc>
+                <w:tcPr>
+                  <w:tcW w:w="1590" w:type="dxa"/>
+                </w:tcPr>
+                <w:p>
+                  <w:pPr>
+                    <w:pStyle w:val="ListParagraph"/>
+                    <w:tabs>
+                      <w:tab w:val="left" w:pos="6039"/>
+                    </w:tabs>
+                    <w:ind w:left="0"/>
+                    <w:rPr>
+                      <w:rFonts w:ascii="APL385 Unicode" w:hAnsi="APL385 Unicode"/>
+                      <w:b/>
+                    </w:rPr>
+                  </w:pPr>
+                  <w:r>
+                    <w:rPr>
+                      <w:rFonts w:ascii="APL385 Unicode" w:hAnsi="APL385 Unicode"/>
+                      <w:b/>
+                    </w:rPr>
+                    <w:t>js</w:t>
+                  </w:r>
+                </w:p>
+              </w:tc>
+              <w:tc>
+                <w:tcPr>
+                  <w:tcW w:w="6996" w:type="dxa"/>
+                </w:tcPr>
+                <w:p>
+                  <w:pPr>
+                    <w:pStyle w:val="ListParagraph"/>
+                    <w:tabs>
+                      <w:tab w:val="left" w:pos="6039"/>
+                    </w:tabs>
+                    <w:ind w:left="0"/>
+                  </w:pPr>
                 </w:p>
               </w:tc>
             </w:tr>
@@ -4192,6 +4681,61 @@
                 </w:p>
               </w:tc>
             </w:tr>
+            <w:tr>
+              <w:tc>
+                <w:tcPr>
+                  <w:tcW w:w="1590" w:type="dxa"/>
+                </w:tcPr>
+                <w:p>
+                  <w:pPr>
+                    <w:pStyle w:val="ListParagraph"/>
+                    <w:tabs>
+                      <w:tab w:val="left" w:pos="6039"/>
+                    </w:tabs>
+                    <w:ind w:left="0"/>
+                    <w:rPr>
+                      <w:rFonts w:ascii="APL385 Unicode" w:hAnsi="APL385 Unicode"/>
+                      <w:b/>
+                    </w:rPr>
+                  </w:pPr>
+                  <w:r>
+                    <w:rPr>
+                      <mc:AlternateContent>
+                        <mc:Choice Requires="w16se">
+                          <w:rFonts w:ascii="APL385 Unicode" w:hAnsi="APL385 Unicode"/>
+                        </mc:Choice>
+                        <mc:Fallback>
+                          <w:rFonts w:ascii="APL385 Unicode" w:eastAsia="APL385 Unicode" w:hAnsi="APL385 Unicode" w:cs="APL385 Unicode"/>
+                        </mc:Fallback>
+                      </mc:AlternateContent>
+                      <w:b/>
+                    </w:rPr>
+                    <mc:AlternateContent>
+                      <mc:Choice Requires="w16se">
+                        <w16se:symEx w16se:font="APL385 Unicode" w16se:char="234E"/>
+                      </mc:Choice>
+                      <mc:Fallback>
+                        <w:t>⍎</w:t>
+                      </mc:Fallback>
+                    </mc:AlternateContent>
+                  </w:r>
+                </w:p>
+              </w:tc>
+              <w:tc>
+                <w:tcPr>
+                  <w:tcW w:w="6996" w:type="dxa"/>
+                </w:tcPr>
+                <w:p>
+                  <w:pPr>
+                    <w:pStyle w:val="ListParagraph"/>
+                    <w:tabs>
+                      <w:tab w:val="left" w:pos="6039"/>
+                    </w:tabs>
+                    <w:ind w:left="0"/>
+                  </w:pPr>
+                </w:p>
+              </w:tc>
+            </w:tr>
           </w:tbl>
           <w:p>
             <w:pPr>
@@ -4205,6 +4749,9 @@
         </w:tc>
       </w:tr>
       <w:tr>
+        <w:trPr>
+          <w:cantSplit/>
+        </w:trPr>
         <w:tc>
           <w:tcPr>
             <w:tcW w:w="1350" w:type="dxa"/>
@@ -4226,6 +4773,7 @@
                 <w:rFonts w:ascii="APL385 Unicode" w:hAnsi="APL385 Unicode"/>
                 <w:b/>
               </w:rPr>
+              <w:lastRenderedPageBreak/>
               <w:t>argument</w:t>
             </w:r>
           </w:p>
@@ -4254,7 +4802,7 @@
                 <w:rFonts w:ascii="APL385 Unicode" w:hAnsi="APL385 Unicode"/>
                 <w:b/>
               </w:rPr>
-              <w:t>verb</w:t>
+              <w:t>type</w:t>
             </w:r>
           </w:p>
           <w:tbl>
@@ -4292,7 +4840,14 @@
                       <w:rFonts w:ascii="APL385 Unicode" w:hAnsi="APL385 Unicode"/>
                       <w:b/>
                     </w:rPr>
-                    <w:t xml:space="preserve">verb </w:t>
+                    <w:t>type</w:t>
+                  </w:r>
+                  <w:r>
+                    <w:rPr>
+                      <w:rFonts w:ascii="APL385 Unicode" w:hAnsi="APL385 Unicode"/>
+                      <w:b/>
+                    </w:rPr>
+                    <w:t xml:space="preserve"> </w:t>
                   </w:r>
                   <w:r>
                     <w:rPr>
@@ -4972,7 +5527,6 @@
                       <w:rFonts w:ascii="APL385 Unicode" w:hAnsi="APL385 Unicode"/>
                       <w:b/>
                     </w:rPr>
-                    <w:lastRenderedPageBreak/>
                     <w:t>u</w:t>
                   </w:r>
                   <w:r>
@@ -5231,7 +5785,6 @@
         <w:rPr>
           <w:rStyle w:val="Strong"/>
         </w:rPr>
-        <w:lastRenderedPageBreak/>
         <w:t>Example:</w:t>
       </w:r>
     </w:p>
@@ -5282,7 +5835,21 @@
           <w:rFonts w:ascii="APL385 Unicode" w:hAnsi="APL385 Unicode"/>
           <w:b/>
         </w:rPr>
-        <w:t>h.ClientData←('content' '#div1' 'html')</w:t>
+        <w:t>h.ClientData←('content' 'html'</w:t>
+      </w:r>
+      <w:r>
+        <w:rPr>
+          <w:rFonts w:ascii="APL385 Unicode" w:hAnsi="APL385 Unicode"/>
+          <w:b/>
+        </w:rPr>
+        <w:t xml:space="preserve"> '#div1'</w:t>
+      </w:r>
+      <w:r>
+        <w:rPr>
+          <w:rFonts w:ascii="APL385 Unicode" w:hAnsi="APL385 Unicode"/>
+          <w:b/>
+        </w:rPr>
+        <w:t>)</w:t>
       </w:r>
     </w:p>
     <w:p>
@@ -5306,7 +5873,37 @@
           <w:rFonts w:ascii="APL385 Unicode" w:hAnsi="APL385 Unicode"/>
           <w:b/>
         </w:rPr>
-        <w:t>('color' '#div2' 'css' 'background-color')</w:t>
+        <w:t>('</w:t>
+      </w:r>
+      <w:r>
+        <w:rPr>
+          <w:rFonts w:ascii="APL385 Unicode" w:hAnsi="APL385 Unicode"/>
+          <w:b/>
+        </w:rPr>
+        <w:t>bg</w:t>
+      </w:r>
+      <w:r>
+        <w:rPr>
+          <w:rFonts w:ascii="APL385 Unicode" w:hAnsi="APL385 Unicode"/>
+          <w:b/>
+        </w:rPr>
+        <w:t>color' 'css' 'background-color'</w:t>
+      </w:r>
+      <w:r>
+        <w:rPr>
+          <w:rFonts w:ascii="APL385 Unicode" w:hAnsi="APL385 Unicode"/>
+          <w:b/>
+        </w:rPr>
+        <w:t xml:space="preserve"> '#div2'</w:t>
+      </w:r>
+      <w:bookmarkStart w:id="1" w:name="_GoBack"/>
+      <w:bookmarkEnd w:id="1"/>
+      <w:r>
+        <w:rPr>
+          <w:rFonts w:ascii="APL385 Unicode" w:hAnsi="APL385 Unicode"/>
+          <w:b/>
+        </w:rPr>
+        <w:t>)</w:t>
       </w:r>
       <w:r>
         <w:rPr>
@@ -5382,7 +5979,39 @@
           <w:b w:val="0"/>
           <w:bCs w:val="0"/>
         </w:rPr>
-        <w:t>a variable named "color" with the background color setting of the element with id "div2"</w:t>
+        <w:t>a variable named "</w:t>
+      </w:r>
+      <w:r>
+        <w:rPr>
+          <w:rStyle w:val="Strong"/>
+          <w:b w:val="0"/>
+          <w:bCs w:val="0"/>
+        </w:rPr>
+        <w:t>bg</w:t>
+      </w:r>
+      <w:r>
+        <w:rPr>
+          <w:rStyle w:val="Strong"/>
+          <w:b w:val="0"/>
+          <w:bCs w:val="0"/>
+        </w:rPr>
+        <w:t xml:space="preserve">color" with the </w:t>
+      </w:r>
+      <w:r>
+        <w:rPr>
+          <w:rStyle w:val="Strong"/>
+          <w:b w:val="0"/>
+          <w:bCs w:val="0"/>
+        </w:rPr>
+        <w:t xml:space="preserve">CSS </w:t>
+      </w:r>
+      <w:r>
+        <w:rPr>
+          <w:rStyle w:val="Strong"/>
+          <w:b w:val="0"/>
+          <w:bCs w:val="0"/>
+        </w:rPr>
+        <w:t>background color of the element with id "div2"</w:t>
       </w:r>
     </w:p>
     <w:p>
@@ -5515,6 +6144,12 @@
           <w:rFonts w:ascii="APL385 Unicode" w:hAnsi="APL385 Unicode"/>
         </w:rPr>
         <w:br/>
+      </w:r>
+      <w:r>
+        <w:rPr>
+          <w:rFonts w:ascii="APL385 Unicode" w:hAnsi="APL385 Unicode"/>
+        </w:rPr>
+        <w:lastRenderedPageBreak/>
         <w:t xml:space="preserve">      'white' Get 'color'</w:t>
       </w:r>
       <w:r>
@@ -6192,7 +6827,7 @@
       </w:pPr>
     </w:p>
     <w:sectPr>
-      <w:headerReference w:type="default" r:id="rId9"/>
+      <w:headerReference w:type="default" r:id="rId10"/>
       <w:pgSz w:w="12240" w:h="15840" w:code="1"/>
       <w:pgMar w:top="1440" w:right="1440" w:bottom="1440" w:left="1440" w:header="720" w:footer="720" w:gutter="0"/>
       <w:cols w:space="720"/>
@@ -6246,6 +6881,33 @@
       </w:pPr>
       <w:r>
         <w:continuationSeparator/>
+      </w:r>
+    </w:p>
+  </w:footnote>
+  <w:footnote w:id="1">
+    <w:p>
+      <w:pPr>
+        <w:pStyle w:val="FootnoteText"/>
+      </w:pPr>
+      <w:r>
+        <w:rPr>
+          <w:rStyle w:val="FootnoteReference"/>
+        </w:rPr>
+        <w:footnoteRef/>
+      </w:r>
+      <w:r>
+        <w:t xml:space="preserve"> It's useful to understand the difference between HTML attributed and DOM properties.- for a good discussion on this, see </w:t>
+      </w:r>
+      <w:hyperlink r:id="rId1" w:history="1">
+        <w:r>
+          <w:rPr>
+            <w:rStyle w:val="Hyperlink"/>
+          </w:rPr>
+          <w:t>http://lucybain.com/blog/2014/attribute-vs-property/</w:t>
+        </w:r>
+      </w:hyperlink>
+      <w:r>
+        <w:t xml:space="preserve"> </w:t>
       </w:r>
     </w:p>
   </w:footnote>
@@ -7673,6 +8335,95 @@
     </w:lvl>
   </w:abstractNum>
   <w:abstractNum w:abstractNumId="13" w15:restartNumberingAfterBreak="0">
+    <w:nsid w:val="339F26C4"/>
+    <w:multiLevelType w:val="hybridMultilevel"/>
+    <w:tmpl w:val="BE2EA45E"/>
+    <w:lvl w:ilvl="0" w:tplc="04090011">
+      <w:start w:val="1"/>
+      <w:numFmt w:val="decimal"/>
+      <w:lvlText w:val="%1)"/>
+      <w:lvlJc w:val="left"/>
+      <w:pPr>
+        <w:ind w:left="720" w:hanging="360"/>
+      </w:pPr>
+      <w:rPr>
+        <w:rFonts w:hint="default"/>
+      </w:rPr>
+    </w:lvl>
+    <w:lvl w:ilvl="1" w:tplc="04090019" w:tentative="1">
+      <w:start w:val="1"/>
+      <w:numFmt w:val="lowerLetter"/>
+      <w:lvlText w:val="%2."/>
+      <w:lvlJc w:val="left"/>
+      <w:pPr>
+        <w:ind w:left="1440" w:hanging="360"/>
+      </w:pPr>
+    </w:lvl>
+    <w:lvl w:ilvl="2" w:tplc="0409001B" w:tentative="1">
+      <w:start w:val="1"/>
+      <w:numFmt w:val="lowerRoman"/>
+      <w:lvlText w:val="%3."/>
+      <w:lvlJc w:val="right"/>
+      <w:pPr>
+        <w:ind w:left="2160" w:hanging="180"/>
+      </w:pPr>
+    </w:lvl>
+    <w:lvl w:ilvl="3" w:tplc="0409000F" w:tentative="1">
+      <w:start w:val="1"/>
+      <w:numFmt w:val="decimal"/>
+      <w:lvlText w:val="%4."/>
+      <w:lvlJc w:val="left"/>
+      <w:pPr>
+        <w:ind w:left="2880" w:hanging="360"/>
+      </w:pPr>
+    </w:lvl>
+    <w:lvl w:ilvl="4" w:tplc="04090019" w:tentative="1">
+      <w:start w:val="1"/>
+      <w:numFmt w:val="lowerLetter"/>
+      <w:lvlText w:val="%5."/>
+      <w:lvlJc w:val="left"/>
+      <w:pPr>
+        <w:ind w:left="3600" w:hanging="360"/>
+      </w:pPr>
+    </w:lvl>
+    <w:lvl w:ilvl="5" w:tplc="0409001B" w:tentative="1">
+      <w:start w:val="1"/>
+      <w:numFmt w:val="lowerRoman"/>
+      <w:lvlText w:val="%6."/>
+      <w:lvlJc w:val="right"/>
+      <w:pPr>
+        <w:ind w:left="4320" w:hanging="180"/>
+      </w:pPr>
+    </w:lvl>
+    <w:lvl w:ilvl="6" w:tplc="0409000F" w:tentative="1">
+      <w:start w:val="1"/>
+      <w:numFmt w:val="decimal"/>
+      <w:lvlText w:val="%7."/>
+      <w:lvlJc w:val="left"/>
+      <w:pPr>
+        <w:ind w:left="5040" w:hanging="360"/>
+      </w:pPr>
+    </w:lvl>
+    <w:lvl w:ilvl="7" w:tplc="04090019" w:tentative="1">
+      <w:start w:val="1"/>
+      <w:numFmt w:val="lowerLetter"/>
+      <w:lvlText w:val="%8."/>
+      <w:lvlJc w:val="left"/>
+      <w:pPr>
+        <w:ind w:left="5760" w:hanging="360"/>
+      </w:pPr>
+    </w:lvl>
+    <w:lvl w:ilvl="8" w:tplc="0409001B" w:tentative="1">
+      <w:start w:val="1"/>
+      <w:numFmt w:val="lowerRoman"/>
+      <w:lvlText w:val="%9."/>
+      <w:lvlJc w:val="right"/>
+      <w:pPr>
+        <w:ind w:left="6480" w:hanging="180"/>
+      </w:pPr>
+    </w:lvl>
+  </w:abstractNum>
+  <w:abstractNum w:abstractNumId="14" w15:restartNumberingAfterBreak="0">
     <w:nsid w:val="383933E5"/>
     <w:multiLevelType w:val="hybridMultilevel"/>
     <w:tmpl w:val="3492411E"/>
@@ -7763,7 +8514,7 @@
       </w:pPr>
     </w:lvl>
   </w:abstractNum>
-  <w:abstractNum w:abstractNumId="14" w15:restartNumberingAfterBreak="0">
+  <w:abstractNum w:abstractNumId="15" w15:restartNumberingAfterBreak="0">
     <w:nsid w:val="3A115C2F"/>
     <w:multiLevelType w:val="hybridMultilevel"/>
     <w:tmpl w:val="8C169FDC"/>
@@ -7876,7 +8627,7 @@
       </w:rPr>
     </w:lvl>
   </w:abstractNum>
-  <w:abstractNum w:abstractNumId="15" w15:restartNumberingAfterBreak="0">
+  <w:abstractNum w:abstractNumId="16" w15:restartNumberingAfterBreak="0">
     <w:nsid w:val="419C2CBD"/>
     <w:multiLevelType w:val="hybridMultilevel"/>
     <w:tmpl w:val="3ADC87B0"/>
@@ -7965,7 +8716,7 @@
       </w:pPr>
     </w:lvl>
   </w:abstractNum>
-  <w:abstractNum w:abstractNumId="16" w15:restartNumberingAfterBreak="0">
+  <w:abstractNum w:abstractNumId="17" w15:restartNumberingAfterBreak="0">
     <w:nsid w:val="4BB06695"/>
     <w:multiLevelType w:val="hybridMultilevel"/>
     <w:tmpl w:val="3F7AABDE"/>
@@ -8051,7 +8802,7 @@
       </w:pPr>
     </w:lvl>
   </w:abstractNum>
-  <w:abstractNum w:abstractNumId="17" w15:restartNumberingAfterBreak="0">
+  <w:abstractNum w:abstractNumId="18" w15:restartNumberingAfterBreak="0">
     <w:nsid w:val="4F495DC1"/>
     <w:multiLevelType w:val="hybridMultilevel"/>
     <w:tmpl w:val="1CC2B356"/>
@@ -8164,7 +8915,7 @@
       </w:rPr>
     </w:lvl>
   </w:abstractNum>
-  <w:abstractNum w:abstractNumId="18" w15:restartNumberingAfterBreak="0">
+  <w:abstractNum w:abstractNumId="19" w15:restartNumberingAfterBreak="0">
     <w:nsid w:val="561D6365"/>
     <w:multiLevelType w:val="hybridMultilevel"/>
     <w:tmpl w:val="B79EB9B4"/>
@@ -8278,7 +9029,7 @@
       </w:rPr>
     </w:lvl>
   </w:abstractNum>
-  <w:abstractNum w:abstractNumId="19" w15:restartNumberingAfterBreak="0">
+  <w:abstractNum w:abstractNumId="20" w15:restartNumberingAfterBreak="0">
     <w:nsid w:val="573139CA"/>
     <w:multiLevelType w:val="hybridMultilevel"/>
     <w:tmpl w:val="9320DD92"/>
@@ -8391,7 +9142,96 @@
       </w:rPr>
     </w:lvl>
   </w:abstractNum>
-  <w:abstractNum w:abstractNumId="20" w15:restartNumberingAfterBreak="0">
+  <w:abstractNum w:abstractNumId="21" w15:restartNumberingAfterBreak="0">
+    <w:nsid w:val="5A262CE4"/>
+    <w:multiLevelType w:val="hybridMultilevel"/>
+    <w:tmpl w:val="002AB084"/>
+    <w:lvl w:ilvl="0" w:tplc="04090011">
+      <w:start w:val="1"/>
+      <w:numFmt w:val="decimal"/>
+      <w:lvlText w:val="%1)"/>
+      <w:lvlJc w:val="left"/>
+      <w:pPr>
+        <w:ind w:left="720" w:hanging="360"/>
+      </w:pPr>
+      <w:rPr>
+        <w:rFonts w:hint="default"/>
+      </w:rPr>
+    </w:lvl>
+    <w:lvl w:ilvl="1" w:tplc="04090019" w:tentative="1">
+      <w:start w:val="1"/>
+      <w:numFmt w:val="lowerLetter"/>
+      <w:lvlText w:val="%2."/>
+      <w:lvlJc w:val="left"/>
+      <w:pPr>
+        <w:ind w:left="1440" w:hanging="360"/>
+      </w:pPr>
+    </w:lvl>
+    <w:lvl w:ilvl="2" w:tplc="0409001B" w:tentative="1">
+      <w:start w:val="1"/>
+      <w:numFmt w:val="lowerRoman"/>
+      <w:lvlText w:val="%3."/>
+      <w:lvlJc w:val="right"/>
+      <w:pPr>
+        <w:ind w:left="2160" w:hanging="180"/>
+      </w:pPr>
+    </w:lvl>
+    <w:lvl w:ilvl="3" w:tplc="0409000F" w:tentative="1">
+      <w:start w:val="1"/>
+      <w:numFmt w:val="decimal"/>
+      <w:lvlText w:val="%4."/>
+      <w:lvlJc w:val="left"/>
+      <w:pPr>
+        <w:ind w:left="2880" w:hanging="360"/>
+      </w:pPr>
+    </w:lvl>
+    <w:lvl w:ilvl="4" w:tplc="04090019" w:tentative="1">
+      <w:start w:val="1"/>
+      <w:numFmt w:val="lowerLetter"/>
+      <w:lvlText w:val="%5."/>
+      <w:lvlJc w:val="left"/>
+      <w:pPr>
+        <w:ind w:left="3600" w:hanging="360"/>
+      </w:pPr>
+    </w:lvl>
+    <w:lvl w:ilvl="5" w:tplc="0409001B" w:tentative="1">
+      <w:start w:val="1"/>
+      <w:numFmt w:val="lowerRoman"/>
+      <w:lvlText w:val="%6."/>
+      <w:lvlJc w:val="right"/>
+      <w:pPr>
+        <w:ind w:left="4320" w:hanging="180"/>
+      </w:pPr>
+    </w:lvl>
+    <w:lvl w:ilvl="6" w:tplc="0409000F" w:tentative="1">
+      <w:start w:val="1"/>
+      <w:numFmt w:val="decimal"/>
+      <w:lvlText w:val="%7."/>
+      <w:lvlJc w:val="left"/>
+      <w:pPr>
+        <w:ind w:left="5040" w:hanging="360"/>
+      </w:pPr>
+    </w:lvl>
+    <w:lvl w:ilvl="7" w:tplc="04090019" w:tentative="1">
+      <w:start w:val="1"/>
+      <w:numFmt w:val="lowerLetter"/>
+      <w:lvlText w:val="%8."/>
+      <w:lvlJc w:val="left"/>
+      <w:pPr>
+        <w:ind w:left="5760" w:hanging="360"/>
+      </w:pPr>
+    </w:lvl>
+    <w:lvl w:ilvl="8" w:tplc="0409001B" w:tentative="1">
+      <w:start w:val="1"/>
+      <w:numFmt w:val="lowerRoman"/>
+      <w:lvlText w:val="%9."/>
+      <w:lvlJc w:val="right"/>
+      <w:pPr>
+        <w:ind w:left="6480" w:hanging="180"/>
+      </w:pPr>
+    </w:lvl>
+  </w:abstractNum>
+  <w:abstractNum w:abstractNumId="22" w15:restartNumberingAfterBreak="0">
     <w:nsid w:val="615F34CF"/>
     <w:multiLevelType w:val="hybridMultilevel"/>
     <w:tmpl w:val="631A5DFC"/>
@@ -8504,7 +9344,7 @@
       </w:rPr>
     </w:lvl>
   </w:abstractNum>
-  <w:abstractNum w:abstractNumId="21" w15:restartNumberingAfterBreak="0">
+  <w:abstractNum w:abstractNumId="23" w15:restartNumberingAfterBreak="0">
     <w:nsid w:val="6291182B"/>
     <w:multiLevelType w:val="hybridMultilevel"/>
     <w:tmpl w:val="A838FDA2"/>
@@ -8617,7 +9457,7 @@
       </w:rPr>
     </w:lvl>
   </w:abstractNum>
-  <w:abstractNum w:abstractNumId="22" w15:restartNumberingAfterBreak="0">
+  <w:abstractNum w:abstractNumId="24" w15:restartNumberingAfterBreak="0">
     <w:nsid w:val="68AB4554"/>
     <w:multiLevelType w:val="hybridMultilevel"/>
     <w:tmpl w:val="473ACD4E"/>
@@ -8731,7 +9571,97 @@
       </w:rPr>
     </w:lvl>
   </w:abstractNum>
-  <w:abstractNum w:abstractNumId="23" w15:restartNumberingAfterBreak="0">
+  <w:abstractNum w:abstractNumId="25" w15:restartNumberingAfterBreak="0">
+    <w:nsid w:val="6CF24820"/>
+    <w:multiLevelType w:val="hybridMultilevel"/>
+    <w:tmpl w:val="EEF6E18E"/>
+    <w:lvl w:ilvl="0" w:tplc="2E90D682">
+      <w:start w:val="1"/>
+      <w:numFmt w:val="decimal"/>
+      <w:lvlText w:val="%1)"/>
+      <w:lvlJc w:val="left"/>
+      <w:pPr>
+        <w:ind w:left="720" w:hanging="360"/>
+      </w:pPr>
+      <w:rPr>
+        <w:rFonts w:ascii="APL385 Unicode" w:hAnsi="APL385 Unicode" w:hint="default"/>
+        <w:sz w:val="20"/>
+      </w:rPr>
+    </w:lvl>
+    <w:lvl w:ilvl="1" w:tplc="04090019" w:tentative="1">
+      <w:start w:val="1"/>
+      <w:numFmt w:val="lowerLetter"/>
+      <w:lvlText w:val="%2."/>
+      <w:lvlJc w:val="left"/>
+      <w:pPr>
+        <w:ind w:left="1440" w:hanging="360"/>
+      </w:pPr>
+    </w:lvl>
+    <w:lvl w:ilvl="2" w:tplc="0409001B" w:tentative="1">
+      <w:start w:val="1"/>
+      <w:numFmt w:val="lowerRoman"/>
+      <w:lvlText w:val="%3."/>
+      <w:lvlJc w:val="right"/>
+      <w:pPr>
+        <w:ind w:left="2160" w:hanging="180"/>
+      </w:pPr>
+    </w:lvl>
+    <w:lvl w:ilvl="3" w:tplc="0409000F" w:tentative="1">
+      <w:start w:val="1"/>
+      <w:numFmt w:val="decimal"/>
+      <w:lvlText w:val="%4."/>
+      <w:lvlJc w:val="left"/>
+      <w:pPr>
+        <w:ind w:left="2880" w:hanging="360"/>
+      </w:pPr>
+    </w:lvl>
+    <w:lvl w:ilvl="4" w:tplc="04090019" w:tentative="1">
+      <w:start w:val="1"/>
+      <w:numFmt w:val="lowerLetter"/>
+      <w:lvlText w:val="%5."/>
+      <w:lvlJc w:val="left"/>
+      <w:pPr>
+        <w:ind w:left="3600" w:hanging="360"/>
+      </w:pPr>
+    </w:lvl>
+    <w:lvl w:ilvl="5" w:tplc="0409001B" w:tentative="1">
+      <w:start w:val="1"/>
+      <w:numFmt w:val="lowerRoman"/>
+      <w:lvlText w:val="%6."/>
+      <w:lvlJc w:val="right"/>
+      <w:pPr>
+        <w:ind w:left="4320" w:hanging="180"/>
+      </w:pPr>
+    </w:lvl>
+    <w:lvl w:ilvl="6" w:tplc="0409000F" w:tentative="1">
+      <w:start w:val="1"/>
+      <w:numFmt w:val="decimal"/>
+      <w:lvlText w:val="%7."/>
+      <w:lvlJc w:val="left"/>
+      <w:pPr>
+        <w:ind w:left="5040" w:hanging="360"/>
+      </w:pPr>
+    </w:lvl>
+    <w:lvl w:ilvl="7" w:tplc="04090019" w:tentative="1">
+      <w:start w:val="1"/>
+      <w:numFmt w:val="lowerLetter"/>
+      <w:lvlText w:val="%8."/>
+      <w:lvlJc w:val="left"/>
+      <w:pPr>
+        <w:ind w:left="5760" w:hanging="360"/>
+      </w:pPr>
+    </w:lvl>
+    <w:lvl w:ilvl="8" w:tplc="0409001B" w:tentative="1">
+      <w:start w:val="1"/>
+      <w:numFmt w:val="lowerRoman"/>
+      <w:lvlText w:val="%9."/>
+      <w:lvlJc w:val="right"/>
+      <w:pPr>
+        <w:ind w:left="6480" w:hanging="180"/>
+      </w:pPr>
+    </w:lvl>
+  </w:abstractNum>
+  <w:abstractNum w:abstractNumId="26" w15:restartNumberingAfterBreak="0">
     <w:nsid w:val="6F2D6AD0"/>
     <w:multiLevelType w:val="hybridMultilevel"/>
     <w:tmpl w:val="F5846AC0"/>
@@ -8817,7 +9747,7 @@
       </w:pPr>
     </w:lvl>
   </w:abstractNum>
-  <w:abstractNum w:abstractNumId="24" w15:restartNumberingAfterBreak="0">
+  <w:abstractNum w:abstractNumId="27" w15:restartNumberingAfterBreak="0">
     <w:nsid w:val="6FD33C99"/>
     <w:multiLevelType w:val="hybridMultilevel"/>
     <w:tmpl w:val="11984438"/>
@@ -8930,7 +9860,96 @@
       </w:rPr>
     </w:lvl>
   </w:abstractNum>
-  <w:abstractNum w:abstractNumId="25" w15:restartNumberingAfterBreak="0">
+  <w:abstractNum w:abstractNumId="28" w15:restartNumberingAfterBreak="0">
+    <w:nsid w:val="70194050"/>
+    <w:multiLevelType w:val="hybridMultilevel"/>
+    <w:tmpl w:val="489C1500"/>
+    <w:lvl w:ilvl="0" w:tplc="04090011">
+      <w:start w:val="1"/>
+      <w:numFmt w:val="decimal"/>
+      <w:lvlText w:val="%1)"/>
+      <w:lvlJc w:val="left"/>
+      <w:pPr>
+        <w:ind w:left="720" w:hanging="360"/>
+      </w:pPr>
+      <w:rPr>
+        <w:rFonts w:hint="default"/>
+      </w:rPr>
+    </w:lvl>
+    <w:lvl w:ilvl="1" w:tplc="04090019" w:tentative="1">
+      <w:start w:val="1"/>
+      <w:numFmt w:val="lowerLetter"/>
+      <w:lvlText w:val="%2."/>
+      <w:lvlJc w:val="left"/>
+      <w:pPr>
+        <w:ind w:left="1440" w:hanging="360"/>
+      </w:pPr>
+    </w:lvl>
+    <w:lvl w:ilvl="2" w:tplc="0409001B" w:tentative="1">
+      <w:start w:val="1"/>
+      <w:numFmt w:val="lowerRoman"/>
+      <w:lvlText w:val="%3."/>
+      <w:lvlJc w:val="right"/>
+      <w:pPr>
+        <w:ind w:left="2160" w:hanging="180"/>
+      </w:pPr>
+    </w:lvl>
+    <w:lvl w:ilvl="3" w:tplc="0409000F" w:tentative="1">
+      <w:start w:val="1"/>
+      <w:numFmt w:val="decimal"/>
+      <w:lvlText w:val="%4."/>
+      <w:lvlJc w:val="left"/>
+      <w:pPr>
+        <w:ind w:left="2880" w:hanging="360"/>
+      </w:pPr>
+    </w:lvl>
+    <w:lvl w:ilvl="4" w:tplc="04090019" w:tentative="1">
+      <w:start w:val="1"/>
+      <w:numFmt w:val="lowerLetter"/>
+      <w:lvlText w:val="%5."/>
+      <w:lvlJc w:val="left"/>
+      <w:pPr>
+        <w:ind w:left="3600" w:hanging="360"/>
+      </w:pPr>
+    </w:lvl>
+    <w:lvl w:ilvl="5" w:tplc="0409001B" w:tentative="1">
+      <w:start w:val="1"/>
+      <w:numFmt w:val="lowerRoman"/>
+      <w:lvlText w:val="%6."/>
+      <w:lvlJc w:val="right"/>
+      <w:pPr>
+        <w:ind w:left="4320" w:hanging="180"/>
+      </w:pPr>
+    </w:lvl>
+    <w:lvl w:ilvl="6" w:tplc="0409000F" w:tentative="1">
+      <w:start w:val="1"/>
+      <w:numFmt w:val="decimal"/>
+      <w:lvlText w:val="%7."/>
+      <w:lvlJc w:val="left"/>
+      <w:pPr>
+        <w:ind w:left="5040" w:hanging="360"/>
+      </w:pPr>
+    </w:lvl>
+    <w:lvl w:ilvl="7" w:tplc="04090019" w:tentative="1">
+      <w:start w:val="1"/>
+      <w:numFmt w:val="lowerLetter"/>
+      <w:lvlText w:val="%8."/>
+      <w:lvlJc w:val="left"/>
+      <w:pPr>
+        <w:ind w:left="5760" w:hanging="360"/>
+      </w:pPr>
+    </w:lvl>
+    <w:lvl w:ilvl="8" w:tplc="0409001B" w:tentative="1">
+      <w:start w:val="1"/>
+      <w:numFmt w:val="lowerRoman"/>
+      <w:lvlText w:val="%9."/>
+      <w:lvlJc w:val="right"/>
+      <w:pPr>
+        <w:ind w:left="6480" w:hanging="180"/>
+      </w:pPr>
+    </w:lvl>
+  </w:abstractNum>
+  <w:abstractNum w:abstractNumId="29" w15:restartNumberingAfterBreak="0">
     <w:nsid w:val="73154F30"/>
     <w:multiLevelType w:val="hybridMultilevel"/>
     <w:tmpl w:val="189A4A52"/>
@@ -9019,7 +10038,7 @@
       </w:pPr>
     </w:lvl>
   </w:abstractNum>
-  <w:abstractNum w:abstractNumId="26" w15:restartNumberingAfterBreak="0">
+  <w:abstractNum w:abstractNumId="30" w15:restartNumberingAfterBreak="0">
     <w:nsid w:val="74482F21"/>
     <w:multiLevelType w:val="hybridMultilevel"/>
     <w:tmpl w:val="118A33B2"/>
@@ -9131,7 +10150,7 @@
       </w:rPr>
     </w:lvl>
   </w:abstractNum>
-  <w:abstractNum w:abstractNumId="27" w15:restartNumberingAfterBreak="0">
+  <w:abstractNum w:abstractNumId="31" w15:restartNumberingAfterBreak="0">
     <w:nsid w:val="79FE51E8"/>
     <w:multiLevelType w:val="hybridMultilevel"/>
     <w:tmpl w:val="E9EA4A38"/>
@@ -9244,7 +10263,7 @@
       </w:rPr>
     </w:lvl>
   </w:abstractNum>
-  <w:abstractNum w:abstractNumId="28" w15:restartNumberingAfterBreak="0">
+  <w:abstractNum w:abstractNumId="32" w15:restartNumberingAfterBreak="0">
     <w:nsid w:val="7B350035"/>
     <w:multiLevelType w:val="hybridMultilevel"/>
     <w:tmpl w:val="5B8CA1D6"/>
@@ -9358,40 +10377,40 @@
     </w:lvl>
   </w:abstractNum>
   <w:num w:numId="1">
-    <w:abstractNumId w:val="15"/>
+    <w:abstractNumId w:val="16"/>
   </w:num>
   <w:num w:numId="2">
     <w:abstractNumId w:val="0"/>
   </w:num>
   <w:num w:numId="3">
-    <w:abstractNumId w:val="14"/>
+    <w:abstractNumId w:val="15"/>
   </w:num>
   <w:num w:numId="4">
     <w:abstractNumId w:val="6"/>
   </w:num>
   <w:num w:numId="5">
-    <w:abstractNumId w:val="20"/>
+    <w:abstractNumId w:val="22"/>
   </w:num>
   <w:num w:numId="6">
     <w:abstractNumId w:val="9"/>
   </w:num>
   <w:num w:numId="7">
-    <w:abstractNumId w:val="16"/>
+    <w:abstractNumId w:val="17"/>
   </w:num>
   <w:num w:numId="8">
-    <w:abstractNumId w:val="22"/>
+    <w:abstractNumId w:val="24"/>
   </w:num>
   <w:num w:numId="9">
     <w:abstractNumId w:val="2"/>
   </w:num>
   <w:num w:numId="10">
-    <w:abstractNumId w:val="25"/>
+    <w:abstractNumId w:val="29"/>
   </w:num>
   <w:num w:numId="11">
-    <w:abstractNumId w:val="18"/>
+    <w:abstractNumId w:val="19"/>
   </w:num>
   <w:num w:numId="12">
-    <w:abstractNumId w:val="19"/>
+    <w:abstractNumId w:val="20"/>
   </w:num>
   <w:num w:numId="13">
     <w:abstractNumId w:val="1"/>
@@ -9403,16 +10422,16 @@
     <w:abstractNumId w:val="10"/>
   </w:num>
   <w:num w:numId="16">
-    <w:abstractNumId w:val="21"/>
+    <w:abstractNumId w:val="23"/>
   </w:num>
   <w:num w:numId="17">
     <w:abstractNumId w:val="7"/>
   </w:num>
   <w:num w:numId="18">
-    <w:abstractNumId w:val="24"/>
+    <w:abstractNumId w:val="27"/>
   </w:num>
   <w:num w:numId="19">
-    <w:abstractNumId w:val="26"/>
+    <w:abstractNumId w:val="30"/>
   </w:num>
   <w:num w:numId="20">
     <w:abstractNumId w:val="3"/>
@@ -9421,19 +10440,19 @@
     <w:abstractNumId w:val="4"/>
   </w:num>
   <w:num w:numId="22">
-    <w:abstractNumId w:val="13"/>
+    <w:abstractNumId w:val="14"/>
   </w:num>
   <w:num w:numId="23">
     <w:abstractNumId w:val="8"/>
   </w:num>
   <w:num w:numId="24">
-    <w:abstractNumId w:val="23"/>
+    <w:abstractNumId w:val="26"/>
   </w:num>
   <w:num w:numId="25">
-    <w:abstractNumId w:val="27"/>
+    <w:abstractNumId w:val="31"/>
   </w:num>
   <w:num w:numId="26">
-    <w:abstractNumId w:val="17"/>
+    <w:abstractNumId w:val="18"/>
   </w:num>
   <w:num w:numId="27">
     <w:abstractNumId w:val="5"/>
@@ -9442,7 +10461,19 @@
     <w:abstractNumId w:val="11"/>
   </w:num>
   <w:num w:numId="29">
+    <w:abstractNumId w:val="32"/>
+  </w:num>
+  <w:num w:numId="30">
+    <w:abstractNumId w:val="25"/>
+  </w:num>
+  <w:num w:numId="31">
+    <w:abstractNumId w:val="13"/>
+  </w:num>
+  <w:num w:numId="32">
     <w:abstractNumId w:val="28"/>
+  </w:num>
+  <w:num w:numId="33">
+    <w:abstractNumId w:val="21"/>
   </w:num>
 </w:numbering>
 </file>
@@ -10240,7 +11271,7 @@
     <w:link w:val="CodeChar"/>
     <w:autoRedefine/>
     <w:qFormat/>
-    <w:rsid w:val="00C87AC6"/>
+    <w:rsid w:val="00C329D9"/>
     <w:pPr>
       <w:spacing w:before="60" w:after="60" w:line="240" w:lineRule="auto"/>
       <w:contextualSpacing/>
@@ -10254,7 +11285,7 @@
     <w:name w:val="Code Char"/>
     <w:basedOn w:val="DefaultParagraphFont"/>
     <w:link w:val="Code"/>
-    <w:rsid w:val="00C87AC6"/>
+    <w:rsid w:val="00C329D9"/>
     <w:rPr>
       <w:rFonts w:ascii="APL385 Unicode" w:hAnsi="APL385 Unicode"/>
       <w:sz w:val="20"/>
@@ -10303,6 +11334,45 @@
     <w:rPr>
       <w:color w:val="800080" w:themeColor="followedHyperlink"/>
       <w:u w:val="single"/>
+    </w:rPr>
+  </w:style>
+  <w:style w:type="paragraph" w:styleId="FootnoteText">
+    <w:name w:val="footnote text"/>
+    <w:basedOn w:val="Normal"/>
+    <w:link w:val="FootnoteTextChar"/>
+    <w:uiPriority w:val="99"/>
+    <w:semiHidden/>
+    <w:unhideWhenUsed/>
+    <w:rsid w:val="00B806CF"/>
+    <w:pPr>
+      <w:spacing w:line="240" w:lineRule="auto"/>
+    </w:pPr>
+    <w:rPr>
+      <w:sz w:val="20"/>
+      <w:szCs w:val="20"/>
+    </w:rPr>
+  </w:style>
+  <w:style w:type="character" w:customStyle="1" w:styleId="FootnoteTextChar">
+    <w:name w:val="Footnote Text Char"/>
+    <w:basedOn w:val="DefaultParagraphFont"/>
+    <w:link w:val="FootnoteText"/>
+    <w:uiPriority w:val="99"/>
+    <w:semiHidden/>
+    <w:rsid w:val="00B806CF"/>
+    <w:rPr>
+      <w:sz w:val="20"/>
+      <w:szCs w:val="20"/>
+    </w:rPr>
+  </w:style>
+  <w:style w:type="character" w:styleId="FootnoteReference">
+    <w:name w:val="footnote reference"/>
+    <w:basedOn w:val="DefaultParagraphFont"/>
+    <w:uiPriority w:val="99"/>
+    <w:semiHidden/>
+    <w:unhideWhenUsed/>
+    <w:rsid w:val="00B806CF"/>
+    <w:rPr>
+      <w:vertAlign w:val="superscript"/>
     </w:rPr>
   </w:style>
 </w:styles>
@@ -10598,7 +11668,7 @@
 </file>
 
 <file path=customXml/itemProps1.xml><?xml version="1.0" encoding="utf-8"?>
-<ds:datastoreItem xmlns:ds="http://schemas.openxmlformats.org/officeDocument/2006/customXml" ds:itemID="{BD5DC884-F551-4EE5-BE4E-B8075DE5EEB1}">
+<ds:datastoreItem xmlns:ds="http://schemas.openxmlformats.org/officeDocument/2006/customXml" ds:itemID="{459D66CF-6787-41FA-84F7-75D487DEE8D2}">
   <ds:schemaRefs>
     <ds:schemaRef ds:uri="http://schemas.openxmlformats.org/officeDocument/2006/bibliography"/>
   </ds:schemaRefs>

</xml_diff>

<commit_message>
MiServer - added onHandleRequest and onHandleMSP methods _JSS - updated fmtData and added RemoveAttr
</commit_message>
<xml_diff>
--- a/Documentation Sources/Event Handling.docx
+++ b/Documentation Sources/Event Handling.docx
@@ -1127,13 +1127,7 @@
             </w:r>
             <w:r>
               <w:br/>
-              <w:t xml:space="preserve">[2] the </w:t>
-            </w:r>
-            <w:r>
-              <w:t xml:space="preserve">jQuery/CSS selector(s) </w:t>
-            </w:r>
-            <w:r>
-              <w:t>for delegated elements</w:t>
+              <w:t>[2] the jQuery/CSS selector(s) for delegated elements</w:t>
             </w:r>
           </w:p>
           <w:p>
@@ -1757,7 +1751,13 @@
         <w:t>what elements the event listener is to be bound to.</w:t>
       </w:r>
       <w:r>
-        <w:t xml:space="preserve">  For instance, assume we've created the following Button element.</w:t>
+        <w:t xml:space="preserve">  For instance, assume we've created the following </w:t>
+      </w:r>
+      <w:r>
+        <w:t>div</w:t>
+      </w:r>
+      <w:r>
+        <w:t xml:space="preserve"> element.</w:t>
       </w:r>
     </w:p>
     <w:p>
@@ -1824,7 +1824,13 @@
         <w:rPr>
           <w:rStyle w:val="APLChar"/>
         </w:rPr>
-        <w:t xml:space="preserve"> Add _.div </w:t>
+        <w:t xml:space="preserve"> Add _.div</w:t>
+      </w:r>
+      <w:r>
+        <w:rPr>
+          <w:rStyle w:val="APLChar"/>
+        </w:rPr>
+        <w:t xml:space="preserve"> </w:t>
       </w:r>
       <w:r>
         <w:rPr>
@@ -1962,7 +1968,7 @@
     <w:p>
       <w:pPr>
         <w:pStyle w:val="Code"/>
-        <w:ind w:left="360" w:firstLine="720"/>
+        <w:ind w:left="720" w:firstLine="360"/>
         <w:rPr>
           <w:rStyle w:val="APLChar"/>
         </w:rPr>
@@ -2009,12 +2015,6 @@
         </w:rPr>
         <w:t xml:space="preserve"> 'click'</w:t>
       </w:r>
-      <w:r>
-        <w:rPr>
-          <w:rStyle w:val="APLChar"/>
-        </w:rPr>
-        <w:br/>
-      </w:r>
     </w:p>
     <w:p>
       <w:pPr>
@@ -2041,7 +2041,21 @@
           <w:rPr>
             <w:rStyle w:val="Hyperlink"/>
           </w:rPr>
-          <w:t>jQuery Selectors</w:t>
+          <w:t>jQue</w:t>
+        </w:r>
+        <w:bookmarkStart w:id="1" w:name="_GoBack"/>
+        <w:bookmarkEnd w:id="1"/>
+        <w:r>
+          <w:rPr>
+            <w:rStyle w:val="Hyperlink"/>
+          </w:rPr>
+          <w:t>r</w:t>
+        </w:r>
+        <w:r>
+          <w:rPr>
+            <w:rStyle w:val="Hyperlink"/>
+          </w:rPr>
+          <w:t>y Selectors</w:t>
         </w:r>
       </w:hyperlink>
       <w:r>
@@ -2110,12 +2124,6 @@
         </w:rPr>
         <w:t>Add _.Handler '#myid' 'click'</w:t>
       </w:r>
-      <w:r>
-        <w:rPr>
-          <w:rStyle w:val="CodeChar"/>
-        </w:rPr>
-        <w:br/>
-      </w:r>
     </w:p>
     <w:p>
       <w:pPr>
@@ -2179,12 +2187,6 @@
         </w:rPr>
         <w:t>Add _.Handler '.myclass' 'click'</w:t>
       </w:r>
-      <w:r>
-        <w:rPr>
-          <w:rStyle w:val="CodeChar"/>
-        </w:rPr>
-        <w:br/>
-      </w:r>
     </w:p>
     <w:p>
       <w:pPr>
@@ -2239,9 +2241,6 @@
       <w:r>
         <w:t xml:space="preserve"> 'click'</w:t>
       </w:r>
-      <w:r>
-        <w:br/>
-      </w:r>
     </w:p>
     <w:p>
       <w:pPr>
@@ -2262,11 +2261,6 @@
       <w:pPr>
         <w:pStyle w:val="ListParagraph"/>
         <w:ind w:left="1440" w:firstLine="720"/>
-        <w:rPr>
-          <w:rStyle w:val="CodeChar"/>
-          <w:rFonts w:asciiTheme="minorHAnsi" w:hAnsiTheme="minorHAnsi"/>
-          <w:sz w:val="22"/>
-        </w:rPr>
       </w:pPr>
       <w:r>
         <w:rPr>
@@ -2314,6 +2308,157 @@
       <w:r>
         <w:t>Will bind the listener to the element with id="myid" AND all &lt;td&gt; elements.</w:t>
       </w:r>
+    </w:p>
+    <w:p>
+      <w:pPr>
+        <w:pStyle w:val="ListParagraph"/>
+        <w:numPr>
+          <w:ilvl w:val="0"/>
+          <w:numId w:val="27"/>
+        </w:numPr>
+        <w:rPr>
+          <w:rStyle w:val="APLChar"/>
+          <w:rFonts w:asciiTheme="minorHAnsi" w:hAnsiTheme="minorHAnsi"/>
+          <w:sz w:val="22"/>
+        </w:rPr>
+      </w:pPr>
+      <w:r>
+        <w:rPr>
+          <w:rStyle w:val="APLChar"/>
+          <w:rFonts w:asciiTheme="minorHAnsi" w:hAnsiTheme="minorHAnsi"/>
+          <w:sz w:val="22"/>
+        </w:rPr>
+        <w:t xml:space="preserve">An empty vector </w:t>
+      </w:r>
+      <w:r>
+        <w:rPr>
+          <w:rStyle w:val="APLChar"/>
+        </w:rPr>
+        <w:t>''</w:t>
+      </w:r>
+      <w:r>
+        <w:rPr>
+          <w:rStyle w:val="APLChar"/>
+          <w:rFonts w:asciiTheme="minorHAnsi" w:hAnsiTheme="minorHAnsi"/>
+          <w:sz w:val="22"/>
+        </w:rPr>
+        <w:t xml:space="preserve"> or </w:t>
+      </w:r>
+      <w:r>
+        <w:rPr>
+          <w:rStyle w:val="APLChar"/>
+        </w:rPr>
+        <w:t>'</w:t>
+      </w:r>
+      <w:r>
+        <w:rPr>
+          <w:rStyle w:val="APLChar"/>
+          <mc:AlternateContent>
+            <mc:Choice Requires="w16se"/>
+            <mc:Fallback>
+              <w:rFonts w:eastAsia="APL385 Unicode" w:cs="APL385 Unicode"/>
+            </mc:Fallback>
+          </mc:AlternateContent>
+        </w:rPr>
+        <mc:AlternateContent>
+          <mc:Choice Requires="w16se">
+            <w16se:symEx w16se:font="APL385 Unicode" w16se:char="234E"/>
+          </mc:Choice>
+          <mc:Fallback>
+            <w:t>⍎</w:t>
+          </mc:Fallback>
+        </mc:AlternateContent>
+      </w:r>
+      <w:r>
+        <w:rPr>
+          <w:rStyle w:val="APLChar"/>
+        </w:rPr>
+        <w:t>document'</w:t>
+      </w:r>
+      <w:r>
+        <w:rPr>
+          <w:rStyle w:val="APLChar"/>
+          <w:rFonts w:asciiTheme="minorHAnsi" w:hAnsiTheme="minorHAnsi"/>
+          <w:sz w:val="22"/>
+        </w:rPr>
+        <w:t xml:space="preserve"> –</w:t>
+      </w:r>
+      <w:r>
+        <w:rPr>
+          <w:rStyle w:val="APLChar"/>
+          <w:rFonts w:asciiTheme="minorHAnsi" w:hAnsiTheme="minorHAnsi"/>
+          <w:sz w:val="22"/>
+        </w:rPr>
+        <w:t xml:space="preserve"> to bind the handler to the entire document.</w:t>
+      </w:r>
+    </w:p>
+    <w:p>
+      <w:pPr>
+        <w:pStyle w:val="Code"/>
+        <w:ind w:left="720" w:firstLine="360"/>
+        <w:rPr>
+          <w:rStyle w:val="APLChar"/>
+        </w:rPr>
+      </w:pPr>
+      <w:r>
+        <w:t xml:space="preserve">myHandler </w:t>
+      </w:r>
+      <w:r>
+        <w:rPr>
+          <mc:AlternateContent>
+            <mc:Choice Requires="w16se"/>
+            <mc:Fallback>
+              <w:rFonts w:eastAsia="APL385 Unicode" w:cs="APL385 Unicode"/>
+            </mc:Fallback>
+          </mc:AlternateContent>
+        </w:rPr>
+        <mc:AlternateContent>
+          <mc:Choice Requires="w16se">
+            <w16se:symEx w16se:font="APL385 Unicode" w16se:char="2190"/>
+          </mc:Choice>
+          <mc:Fallback>
+            <w:t>←</w:t>
+          </mc:Fallback>
+        </mc:AlternateContent>
+      </w:r>
+      <w:r>
+        <w:t xml:space="preserve"> </w:t>
+      </w:r>
+      <w:r>
+        <w:rPr>
+          <w:rStyle w:val="APLChar"/>
+        </w:rPr>
+        <w:t xml:space="preserve">Add _.Handler </w:t>
+      </w:r>
+      <w:r>
+        <w:rPr>
+          <w:rStyle w:val="APLChar"/>
+        </w:rPr>
+        <w:t>''</w:t>
+      </w:r>
+      <w:r>
+        <w:rPr>
+          <w:rStyle w:val="APLChar"/>
+        </w:rPr>
+        <w:t xml:space="preserve"> 'click'</w:t>
+      </w:r>
+    </w:p>
+    <w:p>
+      <w:r>
+        <w:tab/>
+      </w:r>
+      <w:r>
+        <w:tab/>
+      </w:r>
+    </w:p>
+    <w:p>
+      <w:pPr>
+        <w:rPr>
+          <w:rStyle w:val="CodeChar"/>
+          <w:rFonts w:asciiTheme="minorHAnsi" w:hAnsiTheme="minorHAnsi"/>
+          <w:sz w:val="22"/>
+        </w:rPr>
+      </w:pPr>
     </w:p>
     <w:p>
       <w:pPr>
@@ -4248,6 +4393,9 @@
                     </w:tabs>
                     <w:ind w:left="0"/>
                   </w:pPr>
+                  <w:r>
+                    <w:t xml:space="preserve">for </w:t>
+                  </w:r>
                 </w:p>
               </w:tc>
             </w:tr>
@@ -5896,8 +6044,6 @@
         </w:rPr>
         <w:t xml:space="preserve"> '#div2'</w:t>
       </w:r>
-      <w:bookmarkStart w:id="1" w:name="_GoBack"/>
-      <w:bookmarkEnd w:id="1"/>
       <w:r>
         <w:rPr>
           <w:rFonts w:ascii="APL385 Unicode" w:hAnsi="APL385 Unicode"/>
@@ -6105,16 +6251,6 @@
         </w:rPr>
         <w:br/>
       </w:r>
-      <w:r>
-        <w:br/>
-        <w:t>When using this method, it is generally important to clear the value of the fields after sending the response to the client so that subsequent requests don't reuse the same data.</w:t>
-      </w:r>
-      <w:r>
-        <w:rPr>
-          <w:rFonts w:ascii="APL385 Unicode" w:hAnsi="APL385 Unicode"/>
-        </w:rPr>
-        <w:br/>
-      </w:r>
     </w:p>
     <w:p>
       <w:pPr>
@@ -6125,10 +6261,30 @@
         </w:numPr>
       </w:pPr>
       <w:r>
-        <w:t>The other way is to use the Get method to retrieve the data by name</w:t>
-      </w:r>
-      <w:r>
-        <w:t>.  The left argument to Get is the default value to use if the data element is not found.  Again, using the example from above, the following could be used.</w:t>
+        <w:t xml:space="preserve">The other way is to use the </w:t>
+      </w:r>
+      <w:r>
+        <w:rPr>
+          <w:rStyle w:val="APLChar"/>
+          <w:b/>
+        </w:rPr>
+        <w:t>Get</w:t>
+      </w:r>
+      <w:r>
+        <w:t xml:space="preserve"> method to retrieve the data by name</w:t>
+      </w:r>
+      <w:r>
+        <w:t xml:space="preserve">.  The left argument to </w:t>
+      </w:r>
+      <w:r>
+        <w:rPr>
+          <w:rStyle w:val="APLChar"/>
+          <w:b/>
+        </w:rPr>
+        <w:t>Get</w:t>
+      </w:r>
+      <w:r>
+        <w:t xml:space="preserve"> is the default value to use if the data element is not found.  Again, using the example from above, the following could be used.</w:t>
       </w:r>
       <w:r>
         <w:br/>
@@ -6144,12 +6300,6 @@
           <w:rFonts w:ascii="APL385 Unicode" w:hAnsi="APL385 Unicode"/>
         </w:rPr>
         <w:br/>
-      </w:r>
-      <w:r>
-        <w:rPr>
-          <w:rFonts w:ascii="APL385 Unicode" w:hAnsi="APL385 Unicode"/>
-        </w:rPr>
-        <w:lastRenderedPageBreak/>
         <w:t xml:space="preserve">      'white' Get 'color'</w:t>
       </w:r>
       <w:r>
@@ -6178,6 +6328,7 @@
           <w:rStyle w:val="Strong"/>
           <w:rFonts w:ascii="APL385 Unicode" w:hAnsi="APL385 Unicode"/>
         </w:rPr>
+        <w:lastRenderedPageBreak/>
         <w:br/>
       </w:r>
       <w:bookmarkStart w:id="2" w:name="_Toc429243112"/>
@@ -11668,7 +11819,7 @@
 </file>
 
 <file path=customXml/itemProps1.xml><?xml version="1.0" encoding="utf-8"?>
-<ds:datastoreItem xmlns:ds="http://schemas.openxmlformats.org/officeDocument/2006/customXml" ds:itemID="{459D66CF-6787-41FA-84F7-75D487DEE8D2}">
+<ds:datastoreItem xmlns:ds="http://schemas.openxmlformats.org/officeDocument/2006/customXml" ds:itemID="{B219DA82-8B98-4113-8D5B-823A634E1E09}">
   <ds:schemaRefs>
     <ds:schemaRef ds:uri="http://schemas.openxmlformats.org/officeDocument/2006/bibliography"/>
   </ds:schemaRefs>

</xml_diff>

<commit_message>
Upgrade to Syncfusion 14.1.0.46
</commit_message>
<xml_diff>
--- a/Documentation Sources/Event Handling.docx
+++ b/Documentation Sources/Event Handling.docx
@@ -12,6 +12,8 @@
         </w:rPr>
       </w:pPr>
       <w:bookmarkStart w:id="0" w:name="_Toc429243111"/>
+      <w:bookmarkStart w:id="1" w:name="_GoBack"/>
+      <w:bookmarkEnd w:id="1"/>
       <w:r>
         <w:rPr>
           <w:rStyle w:val="Strong"/>
@@ -2041,21 +2043,7 @@
           <w:rPr>
             <w:rStyle w:val="Hyperlink"/>
           </w:rPr>
-          <w:t>jQue</w:t>
-        </w:r>
-        <w:bookmarkStart w:id="1" w:name="_GoBack"/>
-        <w:bookmarkEnd w:id="1"/>
-        <w:r>
-          <w:rPr>
-            <w:rStyle w:val="Hyperlink"/>
-          </w:rPr>
-          <w:t>r</w:t>
-        </w:r>
-        <w:r>
-          <w:rPr>
-            <w:rStyle w:val="Hyperlink"/>
-          </w:rPr>
-          <w:t>y Selectors</w:t>
+          <w:t>jQuery Selectors</w:t>
         </w:r>
       </w:hyperlink>
       <w:r>
@@ -2636,9 +2624,44 @@
         <w:t xml:space="preserve"> listen for click and dblclick</w:t>
       </w:r>
     </w:p>
-    <w:p>
-      <w:r>
-        <w:t xml:space="preserve">You can define your own events and use jQuery's trigger() method to trigger them in the client – see </w:t>
+    <w:p/>
+    <w:p>
+      <w:r>
+        <w:t xml:space="preserve">The events that you can specify include </w:t>
+      </w:r>
+      <w:hyperlink r:id="rId9" w:history="1">
+        <w:r>
+          <w:rPr>
+            <w:rStyle w:val="Hyperlink"/>
+          </w:rPr>
+          <w:t>jQuery</w:t>
+        </w:r>
+      </w:hyperlink>
+      <w:r>
+        <w:t xml:space="preserve"> and </w:t>
+      </w:r>
+      <w:hyperlink r:id="rId10" w:history="1">
+        <w:r>
+          <w:rPr>
+            <w:rStyle w:val="Hyperlink"/>
+          </w:rPr>
+          <w:t>HTML</w:t>
+        </w:r>
+      </w:hyperlink>
+      <w:r>
+        <w:t xml:space="preserve"> events.  When using HTML events, you can drop the leading "on" – in other words, instead of "oncopy" you would specify "copy" for the event name.</w:t>
+      </w:r>
+    </w:p>
+    <w:p/>
+    <w:p>
+      <w:r>
+        <w:t xml:space="preserve">You can </w:t>
+      </w:r>
+      <w:r>
+        <w:t xml:space="preserve">also </w:t>
+      </w:r>
+      <w:r>
+        <w:t xml:space="preserve">define your own events and use jQuery's trigger() method to trigger them in the client – see </w:t>
       </w:r>
       <w:r>
         <w:rPr>
@@ -2795,6 +2818,9 @@
         <w:t xml:space="preserve"> specifies what information is to be sent from the client to the server.  </w:t>
       </w:r>
       <w:r>
+        <w:br/>
+      </w:r>
+      <w:r>
         <w:t xml:space="preserve">See the section on </w:t>
       </w:r>
       <w:r>
@@ -2864,7 +2890,7 @@
       <w:r>
         <w:t xml:space="preserve"> </w:t>
       </w:r>
-      <w:hyperlink r:id="rId9" w:history="1">
+      <w:hyperlink r:id="rId11" w:history="1">
         <w:r>
           <w:rPr>
             <w:rStyle w:val="Hyperlink"/>
@@ -2899,7 +2925,11 @@
         <w:t>Hourglass</w:t>
       </w:r>
       <w:r>
-        <w:t xml:space="preserve"> is a Boolean which indicates whether to change the cursor to an hourglass when an event is handled by the server.  This is intended for event whose server processing time may be lengthy.  Most events will be handled so quickly that flipping between the normal cursor/hourglass and back again isn't noticeable.  The default value is 1.  </w:t>
+        <w:t xml:space="preserve"> is a Boolean which indicates whether to change the cursor to an hourglass when an event is handled by the server.  This is intended for event whose server processing time may be lengthy.  Most </w:t>
+      </w:r>
+      <w:r>
+        <w:lastRenderedPageBreak/>
+        <w:t xml:space="preserve">events will be handled so quickly that flipping between the normal cursor/hourglass and back again isn't noticeable.  The default value is 1.  </w:t>
       </w:r>
     </w:p>
     <w:p>
@@ -2922,7 +2952,6 @@
         <w:rPr>
           <w:rStyle w:val="CodeChar"/>
         </w:rPr>
-        <w:lastRenderedPageBreak/>
         <w:t>Page</w:t>
       </w:r>
       <w:r>
@@ -3159,6 +3188,7 @@
     <w:p/>
     <w:p>
       <w:r>
+        <w:lastRenderedPageBreak/>
         <w:t xml:space="preserve">The default setting for </w:t>
       </w:r>
       <w:r>
@@ -3510,78 +3540,386 @@
       </w:pPr>
       <w:r>
         <w:rPr>
-          <w:rStyle w:val="Strong"/>
-        </w:rPr>
-        <w:t>By default the callback mechanism will return:</w:t>
-      </w:r>
-    </w:p>
-    <w:p>
-      <w:pPr>
-        <w:ind w:left="720"/>
+          <w:rStyle w:val="APLChar"/>
+        </w:rPr>
+        <w:t>ClientData</w:t>
+      </w:r>
+      <w:r>
         <w:rPr>
           <w:rStyle w:val="Strong"/>
           <w:b w:val="0"/>
         </w:rPr>
-      </w:pPr>
-      <w:r>
-        <w:rPr>
-          <w:rStyle w:val="Strong"/>
-          <w:rFonts w:ascii="APL385 Unicode" w:hAnsi="APL385 Unicode"/>
-          <w:b w:val="0"/>
-        </w:rPr>
-        <w:t xml:space="preserve">_event </w:t>
-      </w:r>
-      <w:r>
-        <w:rPr>
-          <w:rStyle w:val="Strong"/>
-          <w:rFonts w:ascii="APL385 Unicode" w:hAnsi="APL385 Unicode"/>
-          <w:b w:val="0"/>
-        </w:rPr>
-        <w:tab/>
+        <w:t xml:space="preserve"> allows you to specify </w:t>
       </w:r>
       <w:r>
         <w:rPr>
           <w:rStyle w:val="Strong"/>
           <w:b w:val="0"/>
         </w:rPr>
-        <w:t>the name of the event</w:t>
-      </w:r>
-      <w:r>
+        <w:t>data that is to be sent back to the server.  The data can be associated with any element on the page, not just the element to which the event handler is bound.</w:t>
+      </w:r>
+    </w:p>
+    <w:p>
+      <w:pPr>
         <w:rPr>
           <w:rStyle w:val="Strong"/>
-          <w:rFonts w:ascii="APL385 Unicode" w:hAnsi="APL385 Unicode"/>
-          <w:b w:val="0"/>
-        </w:rPr>
-        <w:br/>
-        <w:t>_what</w:t>
-      </w:r>
-      <w:r>
+        </w:rPr>
+      </w:pPr>
+    </w:p>
+    <w:p>
+      <w:pPr>
         <w:rPr>
           <w:rStyle w:val="Strong"/>
-          <w:rFonts w:ascii="APL385 Unicode" w:hAnsi="APL385 Unicode"/>
-          <w:b w:val="0"/>
-        </w:rPr>
-        <w:t xml:space="preserve">  </w:t>
-      </w:r>
+        </w:rPr>
+      </w:pPr>
       <w:r>
         <w:rPr>
           <w:rStyle w:val="Strong"/>
-          <w:rFonts w:ascii="APL385 Unicode" w:hAnsi="APL385 Unicode"/>
-          <w:b w:val="0"/>
-        </w:rPr>
-        <w:tab/>
-      </w:r>
-      <w:r>
+        </w:rPr>
+        <w:t>By default the callback mechanism will return:</w:t>
+      </w:r>
+    </w:p>
+    <w:tbl>
+      <w:tblPr>
+        <w:tblStyle w:val="TableGrid"/>
+        <w:tblW w:w="0" w:type="auto"/>
+        <w:tblInd w:w="445" w:type="dxa"/>
+        <w:tblLook w:val="04A0" w:firstRow="1" w:lastRow="0" w:firstColumn="1" w:lastColumn="0" w:noHBand="0" w:noVBand="1"/>
+      </w:tblPr>
+      <w:tblGrid>
+        <w:gridCol w:w="2160"/>
+        <w:gridCol w:w="6745"/>
+      </w:tblGrid>
+      <w:tr>
+        <w:tc>
+          <w:tcPr>
+            <w:tcW w:w="2160" w:type="dxa"/>
+          </w:tcPr>
+          <w:p>
+            <w:pPr>
+              <w:rPr>
+                <w:rStyle w:val="Strong"/>
+                <w:b w:val="0"/>
+              </w:rPr>
+            </w:pPr>
+            <w:r>
+              <w:rPr>
+                <w:rStyle w:val="Strong"/>
+                <w:rFonts w:ascii="APL385 Unicode" w:hAnsi="APL385 Unicode"/>
+                <w:b w:val="0"/>
+              </w:rPr>
+              <w:t>_event</w:t>
+            </w:r>
+          </w:p>
+        </w:tc>
+        <w:tc>
+          <w:tcPr>
+            <w:tcW w:w="6745" w:type="dxa"/>
+          </w:tcPr>
+          <w:p>
+            <w:pPr>
+              <w:rPr>
+                <w:rStyle w:val="Strong"/>
+                <w:b w:val="0"/>
+              </w:rPr>
+            </w:pPr>
+            <w:r>
+              <w:rPr>
+                <w:rStyle w:val="Strong"/>
+                <w:b w:val="0"/>
+              </w:rPr>
+              <w:t>the name of the event</w:t>
+            </w:r>
+          </w:p>
+        </w:tc>
+      </w:tr>
+      <w:tr>
+        <w:tc>
+          <w:tcPr>
+            <w:tcW w:w="2160" w:type="dxa"/>
+          </w:tcPr>
+          <w:p>
+            <w:pPr>
+              <w:rPr>
+                <w:rStyle w:val="Strong"/>
+                <w:b w:val="0"/>
+              </w:rPr>
+            </w:pPr>
+            <w:r>
+              <w:rPr>
+                <w:rStyle w:val="Strong"/>
+                <w:rFonts w:ascii="APL385 Unicode" w:hAnsi="APL385 Unicode"/>
+                <w:b w:val="0"/>
+              </w:rPr>
+              <w:t xml:space="preserve">_what  </w:t>
+            </w:r>
+          </w:p>
+        </w:tc>
+        <w:tc>
+          <w:tcPr>
+            <w:tcW w:w="6745" w:type="dxa"/>
+          </w:tcPr>
+          <w:p>
+            <w:pPr>
+              <w:rPr>
+                <w:rStyle w:val="Strong"/>
+                <w:b w:val="0"/>
+              </w:rPr>
+            </w:pPr>
+            <w:r>
+              <w:rPr>
+                <w:rStyle w:val="Strong"/>
+                <w:b w:val="0"/>
+              </w:rPr>
+              <w:t>the id/name</w:t>
+            </w:r>
+            <w:r>
+              <w:rPr>
+                <w:rStyle w:val="Strong"/>
+                <w:b w:val="0"/>
+              </w:rPr>
+              <w:t>, if one exists,</w:t>
+            </w:r>
+            <w:r>
+              <w:rPr>
+                <w:rStyle w:val="Strong"/>
+                <w:b w:val="0"/>
+              </w:rPr>
+              <w:t xml:space="preserve"> of the element that triggered the event</w:t>
+            </w:r>
+          </w:p>
+        </w:tc>
+      </w:tr>
+      <w:tr>
+        <w:tc>
+          <w:tcPr>
+            <w:tcW w:w="2160" w:type="dxa"/>
+          </w:tcPr>
+          <w:p>
+            <w:pPr>
+              <w:rPr>
+                <w:rStyle w:val="Strong"/>
+                <w:b w:val="0"/>
+              </w:rPr>
+            </w:pPr>
+            <w:r>
+              <w:rPr>
+                <w:rStyle w:val="Strong"/>
+                <w:rFonts w:ascii="APL385 Unicode" w:hAnsi="APL385 Unicode"/>
+                <w:b w:val="0"/>
+              </w:rPr>
+              <w:t>_value</w:t>
+            </w:r>
+          </w:p>
+        </w:tc>
+        <w:tc>
+          <w:tcPr>
+            <w:tcW w:w="6745" w:type="dxa"/>
+          </w:tcPr>
+          <w:p>
+            <w:pPr>
+              <w:rPr>
+                <w:rStyle w:val="Strong"/>
+                <w:b w:val="0"/>
+              </w:rPr>
+            </w:pPr>
+            <w:r>
+              <w:rPr>
+                <w:rStyle w:val="Strong"/>
+                <w:b w:val="0"/>
+              </w:rPr>
+              <w:t>the value, if one exists, of the element that triggered the event</w:t>
+            </w:r>
+          </w:p>
+        </w:tc>
+      </w:tr>
+      <w:tr>
+        <w:tc>
+          <w:tcPr>
+            <w:tcW w:w="2160" w:type="dxa"/>
+          </w:tcPr>
+          <w:p>
+            <w:pPr>
+              <w:rPr>
+                <w:rStyle w:val="Strong"/>
+                <w:b w:val="0"/>
+              </w:rPr>
+            </w:pPr>
+            <w:r>
+              <w:rPr>
+                <w:rStyle w:val="Strong"/>
+                <w:rFonts w:ascii="APL385 Unicode" w:hAnsi="APL385 Unicode"/>
+                <w:b w:val="0"/>
+              </w:rPr>
+              <w:t>_selector</w:t>
+            </w:r>
+          </w:p>
+        </w:tc>
+        <w:tc>
+          <w:tcPr>
+            <w:tcW w:w="6745" w:type="dxa"/>
+          </w:tcPr>
+          <w:p>
+            <w:pPr>
+              <w:rPr>
+                <w:rStyle w:val="Strong"/>
+                <w:b w:val="0"/>
+              </w:rPr>
+            </w:pPr>
+            <w:r>
+              <w:rPr>
+                <w:rStyle w:val="Strong"/>
+                <w:b w:val="0"/>
+              </w:rPr>
+              <w:t>the selector specified for the handler</w:t>
+            </w:r>
+          </w:p>
+        </w:tc>
+      </w:tr>
+      <w:tr>
+        <w:tc>
+          <w:tcPr>
+            <w:tcW w:w="2160" w:type="dxa"/>
+          </w:tcPr>
+          <w:p>
+            <w:pPr>
+              <w:rPr>
+                <w:rStyle w:val="Strong"/>
+                <w:b w:val="0"/>
+              </w:rPr>
+            </w:pPr>
+            <w:r>
+              <w:rPr>
+                <w:rStyle w:val="Strong"/>
+                <w:rFonts w:ascii="APL385 Unicode" w:hAnsi="APL385 Unicode"/>
+                <w:b w:val="0"/>
+              </w:rPr>
+              <w:t>_target</w:t>
+            </w:r>
+            <w:r>
+              <w:rPr>
+                <w:rStyle w:val="FootnoteReference"/>
+                <w:rFonts w:ascii="APL385 Unicode" w:hAnsi="APL385 Unicode"/>
+                <w:bCs/>
+              </w:rPr>
+              <w:footnoteReference w:id="1"/>
+            </w:r>
+          </w:p>
+        </w:tc>
+        <w:tc>
+          <w:tcPr>
+            <w:tcW w:w="6745" w:type="dxa"/>
+          </w:tcPr>
+          <w:p>
+            <w:pPr>
+              <w:rPr>
+                <w:rStyle w:val="Strong"/>
+                <w:b w:val="0"/>
+              </w:rPr>
+            </w:pPr>
+            <w:r>
+              <w:rPr>
+                <w:rStyle w:val="Strong"/>
+                <w:b w:val="0"/>
+              </w:rPr>
+              <w:t>the id, if one exists, of the innermost element that the event fired upon.</w:t>
+            </w:r>
+          </w:p>
+          <w:p>
+            <w:pPr>
+              <w:rPr>
+                <w:rStyle w:val="Strong"/>
+                <w:b w:val="0"/>
+              </w:rPr>
+            </w:pPr>
+            <w:r>
+              <w:rPr>
+                <w:rStyle w:val="Strong"/>
+                <w:b w:val="0"/>
+              </w:rPr>
+              <w:t xml:space="preserve">This will normally be the same as </w:t>
+            </w:r>
+            <w:r>
+              <w:rPr>
+                <w:rStyle w:val="APLChar"/>
+              </w:rPr>
+              <w:t>_what</w:t>
+            </w:r>
+            <w:r>
+              <w:rPr>
+                <w:rStyle w:val="APLChar"/>
+                <w:rFonts w:asciiTheme="minorHAnsi" w:hAnsiTheme="minorHAnsi"/>
+                <w:sz w:val="22"/>
+              </w:rPr>
+              <w:t>.</w:t>
+            </w:r>
+          </w:p>
+        </w:tc>
+      </w:tr>
+      <w:tr>
+        <w:tc>
+          <w:tcPr>
+            <w:tcW w:w="2160" w:type="dxa"/>
+          </w:tcPr>
+          <w:p>
+            <w:pPr>
+              <w:rPr>
+                <w:rStyle w:val="Strong"/>
+                <w:b w:val="0"/>
+                <w:vertAlign w:val="superscript"/>
+              </w:rPr>
+            </w:pPr>
+            <w:r>
+              <w:rPr>
+                <w:rStyle w:val="Strong"/>
+                <w:rFonts w:ascii="APL385 Unicode" w:hAnsi="APL385 Unicode"/>
+                <w:b w:val="0"/>
+              </w:rPr>
+              <w:t>_currentTarget</w:t>
+            </w:r>
+            <w:r>
+              <w:rPr>
+                <w:rStyle w:val="Strong"/>
+                <w:rFonts w:ascii="APL385 Unicode" w:hAnsi="APL385 Unicode"/>
+                <w:b w:val="0"/>
+                <w:vertAlign w:val="superscript"/>
+              </w:rPr>
+              <w:t>1</w:t>
+            </w:r>
+          </w:p>
+        </w:tc>
+        <w:tc>
+          <w:tcPr>
+            <w:tcW w:w="6745" w:type="dxa"/>
+          </w:tcPr>
+          <w:p>
+            <w:pPr>
+              <w:rPr>
+                <w:rStyle w:val="Strong"/>
+                <w:b w:val="0"/>
+              </w:rPr>
+            </w:pPr>
+            <w:r>
+              <w:rPr>
+                <w:rStyle w:val="Strong"/>
+                <w:b w:val="0"/>
+              </w:rPr>
+              <w:t>the id, if one exists, of the element to which the handler was bound</w:t>
+            </w:r>
+          </w:p>
+        </w:tc>
+      </w:tr>
+    </w:tbl>
+    <w:p>
+      <w:pPr>
         <w:rPr>
           <w:rStyle w:val="Strong"/>
           <w:b w:val="0"/>
         </w:rPr>
-        <w:t>the id/name of the element that triggered the event</w:t>
-      </w:r>
-    </w:p>
-    <w:p>
-      <w:pPr>
-        <w:ind w:left="720"/>
+      </w:pPr>
+    </w:p>
+    <w:p>
+      <w:pPr>
         <w:rPr>
           <w:rStyle w:val="Strong"/>
           <w:b w:val="0"/>
@@ -3590,87 +3928,95 @@
       <w:r>
         <w:rPr>
           <w:rStyle w:val="Strong"/>
-          <w:rFonts w:ascii="APL385 Unicode" w:hAnsi="APL385 Unicode"/>
           <w:b w:val="0"/>
         </w:rPr>
-        <w:t>_value</w:t>
-      </w:r>
-      <w:r>
-        <w:rPr>
-          <w:rStyle w:val="Strong"/>
-          <w:rFonts w:ascii="APL385 Unicode" w:hAnsi="APL385 Unicode"/>
-          <w:b w:val="0"/>
-        </w:rPr>
-        <w:tab/>
-      </w:r>
+        <w:t>These fields are directly available in your page when you handle an event.</w:t>
+      </w:r>
+    </w:p>
+    <w:p>
+      <w:pPr>
+        <w:rPr>
+          <w:rStyle w:val="APLChar"/>
+          <w:rFonts w:asciiTheme="minorHAnsi" w:hAnsiTheme="minorHAnsi"/>
+          <w:sz w:val="22"/>
+        </w:rPr>
+      </w:pPr>
       <w:r>
         <w:rPr>
           <w:rStyle w:val="Strong"/>
           <w:b w:val="0"/>
         </w:rPr>
-        <w:t>the value of the element that triggered the event (if a value exists)</w:t>
-      </w:r>
-    </w:p>
-    <w:p>
-      <w:pPr>
-        <w:ind w:left="720"/>
+        <w:br/>
+      </w:r>
+      <w:r>
         <w:rPr>
           <w:rStyle w:val="Strong"/>
           <w:b w:val="0"/>
         </w:rPr>
-      </w:pPr>
-      <w:r>
-        <w:rPr>
-          <w:rStyle w:val="Strong"/>
-          <w:rFonts w:ascii="APL385 Unicode" w:hAnsi="APL385 Unicode"/>
-          <w:b w:val="0"/>
-        </w:rPr>
-        <w:t>_selector</w:t>
-      </w:r>
-      <w:r>
+        <w:t xml:space="preserve">If you do not specify </w:t>
+      </w:r>
+      <w:r>
+        <w:rPr>
+          <w:rStyle w:val="APLChar"/>
+          <w:b/>
+        </w:rPr>
+        <w:t>ClientData</w:t>
+      </w:r>
+      <w:r>
+        <w:rPr>
+          <w:rStyle w:val="APLChar"/>
+          <w:rFonts w:asciiTheme="minorHAnsi" w:hAnsiTheme="minorHAnsi"/>
+          <w:sz w:val="22"/>
+        </w:rPr>
+        <w:t xml:space="preserve">, MiServer will also automatically serailize and return any form data found on the page. </w:t>
+      </w:r>
+      <w:r>
+        <w:rPr>
+          <w:rStyle w:val="APLChar"/>
+          <w:rFonts w:asciiTheme="minorHAnsi" w:hAnsiTheme="minorHAnsi"/>
+          <w:sz w:val="22"/>
+        </w:rPr>
+        <w:t xml:space="preserve"> If you wish to send other information and any form data, you will need to use "serialize" as described below.</w:t>
+      </w:r>
+    </w:p>
+    <w:p>
+      <w:pPr>
+        <w:rPr>
+          <w:rStyle w:val="APLChar"/>
+          <w:rFonts w:asciiTheme="minorHAnsi" w:hAnsiTheme="minorHAnsi"/>
+          <w:sz w:val="22"/>
+        </w:rPr>
+      </w:pPr>
+    </w:p>
+    <w:p>
+      <w:pPr>
+        <w:spacing w:after="200"/>
         <w:rPr>
           <w:rStyle w:val="Strong"/>
           <w:b w:val="0"/>
         </w:rPr>
-        <w:tab/>
-        <w:t>the selector of the handler</w:t>
-      </w:r>
-    </w:p>
-    <w:p>
-      <w:pPr>
+      </w:pPr>
+      <w:r>
         <w:rPr>
           <w:rStyle w:val="Strong"/>
           <w:b w:val="0"/>
         </w:rPr>
-      </w:pPr>
-      <w:r>
+        <w:br w:type="page"/>
+      </w:r>
+    </w:p>
+    <w:p>
+      <w:pPr>
         <w:rPr>
           <w:rStyle w:val="Strong"/>
           <w:b w:val="0"/>
         </w:rPr>
-        <w:t>These fields are directly available in your page when you handle an event.</w:t>
-      </w:r>
-      <w:r>
-        <w:rPr>
-          <w:rStyle w:val="Strong"/>
-          <w:rFonts w:ascii="APL385 Unicode" w:hAnsi="APL385 Unicode"/>
-          <w:b w:val="0"/>
-        </w:rPr>
-        <w:br/>
-      </w:r>
-    </w:p>
-    <w:p>
-      <w:pPr>
+      </w:pPr>
+      <w:r>
         <w:rPr>
           <w:rStyle w:val="Strong"/>
           <w:b w:val="0"/>
         </w:rPr>
-      </w:pPr>
-      <w:r>
-        <w:rPr>
-          <w:rStyle w:val="Strong"/>
-          <w:b w:val="0"/>
-        </w:rPr>
+        <w:lastRenderedPageBreak/>
         <w:t>You can specify other infor</w:t>
       </w:r>
       <w:r>
@@ -3784,30 +4130,49 @@
                 <w:rStyle w:val="CodeChar"/>
                 <w:b/>
               </w:rPr>
-              <w:t>'data' 'val' '' '#selector'</w:t>
-            </w:r>
-            <w:r>
-              <w:t xml:space="preserve"> </w:t>
-            </w:r>
-            <w:r>
-              <w:tab/>
-              <w:t xml:space="preserve">and </w:t>
-            </w:r>
-            <w:r>
-              <w:br/>
+              <w:t>'data' 'val' '' '#myinput</w:t>
             </w:r>
             <w:r>
               <w:rPr>
                 <w:rStyle w:val="CodeChar"/>
                 <w:b/>
               </w:rPr>
-              <w:t>'data' 'val' '#selector'</w:t>
+              <w:t>'</w:t>
             </w:r>
             <w:r>
               <w:t xml:space="preserve"> </w:t>
             </w:r>
             <w:r>
               <w:tab/>
+              <w:t xml:space="preserve">and </w:t>
+            </w:r>
+            <w:r>
+              <w:br/>
+            </w:r>
+            <w:r>
+              <w:rPr>
+                <w:rStyle w:val="CodeChar"/>
+                <w:b/>
+              </w:rPr>
+              <w:t>'data' 'val' '#myinput</w:t>
+            </w:r>
+            <w:r>
+              <w:rPr>
+                <w:rStyle w:val="CodeChar"/>
+                <w:b/>
+              </w:rPr>
+              <w:t>'</w:t>
+            </w:r>
+            <w:r>
+              <w:t xml:space="preserve"> </w:t>
+            </w:r>
+            <w:r>
+              <w:tab/>
+            </w:r>
+            <w:r>
+              <w:tab/>
+            </w:r>
+            <w:r>
               <w:t xml:space="preserve">are equivalent </w:t>
             </w:r>
             <w:r>
@@ -3924,11 +4289,35 @@
               <w:t xml:space="preserve">of or a reference to </w:t>
             </w:r>
             <w:r>
-              <w:t>the element from which to get the data</w:t>
+              <w:t>the elem</w:t>
+            </w:r>
+            <w:r>
+              <w:t>ent from which to get the data</w:t>
             </w:r>
             <w:r>
               <w:br/>
-              <w:t>if omitted, use the element to which the handler is bound</w:t>
+              <w:t>I</w:t>
+            </w:r>
+            <w:r>
+              <w:t>f</w:t>
+            </w:r>
+            <w:r>
+              <w:t xml:space="preserve"> </w:t>
+            </w:r>
+            <w:r>
+              <w:rPr>
+                <w:rStyle w:val="APLChar"/>
+              </w:rPr>
+              <w:t>selector</w:t>
+            </w:r>
+            <w:r>
+              <w:t xml:space="preserve"> is</w:t>
+            </w:r>
+            <w:r>
+              <w:t xml:space="preserve"> omitted, use the element to which the handler is bound</w:t>
+            </w:r>
+            <w:r>
+              <w:t xml:space="preserve"> if applicable</w:t>
             </w:r>
           </w:p>
         </w:tc>
@@ -4084,7 +4473,7 @@
                       <w:rFonts w:ascii="APL385 Unicode" w:hAnsi="APL385 Unicode"/>
                       <w:b/>
                     </w:rPr>
-                    <w:footnoteReference w:id="1"/>
+                    <w:footnoteReference w:id="2"/>
                   </w:r>
                 </w:p>
               </w:tc>
@@ -4308,6 +4697,12 @@
                   <w:r>
                     <w:t>the HTML content</w:t>
                   </w:r>
+                  <w:r>
+                    <w:t xml:space="preserve"> of the</w:t>
+                  </w:r>
+                  <w:r>
+                    <w:t xml:space="preserve"> element</w:t>
+                  </w:r>
                 </w:p>
               </w:tc>
             </w:tr>
@@ -4396,6 +4791,21 @@
                   <w:r>
                     <w:t xml:space="preserve">for </w:t>
                   </w:r>
+                  <w:r>
+                    <w:t xml:space="preserve">jQuery and Syncfusion </w:t>
+                  </w:r>
+                  <w:r>
+                    <w:t>widgets</w:t>
+                  </w:r>
+                  <w:r>
+                    <w:t xml:space="preserve">, this will retreive the value of the option specified in </w:t>
+                  </w:r>
+                  <w:r>
+                    <w:rPr>
+                      <w:rStyle w:val="APLChar"/>
+                    </w:rPr>
+                    <w:t>argument</w:t>
+                  </w:r>
                 </w:p>
               </w:tc>
             </w:tr>
@@ -4437,6 +4847,25 @@
                     </w:tabs>
                     <w:ind w:left="0"/>
                   </w:pPr>
+                  <w:r>
+                    <w:t xml:space="preserve">for </w:t>
+                  </w:r>
+                  <w:r>
+                    <w:t xml:space="preserve">jQuery and Syncfusion </w:t>
+                  </w:r>
+                  <w:r>
+                    <w:t xml:space="preserve">widgets, this will return the result of executing the widget method named in </w:t>
+                  </w:r>
+                  <w:r>
+                    <w:rPr>
+                      <w:rStyle w:val="APLChar"/>
+                      <w:b/>
+                    </w:rPr>
+                    <w:t>argument</w:t>
+                  </w:r>
+                  <w:r>
+                    <w:t xml:space="preserve"> </w:t>
+                  </w:r>
                 </w:p>
               </w:tc>
             </w:tr>
@@ -4478,6 +4907,30 @@
                     </w:tabs>
                     <w:ind w:left="0"/>
                   </w:pPr>
+                  <w:r>
+                    <w:t xml:space="preserve">for jQuery widgets and HTML elements </w:t>
+                  </w:r>
+                  <w:r>
+                    <w:t>return a stringified representation of the event object</w:t>
+                  </w:r>
+                </w:p>
+                <w:p>
+                  <w:pPr>
+                    <w:pStyle w:val="ListParagraph"/>
+                    <w:tabs>
+                      <w:tab w:val="left" w:pos="6039"/>
+                    </w:tabs>
+                    <w:ind w:left="0"/>
+                  </w:pPr>
+                  <w:r>
+                    <w:t>for Syncfusion widgets, return</w:t>
+                  </w:r>
+                  <w:r>
+                    <w:t xml:space="preserve"> a stringified representation of the argument passed to the event handler</w:t>
+                  </w:r>
+                  <w:r>
+                    <w:t xml:space="preserve"> </w:t>
+                  </w:r>
                 </w:p>
               </w:tc>
             </w:tr>
@@ -4519,6 +4972,16 @@
                     </w:tabs>
                     <w:ind w:left="0"/>
                   </w:pPr>
+                  <w:r>
+                    <w:t xml:space="preserve">same as </w:t>
+                  </w:r>
+                  <w:r>
+                    <w:rPr>
+                      <w:rStyle w:val="APLChar"/>
+                      <w:b/>
+                    </w:rPr>
+                    <w:t>event</w:t>
+                  </w:r>
                 </w:p>
               </w:tc>
             </w:tr>
@@ -4560,6 +5023,12 @@
                     </w:tabs>
                     <w:ind w:left="0"/>
                   </w:pPr>
+                  <w:r>
+                    <w:t xml:space="preserve">return a stringified representation of the element </w:t>
+                  </w:r>
+                  <w:r>
+                    <w:t>which triggered the event</w:t>
+                  </w:r>
                 </w:p>
               </w:tc>
             </w:tr>
@@ -4601,6 +5070,16 @@
                     </w:tabs>
                     <w:ind w:left="0"/>
                   </w:pPr>
+                  <w:r>
+                    <w:t xml:space="preserve">for jQuery and Syncfusion widgets, this will return either the stringified representation of the entire widget model, or element specified in </w:t>
+                  </w:r>
+                  <w:r>
+                    <w:rPr>
+                      <w:rStyle w:val="APLChar"/>
+                      <w:b/>
+                    </w:rPr>
+                    <w:t>argument</w:t>
+                  </w:r>
                 </w:p>
               </w:tc>
             </w:tr>
@@ -4642,6 +5121,16 @@
                     </w:tabs>
                     <w:ind w:left="0"/>
                   </w:pPr>
+                  <w:r>
+                    <w:t xml:space="preserve">same as </w:t>
+                  </w:r>
+                  <w:r>
+                    <w:rPr>
+                      <w:rStyle w:val="APLChar"/>
+                      <w:b/>
+                    </w:rPr>
+                    <w:t>model</w:t>
+                  </w:r>
                 </w:p>
               </w:tc>
             </w:tr>
@@ -4684,14 +5173,32 @@
                 </w:tcPr>
                 <w:p>
                   <w:pPr>
-                    <w:pStyle w:val="ListParagraph"/>
-                    <w:tabs>
-                      <w:tab w:val="left" w:pos="6039"/>
-                    </w:tabs>
-                    <w:ind w:left="0"/>
+                    <w:pStyle w:val="Calibri"/>
                   </w:pPr>
                   <w:r>
                     <w:t>the result of the evaluation of a JavaScript string</w:t>
+                  </w:r>
+                  <w:r>
+                    <w:t xml:space="preserve"> specified in </w:t>
+                  </w:r>
+                  <w:r>
+                    <w:rPr>
+                      <w:rStyle w:val="APLChar"/>
+                      <w:b/>
+                    </w:rPr>
+                    <w:t>argument</w:t>
+                  </w:r>
+                  <w:r>
+                    <w:t xml:space="preserve"> by using the JavaScript </w:t>
+                  </w:r>
+                  <w:r>
+                    <w:rPr>
+                      <w:rStyle w:val="CodeChar"/>
+                    </w:rPr>
+                    <w:t>eval()</w:t>
+                  </w:r>
+                  <w:r>
+                    <w:t xml:space="preserve"> function.</w:t>
                   </w:r>
                 </w:p>
               </w:tc>
@@ -4728,12 +5235,47 @@
                 </w:tcPr>
                 <w:p>
                   <w:pPr>
-                    <w:pStyle w:val="ListParagraph"/>
-                    <w:tabs>
-                      <w:tab w:val="left" w:pos="6039"/>
-                    </w:tabs>
-                    <w:ind w:left="0"/>
+                    <w:pStyle w:val="Calibri"/>
                   </w:pPr>
+                  <w:r>
+                    <w:t xml:space="preserve">the result of executing the JavaScript specified in </w:t>
+                  </w:r>
+                  <w:r>
+                    <w:rPr>
+                      <w:rStyle w:val="APLChar"/>
+                      <w:b/>
+                    </w:rPr>
+                    <w:t>argument</w:t>
+                  </w:r>
+                  <w:r>
+                    <w:rPr>
+                      <w:rStyle w:val="APLChar"/>
+                      <w:b/>
+                    </w:rPr>
+                    <w:br/>
+                  </w:r>
+                  <w:r>
+                    <w:t xml:space="preserve">This differs from </w:t>
+                  </w:r>
+                  <w:r>
+                    <w:rPr>
+                      <w:rStyle w:val="APLChar"/>
+                      <w:b/>
+                    </w:rPr>
+                    <w:t>eval</w:t>
+                  </w:r>
+                  <w:r>
+                    <w:t xml:space="preserve"> in that the JavaScript is executed inline rather than using the JavaScript </w:t>
+                  </w:r>
+                  <w:r>
+                    <w:rPr>
+                      <w:rStyle w:val="CodeChar"/>
+                    </w:rPr>
+                    <w:t>eval()</w:t>
+                  </w:r>
+                  <w:r>
+                    <w:t xml:space="preserve"> function.</w:t>
+                  </w:r>
                 </w:p>
               </w:tc>
             </w:tr>
@@ -4783,6 +5325,9 @@
                     <w:ind w:left="0"/>
                   </w:pPr>
                   <w:r>
+                    <w:t xml:space="preserve">a </w:t>
+                  </w:r>
+                  <w:r>
                     <w:t>constant string</w:t>
                   </w:r>
                 </w:p>
@@ -4826,6 +5371,16 @@
                     </w:tabs>
                     <w:ind w:left="0"/>
                   </w:pPr>
+                  <w:r>
+                    <w:t xml:space="preserve">the serialization of all input elements in all forms on the page, or the form specified in </w:t>
+                  </w:r>
+                  <w:r>
+                    <w:rPr>
+                      <w:rStyle w:val="APLChar"/>
+                      <w:b/>
+                    </w:rPr>
+                    <w:t>selector</w:t>
+                  </w:r>
                 </w:p>
               </w:tc>
             </w:tr>
@@ -4875,12 +5430,61 @@
                 </w:tcPr>
                 <w:p>
                   <w:pPr>
-                    <w:pStyle w:val="ListParagraph"/>
-                    <w:tabs>
-                      <w:tab w:val="left" w:pos="6039"/>
-                    </w:tabs>
-                    <w:ind w:left="0"/>
+                    <w:pStyle w:val="Calibri"/>
                   </w:pPr>
+                  <w:r>
+                    <w:t xml:space="preserve">the result of executing the </w:t>
+                  </w:r>
+                  <w:r>
+                    <w:rPr>
+                      <w:rStyle w:val="APLChar"/>
+                    </w:rPr>
+                    <w:t>1</w:t>
+                  </w:r>
+                  <w:r>
+                    <w:rPr>
+                      <w:rStyle w:val="APLChar"/>
+                      <mc:AlternateContent>
+                        <mc:Choice Requires="w16se"/>
+                        <mc:Fallback>
+                          <w:rFonts w:eastAsia="APL385 Unicode" w:cs="APL385 Unicode"/>
+                        </mc:Fallback>
+                      </mc:AlternateContent>
+                    </w:rPr>
+                    <mc:AlternateContent>
+                      <mc:Choice Requires="w16se">
+                        <w16se:symEx w16se:font="APL385 Unicode" w16se:char="2193"/>
+                      </mc:Choice>
+                      <mc:Fallback>
+                        <w:t>↓</w:t>
+                      </mc:Fallback>
+                    </mc:AlternateContent>
+                  </w:r>
+                  <w:r>
+                    <w:rPr>
+                      <w:rStyle w:val="APLChar"/>
+                      <w:rFonts w:asciiTheme="minorHAnsi" w:hAnsiTheme="minorHAnsi"/>
+                      <w:sz w:val="22"/>
+                    </w:rPr>
+                    <w:t xml:space="preserve"> of </w:t>
+                  </w:r>
+                  <w:r>
+                    <w:rPr>
+                      <w:rStyle w:val="APLChar"/>
+                      <w:b/>
+                    </w:rPr>
+                    <w:t>type</w:t>
+                  </w:r>
+                  <w:r>
+                    <w:t xml:space="preserve">. This is a shorthand version of </w:t>
+                  </w:r>
+                  <w:r>
+                    <w:rPr>
+                      <w:rStyle w:val="APLChar"/>
+                      <w:b/>
+                    </w:rPr>
+                    <w:t>js</w:t>
+                  </w:r>
                 </w:p>
               </w:tc>
             </w:tr>
@@ -4962,8 +5566,8 @@
             </w:tblPr>
             <w:tblGrid>
               <w:gridCol w:w="1590"/>
-              <w:gridCol w:w="4140"/>
-              <w:gridCol w:w="9852"/>
+              <w:gridCol w:w="3931"/>
+              <w:gridCol w:w="10061"/>
             </w:tblGrid>
             <w:tr>
               <w:tc>
@@ -5008,7 +5612,7 @@
               </w:tc>
               <w:tc>
                 <w:tcPr>
-                  <w:tcW w:w="4140" w:type="dxa"/>
+                  <w:tcW w:w="3931" w:type="dxa"/>
                   <w:shd w:val="clear" w:color="auto" w:fill="D9D9D9" w:themeFill="background1" w:themeFillShade="D9"/>
                 </w:tcPr>
                 <w:p>
@@ -5052,7 +5656,7 @@
               </w:tc>
               <w:tc>
                 <w:tcPr>
-                  <w:tcW w:w="9852" w:type="dxa"/>
+                  <w:tcW w:w="10061" w:type="dxa"/>
                   <w:shd w:val="clear" w:color="auto" w:fill="D9D9D9" w:themeFill="background1" w:themeFillShade="D9"/>
                 </w:tcPr>
                 <w:p>
@@ -5110,7 +5714,7 @@
               </w:tc>
               <w:tc>
                 <w:tcPr>
-                  <w:tcW w:w="4140" w:type="dxa"/>
+                  <w:tcW w:w="3931" w:type="dxa"/>
                 </w:tcPr>
                 <w:p>
                   <w:pPr>
@@ -5127,7 +5731,7 @@
               </w:tc>
               <w:tc>
                 <w:tcPr>
-                  <w:tcW w:w="9852" w:type="dxa"/>
+                  <w:tcW w:w="10061" w:type="dxa"/>
                 </w:tcPr>
                 <w:p>
                   <w:pPr>
@@ -5190,7 +5794,7 @@
               </w:tc>
               <w:tc>
                 <w:tcPr>
-                  <w:tcW w:w="4140" w:type="dxa"/>
+                  <w:tcW w:w="3931" w:type="dxa"/>
                 </w:tcPr>
                 <w:p>
                   <w:pPr>
@@ -5207,7 +5811,7 @@
               </w:tc>
               <w:tc>
                 <w:tcPr>
-                  <w:tcW w:w="9852" w:type="dxa"/>
+                  <w:tcW w:w="10061" w:type="dxa"/>
                 </w:tcPr>
                 <w:p>
                   <w:pPr>
@@ -5264,7 +5868,7 @@
               </w:tc>
               <w:tc>
                 <w:tcPr>
-                  <w:tcW w:w="4140" w:type="dxa"/>
+                  <w:tcW w:w="3931" w:type="dxa"/>
                 </w:tcPr>
                 <w:p>
                   <w:pPr>
@@ -5281,7 +5885,7 @@
               </w:tc>
               <w:tc>
                 <w:tcPr>
-                  <w:tcW w:w="9852" w:type="dxa"/>
+                  <w:tcW w:w="10061" w:type="dxa"/>
                 </w:tcPr>
                 <w:p>
                   <w:pPr>
@@ -5338,7 +5942,7 @@
               </w:tc>
               <w:tc>
                 <w:tcPr>
-                  <w:tcW w:w="4140" w:type="dxa"/>
+                  <w:tcW w:w="3931" w:type="dxa"/>
                 </w:tcPr>
                 <w:p>
                   <w:pPr>
@@ -5355,7 +5959,7 @@
               </w:tc>
               <w:tc>
                 <w:tcPr>
-                  <w:tcW w:w="9852" w:type="dxa"/>
+                  <w:tcW w:w="10061" w:type="dxa"/>
                 </w:tcPr>
                 <w:p>
                   <w:pPr>
@@ -5412,7 +6016,7 @@
               </w:tc>
               <w:tc>
                 <w:tcPr>
-                  <w:tcW w:w="4140" w:type="dxa"/>
+                  <w:tcW w:w="3931" w:type="dxa"/>
                 </w:tcPr>
                 <w:p>
                   <w:pPr>
@@ -5429,7 +6033,7 @@
               </w:tc>
               <w:tc>
                 <w:tcPr>
-                  <w:tcW w:w="9852" w:type="dxa"/>
+                  <w:tcW w:w="10061" w:type="dxa"/>
                 </w:tcPr>
                 <w:p>
                   <w:pPr>
@@ -5486,7 +6090,7 @@
               </w:tc>
               <w:tc>
                 <w:tcPr>
-                  <w:tcW w:w="4140" w:type="dxa"/>
+                  <w:tcW w:w="3931" w:type="dxa"/>
                 </w:tcPr>
                 <w:p>
                   <w:pPr>
@@ -5503,7 +6107,7 @@
               </w:tc>
               <w:tc>
                 <w:tcPr>
-                  <w:tcW w:w="9852" w:type="dxa"/>
+                  <w:tcW w:w="10061" w:type="dxa"/>
                 </w:tcPr>
                 <w:p>
                   <w:pPr>
@@ -5553,7 +6157,7 @@
               </w:tc>
               <w:tc>
                 <w:tcPr>
-                  <w:tcW w:w="4140" w:type="dxa"/>
+                  <w:tcW w:w="3931" w:type="dxa"/>
                 </w:tcPr>
                 <w:p>
                   <w:pPr>
@@ -5570,7 +6174,7 @@
               </w:tc>
               <w:tc>
                 <w:tcPr>
-                  <w:tcW w:w="9852" w:type="dxa"/>
+                  <w:tcW w:w="10061" w:type="dxa"/>
                 </w:tcPr>
                 <w:p>
                   <w:pPr>
@@ -5620,7 +6224,7 @@
               </w:tc>
               <w:tc>
                 <w:tcPr>
-                  <w:tcW w:w="4140" w:type="dxa"/>
+                  <w:tcW w:w="3931" w:type="dxa"/>
                 </w:tcPr>
                 <w:p>
                   <w:pPr>
@@ -5637,7 +6241,7 @@
               </w:tc>
               <w:tc>
                 <w:tcPr>
-                  <w:tcW w:w="9852" w:type="dxa"/>
+                  <w:tcW w:w="10061" w:type="dxa"/>
                 </w:tcPr>
                 <w:p>
                   <w:pPr>
@@ -5688,7 +6292,7 @@
               </w:tc>
               <w:tc>
                 <w:tcPr>
-                  <w:tcW w:w="4140" w:type="dxa"/>
+                  <w:tcW w:w="3931" w:type="dxa"/>
                 </w:tcPr>
                 <w:p>
                   <w:pPr>
@@ -5705,7 +6309,7 @@
               </w:tc>
               <w:tc>
                 <w:tcPr>
-                  <w:tcW w:w="9852" w:type="dxa"/>
+                  <w:tcW w:w="10061" w:type="dxa"/>
                 </w:tcPr>
                 <w:p>
                   <w:pPr>
@@ -5749,7 +6353,7 @@
               </w:tc>
               <w:tc>
                 <w:tcPr>
-                  <w:tcW w:w="4140" w:type="dxa"/>
+                  <w:tcW w:w="3931" w:type="dxa"/>
                 </w:tcPr>
                 <w:p>
                   <w:pPr>
@@ -5766,7 +6370,7 @@
               </w:tc>
               <w:tc>
                 <w:tcPr>
-                  <w:tcW w:w="9852" w:type="dxa"/>
+                  <w:tcW w:w="10061" w:type="dxa"/>
                 </w:tcPr>
                 <w:p>
                   <w:pPr>
@@ -5810,7 +6414,7 @@
               </w:tc>
               <w:tc>
                 <w:tcPr>
-                  <w:tcW w:w="4140" w:type="dxa"/>
+                  <w:tcW w:w="3931" w:type="dxa"/>
                 </w:tcPr>
                 <w:p>
                   <w:pPr>
@@ -5827,7 +6431,7 @@
               </w:tc>
               <w:tc>
                 <w:tcPr>
-                  <w:tcW w:w="9852" w:type="dxa"/>
+                  <w:tcW w:w="10061" w:type="dxa"/>
                 </w:tcPr>
                 <w:p>
                   <w:pPr>
@@ -5871,7 +6475,7 @@
               </w:tc>
               <w:tc>
                 <w:tcPr>
-                  <w:tcW w:w="4140" w:type="dxa"/>
+                  <w:tcW w:w="3931" w:type="dxa"/>
                 </w:tcPr>
                 <w:p>
                   <w:pPr>
@@ -5888,7 +6492,7 @@
               </w:tc>
               <w:tc>
                 <w:tcPr>
-                  <w:tcW w:w="9852" w:type="dxa"/>
+                  <w:tcW w:w="10061" w:type="dxa"/>
                 </w:tcPr>
                 <w:p>
                   <w:pPr>
@@ -5906,6 +6510,180 @@
                       <w:rFonts w:ascii="APL385 Unicode" w:hAnsi="APL385 Unicode"/>
                     </w:rPr>
                     <w:t>'serialize'</w:t>
+                  </w:r>
+                </w:p>
+              </w:tc>
+            </w:tr>
+            <w:tr>
+              <w:tc>
+                <w:tcPr>
+                  <w:tcW w:w="1590" w:type="dxa"/>
+                </w:tcPr>
+                <w:p>
+                  <w:pPr>
+                    <w:pStyle w:val="ListParagraph"/>
+                    <w:tabs>
+                      <w:tab w:val="left" w:pos="6039"/>
+                    </w:tabs>
+                    <w:ind w:left="0"/>
+                    <w:rPr>
+                      <w:rFonts w:ascii="APL385 Unicode" w:hAnsi="APL385 Unicode"/>
+                      <w:b/>
+                    </w:rPr>
+                  </w:pPr>
+                  <w:r>
+                    <w:rPr>
+                      <w:rFonts w:ascii="APL385 Unicode" w:hAnsi="APL385 Unicode"/>
+                      <w:b/>
+                    </w:rPr>
+                    <w:t>js</w:t>
+                  </w:r>
+                </w:p>
+              </w:tc>
+              <w:tc>
+                <w:tcPr>
+                  <w:tcW w:w="3931" w:type="dxa"/>
+                </w:tcPr>
+                <w:p>
+                  <w:pPr>
+                    <w:pStyle w:val="ListParagraph"/>
+                    <w:tabs>
+                      <w:tab w:val="left" w:pos="6039"/>
+                    </w:tabs>
+                    <w:ind w:left="0"/>
+                  </w:pPr>
+                  <w:r>
+                    <w:t>the JavaScript to execute</w:t>
+                  </w:r>
+                </w:p>
+              </w:tc>
+              <w:tc>
+                <w:tcPr>
+                  <w:tcW w:w="10061" w:type="dxa"/>
+                </w:tcPr>
+                <w:p>
+                  <w:pPr>
+                    <w:pStyle w:val="ListParagraph"/>
+                    <w:tabs>
+                      <w:tab w:val="left" w:pos="6039"/>
+                    </w:tabs>
+                    <w:ind w:left="0"/>
+                    <w:rPr>
+                      <w:rFonts w:ascii="APL385 Unicode" w:hAnsi="APL385 Unicode"/>
+                    </w:rPr>
+                  </w:pPr>
+                  <w:r>
+                    <w:rPr>
+                      <w:rFonts w:ascii="APL385 Unicode" w:hAnsi="APL385 Unicode"/>
+                    </w:rPr>
+                    <w:t>'js' 'alert("Hello");'</w:t>
+                  </w:r>
+                </w:p>
+              </w:tc>
+            </w:tr>
+            <w:tr>
+              <w:tc>
+                <w:tcPr>
+                  <w:tcW w:w="1590" w:type="dxa"/>
+                </w:tcPr>
+                <w:p>
+                  <w:pPr>
+                    <w:pStyle w:val="ListParagraph"/>
+                    <w:tabs>
+                      <w:tab w:val="left" w:pos="6039"/>
+                    </w:tabs>
+                    <w:ind w:left="0"/>
+                    <w:rPr>
+                      <w:rFonts w:ascii="APL385 Unicode" w:hAnsi="APL385 Unicode"/>
+                      <w:b/>
+                    </w:rPr>
+                  </w:pPr>
+                  <w:r>
+                    <w:rPr>
+                      <mc:AlternateContent>
+                        <mc:Choice Requires="w16se">
+                          <w:rFonts w:ascii="APL385 Unicode" w:hAnsi="APL385 Unicode"/>
+                        </mc:Choice>
+                        <mc:Fallback>
+                          <w:rFonts w:ascii="APL385 Unicode" w:eastAsia="APL385 Unicode" w:hAnsi="APL385 Unicode" w:cs="APL385 Unicode"/>
+                        </mc:Fallback>
+                      </mc:AlternateContent>
+                      <w:b/>
+                    </w:rPr>
+                    <mc:AlternateContent>
+                      <mc:Choice Requires="w16se">
+                        <w16se:symEx w16se:font="APL385 Unicode" w16se:char="234E"/>
+                      </mc:Choice>
+                      <mc:Fallback>
+                        <w:t>⍎</w:t>
+                      </mc:Fallback>
+                    </mc:AlternateContent>
+                  </w:r>
+                </w:p>
+              </w:tc>
+              <w:tc>
+                <w:tcPr>
+                  <w:tcW w:w="3931" w:type="dxa"/>
+                </w:tcPr>
+                <w:p>
+                  <w:pPr>
+                    <w:pStyle w:val="ListParagraph"/>
+                    <w:tabs>
+                      <w:tab w:val="left" w:pos="6039"/>
+                    </w:tabs>
+                    <w:ind w:left="0"/>
+                  </w:pPr>
+                  <w:r>
+                    <w:t>''</w:t>
+                  </w:r>
+                </w:p>
+              </w:tc>
+              <w:tc>
+                <w:tcPr>
+                  <w:tcW w:w="10061" w:type="dxa"/>
+                </w:tcPr>
+                <w:p>
+                  <w:pPr>
+                    <w:pStyle w:val="ListParagraph"/>
+                    <w:tabs>
+                      <w:tab w:val="left" w:pos="6039"/>
+                    </w:tabs>
+                    <w:ind w:left="0"/>
+                    <w:rPr>
+                      <w:rFonts w:ascii="APL385 Unicode" w:hAnsi="APL385 Unicode"/>
+                    </w:rPr>
+                  </w:pPr>
+                  <w:r>
+                    <w:rPr>
+                      <w:rFonts w:ascii="APL385 Unicode" w:hAnsi="APL385 Unicode"/>
+                    </w:rPr>
+                    <w:t>'</w:t>
+                  </w:r>
+                  <w:r>
+                    <w:rPr>
+                      <mc:AlternateContent>
+                        <mc:Choice Requires="w16se">
+                          <w:rFonts w:ascii="APL385 Unicode" w:hAnsi="APL385 Unicode"/>
+                        </mc:Choice>
+                        <mc:Fallback>
+                          <w:rFonts w:ascii="APL385 Unicode" w:eastAsia="APL385 Unicode" w:hAnsi="APL385 Unicode" w:cs="APL385 Unicode"/>
+                        </mc:Fallback>
+                      </mc:AlternateContent>
+                    </w:rPr>
+                    <mc:AlternateContent>
+                      <mc:Choice Requires="w16se">
+                        <w16se:symEx w16se:font="APL385 Unicode" w16se:char="234E"/>
+                      </mc:Choice>
+                      <mc:Fallback>
+                        <w:t>⍎</w:t>
+                      </mc:Fallback>
+                    </mc:AlternateContent>
+                  </w:r>
+                  <w:r>
+                    <w:rPr>
+                      <w:rFonts w:ascii="APL385 Unicode" w:hAnsi="APL385 Unicode"/>
+                    </w:rPr>
+                    <w:t>alert("Hello");'</w:t>
                   </w:r>
                 </w:p>
               </w:tc>
@@ -6002,10 +6780,9 @@
     </w:p>
     <w:p>
       <w:pPr>
-        <w:spacing w:after="200"/>
         <w:rPr>
           <w:rStyle w:val="Strong"/>
-          <w:rFonts w:ascii="APL385 Unicode" w:hAnsi="APL385 Unicode"/>
+          <w:b w:val="0"/>
           <w:bCs w:val="0"/>
         </w:rPr>
       </w:pPr>
@@ -6075,6 +6852,7 @@
           <w:ilvl w:val="0"/>
           <w:numId w:val="5"/>
         </w:numPr>
+        <w:spacing w:after="200"/>
         <w:rPr>
           <w:rStyle w:val="Strong"/>
           <w:b w:val="0"/>
@@ -6087,23 +6865,7 @@
           <w:b w:val="0"/>
           <w:bCs w:val="0"/>
         </w:rPr>
-        <w:t xml:space="preserve">a variable </w:t>
-      </w:r>
-      <w:r>
-        <w:rPr>
-          <w:rStyle w:val="Strong"/>
-          <w:b w:val="0"/>
-          <w:bCs w:val="0"/>
-        </w:rPr>
-        <w:t>named "content" which contains the HTML co</w:t>
-      </w:r>
-      <w:r>
-        <w:rPr>
-          <w:rStyle w:val="Strong"/>
-          <w:b w:val="0"/>
-          <w:bCs w:val="0"/>
-        </w:rPr>
-        <w:t>ntent of the element with id "div1"</w:t>
+        <w:t>a variable named "content" which contains the HTML content of the element with id "div1"</w:t>
       </w:r>
     </w:p>
     <w:p>
@@ -6162,14 +6924,6 @@
     </w:p>
     <w:p>
       <w:pPr>
-        <w:pStyle w:val="Heading2"/>
-        <w:rPr>
-          <w:rStyle w:val="Strong"/>
-        </w:rPr>
-      </w:pPr>
-    </w:p>
-    <w:p>
-      <w:pPr>
         <w:pStyle w:val="Heading3"/>
       </w:pPr>
       <w:r>
@@ -6316,38 +7070,7 @@
         </w:rPr>
         <w:br/>
       </w:r>
-      <w:r>
-        <w:rPr>
-          <w:rStyle w:val="Strong"/>
-          <w:rFonts w:ascii="APL385 Unicode" w:hAnsi="APL385 Unicode"/>
-        </w:rPr>
-        <w:br/>
-      </w:r>
-      <w:r>
-        <w:rPr>
-          <w:rStyle w:val="Strong"/>
-          <w:rFonts w:ascii="APL385 Unicode" w:hAnsi="APL385 Unicode"/>
-        </w:rPr>
-        <w:lastRenderedPageBreak/>
-        <w:br/>
-      </w:r>
       <w:bookmarkStart w:id="2" w:name="_Toc429243112"/>
-    </w:p>
-    <w:p>
-      <w:pPr>
-        <w:spacing w:after="200"/>
-        <w:rPr>
-          <w:rFonts w:asciiTheme="majorHAnsi" w:eastAsiaTheme="majorEastAsia" w:hAnsiTheme="majorHAnsi" w:cstheme="majorBidi"/>
-          <w:b/>
-          <w:bCs/>
-          <w:color w:val="4F81BD" w:themeColor="accent1"/>
-          <w:sz w:val="26"/>
-          <w:szCs w:val="26"/>
-        </w:rPr>
-      </w:pPr>
-      <w:r>
-        <w:br w:type="page"/>
-      </w:r>
     </w:p>
     <w:p>
       <w:pPr>
@@ -6412,8 +7135,37 @@
               <w:rPr>
                 <w:rFonts w:ascii="APL385 Unicode" w:hAnsi="APL385 Unicode"/>
                 <w:b/>
+                <w:sz w:val="20"/>
+                <w:szCs w:val="20"/>
               </w:rPr>
               <w:t xml:space="preserve">r </w:t>
+            </w:r>
+            <w:r>
+              <w:rPr>
+                <w:rFonts w:ascii="APL385 Unicode" w:hAnsi="APL385 Unicode"/>
+                <w:b/>
+                <w:sz w:val="20"/>
+                <w:szCs w:val="20"/>
+              </w:rPr>
+              <w:t xml:space="preserve">← selector Replace </w:t>
+            </w:r>
+            <w:r>
+              <w:rPr>
+                <w:rFonts w:ascii="APL385 Unicode" w:hAnsi="APL385 Unicode"/>
+                <w:b/>
+                <w:sz w:val="20"/>
+                <w:szCs w:val="20"/>
+              </w:rPr>
+              <w:t>new</w:t>
+            </w:r>
+            <w:r>
+              <w:rPr>
+                <w:rFonts w:ascii="APL385 Unicode" w:hAnsi="APL385 Unicode"/>
+                <w:b/>
+                <w:sz w:val="20"/>
+                <w:szCs w:val="20"/>
+              </w:rPr>
+              <w:br/>
             </w:r>
             <w:r>
               <w:rPr>
@@ -6421,7 +7173,7 @@
                 <w:b/>
                 <w:sz w:val="20"/>
               </w:rPr>
-              <w:t>← selector Replace new</w:t>
+              <w:t>r ← selector</w:t>
             </w:r>
             <w:r>
               <w:rPr>
@@ -6429,8 +7181,7 @@
                 <w:b/>
                 <w:sz w:val="20"/>
               </w:rPr>
-              <w:br/>
-              <w:t>r ← selector</w:t>
+              <w:t xml:space="preserve"> Append </w:t>
             </w:r>
             <w:r>
               <w:rPr>
@@ -6438,7 +7189,15 @@
                 <w:b/>
                 <w:sz w:val="20"/>
               </w:rPr>
-              <w:t xml:space="preserve"> Append new</w:t>
+              <w:t xml:space="preserve"> </w:t>
+            </w:r>
+            <w:r>
+              <w:rPr>
+                <w:rFonts w:ascii="APL385 Unicode" w:hAnsi="APL385 Unicode"/>
+                <w:b/>
+                <w:sz w:val="20"/>
+              </w:rPr>
+              <w:t>new</w:t>
             </w:r>
             <w:r>
               <w:rPr>
@@ -6464,7 +7223,23 @@
                 <w:sz w:val="20"/>
               </w:rPr>
               <w:br/>
-              <w:t>r ← Execute javascript</w:t>
+              <w:t xml:space="preserve">r ← </w:t>
+            </w:r>
+            <w:r>
+              <w:rPr>
+                <w:rFonts w:ascii="APL385 Unicode" w:hAnsi="APL385 Unicode"/>
+                <w:b/>
+                <w:sz w:val="20"/>
+              </w:rPr>
+              <w:t xml:space="preserve">         </w:t>
+            </w:r>
+            <w:r>
+              <w:rPr>
+                <w:rFonts w:ascii="APL385 Unicode" w:hAnsi="APL385 Unicode"/>
+                <w:b/>
+                <w:sz w:val="20"/>
+              </w:rPr>
+              <w:t>Execute javascript</w:t>
             </w:r>
           </w:p>
         </w:tc>
@@ -6978,7 +7753,7 @@
       </w:pPr>
     </w:p>
     <w:sectPr>
-      <w:headerReference w:type="default" r:id="rId10"/>
+      <w:headerReference w:type="default" r:id="rId12"/>
       <w:pgSz w:w="12240" w:h="15840" w:code="1"/>
       <w:pgMar w:top="1440" w:right="1440" w:bottom="1440" w:left="1440" w:header="720" w:footer="720" w:gutter="0"/>
       <w:cols w:space="720"/>
@@ -7036,6 +7811,67 @@
     </w:p>
   </w:footnote>
   <w:footnote w:id="1">
+    <w:p>
+      <w:pPr>
+        <w:rPr>
+          <w:rStyle w:val="Strong"/>
+          <w:b w:val="0"/>
+          <w:bCs w:val="0"/>
+        </w:rPr>
+      </w:pPr>
+      <w:r>
+        <w:rPr>
+          <w:rStyle w:val="FootnoteReference"/>
+        </w:rPr>
+        <w:footnoteRef/>
+      </w:r>
+      <w:r>
+        <w:t xml:space="preserve"> </w:t>
+      </w:r>
+      <w:r>
+        <w:rPr>
+          <w:rStyle w:val="APLChar"/>
+          <w:rFonts w:asciiTheme="minorHAnsi" w:hAnsiTheme="minorHAnsi"/>
+          <w:sz w:val="22"/>
+        </w:rPr>
+        <w:t xml:space="preserve">For an example on the use of </w:t>
+      </w:r>
+      <w:r>
+        <w:rPr>
+          <w:rStyle w:val="APLChar"/>
+        </w:rPr>
+        <w:t>_target</w:t>
+      </w:r>
+      <w:r>
+        <w:rPr>
+          <w:rStyle w:val="APLChar"/>
+          <w:rFonts w:asciiTheme="minorHAnsi" w:hAnsiTheme="minorHAnsi"/>
+          <w:sz w:val="22"/>
+        </w:rPr>
+        <w:t xml:space="preserve"> and </w:t>
+      </w:r>
+      <w:r>
+        <w:rPr>
+          <w:rStyle w:val="APLChar"/>
+        </w:rPr>
+        <w:t>_currentTarget</w:t>
+      </w:r>
+      <w:r>
+        <w:rPr>
+          <w:rStyle w:val="APLChar"/>
+          <w:rFonts w:asciiTheme="minorHAnsi" w:hAnsiTheme="minorHAnsi"/>
+          <w:sz w:val="22"/>
+        </w:rPr>
+        <w:t>, see the /Examples/Techniques/TargetsExample page in the MS3 MiSite.</w:t>
+      </w:r>
+    </w:p>
+    <w:p>
+      <w:pPr>
+        <w:pStyle w:val="FootnoteText"/>
+      </w:pPr>
+    </w:p>
+  </w:footnote>
+  <w:footnote w:id="2">
     <w:p>
       <w:pPr>
         <w:pStyle w:val="FootnoteText"/>
@@ -11526,6 +12362,34 @@
       <w:vertAlign w:val="superscript"/>
     </w:rPr>
   </w:style>
+  <w:style w:type="paragraph" w:customStyle="1" w:styleId="Calibri">
+    <w:name w:val="Calibri"/>
+    <w:basedOn w:val="APL"/>
+    <w:next w:val="Normal"/>
+    <w:link w:val="CalibriChar"/>
+    <w:qFormat/>
+    <w:rsid w:val="00A26B5B"/>
+    <w:pPr>
+      <w:tabs>
+        <w:tab w:val="left" w:pos="6039"/>
+      </w:tabs>
+      <w:spacing w:line="240" w:lineRule="auto"/>
+    </w:pPr>
+    <w:rPr>
+      <w:rFonts w:asciiTheme="minorHAnsi" w:hAnsiTheme="minorHAnsi"/>
+      <w:sz w:val="22"/>
+    </w:rPr>
+  </w:style>
+  <w:style w:type="character" w:customStyle="1" w:styleId="CalibriChar">
+    <w:name w:val="Calibri Char"/>
+    <w:basedOn w:val="APLChar"/>
+    <w:link w:val="Calibri"/>
+    <w:rsid w:val="00A26B5B"/>
+    <w:rPr>
+      <w:rFonts w:ascii="APL385 Unicode" w:hAnsi="APL385 Unicode"/>
+      <w:sz w:val="20"/>
+    </w:rPr>
+  </w:style>
 </w:styles>
 </file>
 
@@ -11819,7 +12683,7 @@
 </file>
 
 <file path=customXml/itemProps1.xml><?xml version="1.0" encoding="utf-8"?>
-<ds:datastoreItem xmlns:ds="http://schemas.openxmlformats.org/officeDocument/2006/customXml" ds:itemID="{B219DA82-8B98-4113-8D5B-823A634E1E09}">
+<ds:datastoreItem xmlns:ds="http://schemas.openxmlformats.org/officeDocument/2006/customXml" ds:itemID="{5F462F8D-96D9-482E-893F-BB0202C0E8DA}">
   <ds:schemaRefs>
     <ds:schemaRef ds:uri="http://schemas.openxmlformats.org/officeDocument/2006/bibliography"/>
   </ds:schemaRefs>

</xml_diff>

<commit_message>
RESTful improvements - better handling of ambiguous URIs
</commit_message>
<xml_diff>
--- a/Documentation Sources/Event Handling.docx
+++ b/Documentation Sources/Event Handling.docx
@@ -9,11 +9,10 @@
           <w:rStyle w:val="Strong"/>
           <w:b/>
           <w:bCs/>
+          <w:noProof/>
         </w:rPr>
       </w:pPr>
       <w:bookmarkStart w:id="0" w:name="_Toc429243111"/>
-      <w:bookmarkStart w:id="1" w:name="_GoBack"/>
-      <w:bookmarkEnd w:id="1"/>
       <w:r>
         <w:rPr>
           <w:rStyle w:val="Strong"/>
@@ -85,10 +84,16 @@
         </w:numPr>
       </w:pPr>
       <w:r>
-        <w:t>I</w:t>
-      </w:r>
-      <w:r>
-        <w:t>n the browser – this generally involves writing some JavaScript for your event handler</w:t>
+        <w:t>For most simple applications, you will c</w:t>
+      </w:r>
+      <w:r>
+        <w:t>ommunicate the event back to the server</w:t>
+      </w:r>
+      <w:r>
+        <w:t xml:space="preserve"> and write APL code to handle it and update the UI, as you would do with a desktop UI. However, since the UI and the server may be separated by a slow link (perhaps the Internet), you may need to think carefully about</w:t>
+      </w:r>
+      <w:r>
+        <w:t xml:space="preserve"> what information to send to the server from the client.</w:t>
       </w:r>
     </w:p>
     <w:p>
@@ -100,16 +105,10 @@
         </w:numPr>
       </w:pPr>
       <w:r>
-        <w:t xml:space="preserve">Communicate the event back to the server </w:t>
-      </w:r>
-      <w:r>
-        <w:t>–</w:t>
-      </w:r>
-      <w:r>
-        <w:t xml:space="preserve"> </w:t>
-      </w:r>
-      <w:r>
-        <w:t>unlike a native GUI application where all elements of the user interface are directly accessible from the application code, the separation between the browser and the server can require some thought about what information to send to the server from the client.</w:t>
+        <w:t xml:space="preserve">If you need a highly responsive UI, you can decide to handle events </w:t>
+      </w:r>
+      <w:r>
+        <w:t>In the browser – this generally involves writing some JavaScript for your event handler.</w:t>
       </w:r>
       <w:r>
         <w:br/>
@@ -160,336 +159,192 @@
     <w:p>
       <w:pPr>
         <w:pStyle w:val="Code"/>
-        <w:shd w:val="clear" w:color="auto" w:fill="DBE5F1" w:themeFill="accent1" w:themeFillTint="33"/>
-        <w:rPr>
-          <w:sz w:val="18"/>
-        </w:rPr>
-      </w:pPr>
-      <w:r>
-        <w:rPr>
-          <w:sz w:val="18"/>
-        </w:rPr>
+      </w:pPr>
+      <w:r>
         <w:t>:Class HandlerSample : MiPage</w:t>
       </w:r>
     </w:p>
     <w:p>
       <w:pPr>
         <w:pStyle w:val="Code"/>
-        <w:shd w:val="clear" w:color="auto" w:fill="DBE5F1" w:themeFill="accent1" w:themeFillTint="33"/>
-        <w:rPr>
-          <w:sz w:val="18"/>
-        </w:rPr>
       </w:pPr>
     </w:p>
     <w:p>
       <w:pPr>
         <w:pStyle w:val="Code"/>
-        <w:shd w:val="clear" w:color="auto" w:fill="DBE5F1" w:themeFill="accent1" w:themeFillTint="33"/>
-        <w:rPr>
-          <w:sz w:val="18"/>
-        </w:rPr>
-      </w:pPr>
-      <w:r>
-        <w:rPr>
-          <w:sz w:val="18"/>
-        </w:rPr>
+      </w:pPr>
+      <w:r>
         <w:t xml:space="preserve">    Clicked←0   </w:t>
       </w:r>
       <w:r>
         <w:rPr>
           <w:rFonts w:cs="Cambria Math"/>
-          <w:sz w:val="18"/>
         </w:rPr>
         <w:t>⍝</w:t>
       </w:r>
       <w:r>
-        <w:rPr>
-          <w:sz w:val="18"/>
-        </w:rPr>
         <w:t xml:space="preserve"> track the number of time the button is clicked</w:t>
       </w:r>
     </w:p>
     <w:p>
       <w:pPr>
         <w:pStyle w:val="Code"/>
-        <w:shd w:val="clear" w:color="auto" w:fill="DBE5F1" w:themeFill="accent1" w:themeFillTint="33"/>
-        <w:rPr>
-          <w:sz w:val="18"/>
-        </w:rPr>
       </w:pPr>
     </w:p>
     <w:p>
       <w:pPr>
         <w:pStyle w:val="Code"/>
-        <w:shd w:val="clear" w:color="auto" w:fill="DBE5F1" w:themeFill="accent1" w:themeFillTint="33"/>
-        <w:rPr>
-          <w:sz w:val="18"/>
-        </w:rPr>
-      </w:pPr>
-      <w:r>
-        <w:rPr>
-          <w:sz w:val="18"/>
-        </w:rPr>
+      </w:pPr>
+      <w:r>
         <w:t xml:space="preserve">    ∇ Compose;btn</w:t>
       </w:r>
     </w:p>
     <w:p>
       <w:pPr>
         <w:pStyle w:val="Code"/>
-        <w:shd w:val="clear" w:color="auto" w:fill="DBE5F1" w:themeFill="accent1" w:themeFillTint="33"/>
-        <w:rPr>
-          <w:sz w:val="18"/>
-        </w:rPr>
-      </w:pPr>
-      <w:r>
-        <w:rPr>
-          <w:sz w:val="18"/>
-        </w:rPr>
+      </w:pPr>
+      <w:r>
         <w:t xml:space="preserve">      :Access public</w:t>
       </w:r>
     </w:p>
     <w:p>
       <w:pPr>
         <w:pStyle w:val="Code"/>
-        <w:shd w:val="clear" w:color="auto" w:fill="DBE5F1" w:themeFill="accent1" w:themeFillTint="33"/>
-        <w:rPr>
-          <w:sz w:val="18"/>
-        </w:rPr>
-      </w:pPr>
-      <w:r>
-        <w:rPr>
-          <w:sz w:val="18"/>
-        </w:rPr>
+      </w:pPr>
+      <w:r>
         <w:t xml:space="preserve">      btn←Add _.b</w:t>
       </w:r>
       <w:r>
-        <w:rPr>
-          <w:sz w:val="18"/>
-        </w:rPr>
         <w:t xml:space="preserve">utton'Click Me' </w:t>
       </w:r>
       <w:r>
         <w:rPr>
           <w:rFonts w:cs="Cambria Math"/>
-          <w:sz w:val="18"/>
         </w:rPr>
         <w:t>⍝</w:t>
       </w:r>
       <w:r>
-        <w:rPr>
-          <w:sz w:val="18"/>
-        </w:rPr>
         <w:t xml:space="preserve"> add a button to the page</w:t>
       </w:r>
     </w:p>
     <w:p>
       <w:pPr>
         <w:pStyle w:val="Code"/>
-        <w:shd w:val="clear" w:color="auto" w:fill="DBE5F1" w:themeFill="accent1" w:themeFillTint="33"/>
-        <w:rPr>
-          <w:sz w:val="18"/>
-        </w:rPr>
-      </w:pPr>
-      <w:r>
-        <w:rPr>
-          <w:sz w:val="18"/>
-        </w:rPr>
+      </w:pPr>
+      <w:r>
         <w:t xml:space="preserve">      btn.On'click' </w:t>
       </w:r>
       <w:r>
-        <w:rPr>
-          <w:sz w:val="18"/>
-        </w:rPr>
         <w:t xml:space="preserve">             </w:t>
       </w:r>
       <w:r>
         <w:rPr>
           <w:rFonts w:cs="Cambria Math"/>
-          <w:sz w:val="18"/>
         </w:rPr>
         <w:t>⍝</w:t>
       </w:r>
       <w:r>
-        <w:rPr>
-          <w:sz w:val="18"/>
-        </w:rPr>
         <w:t xml:space="preserve"> define a 'click' handler on the button</w:t>
       </w:r>
     </w:p>
     <w:p>
       <w:pPr>
         <w:pStyle w:val="Code"/>
-        <w:shd w:val="clear" w:color="auto" w:fill="DBE5F1" w:themeFill="accent1" w:themeFillTint="33"/>
-        <w:rPr>
-          <w:sz w:val="18"/>
-        </w:rPr>
-      </w:pPr>
-      <w:r>
-        <w:rPr>
-          <w:sz w:val="18"/>
-        </w:rPr>
+      </w:pPr>
+      <w:r>
         <w:t xml:space="preserve">      '#output'Add _.div Clicked </w:t>
       </w:r>
       <w:r>
         <w:rPr>
           <w:rFonts w:cs="Cambria Math"/>
-          <w:sz w:val="18"/>
         </w:rPr>
         <w:t>⍝</w:t>
       </w:r>
       <w:r>
-        <w:rPr>
-          <w:sz w:val="18"/>
-        </w:rPr>
         <w:t xml:space="preserve"> add a &lt;div&gt; to contain the response from the server</w:t>
       </w:r>
     </w:p>
     <w:p>
       <w:pPr>
         <w:pStyle w:val="Code"/>
-        <w:shd w:val="clear" w:color="auto" w:fill="DBE5F1" w:themeFill="accent1" w:themeFillTint="33"/>
-        <w:rPr>
-          <w:sz w:val="18"/>
-        </w:rPr>
-      </w:pPr>
-      <w:r>
-        <w:rPr>
-          <w:sz w:val="18"/>
-        </w:rPr>
+      </w:pPr>
+      <w:r>
         <w:t xml:space="preserve">    ∇</w:t>
       </w:r>
     </w:p>
     <w:p>
       <w:pPr>
         <w:pStyle w:val="Code"/>
-        <w:shd w:val="clear" w:color="auto" w:fill="DBE5F1" w:themeFill="accent1" w:themeFillTint="33"/>
-        <w:rPr>
-          <w:sz w:val="18"/>
-        </w:rPr>
       </w:pPr>
     </w:p>
     <w:p>
       <w:pPr>
         <w:pStyle w:val="Code"/>
-        <w:shd w:val="clear" w:color="auto" w:fill="DBE5F1" w:themeFill="accent1" w:themeFillTint="33"/>
-        <w:rPr>
-          <w:sz w:val="18"/>
-        </w:rPr>
-      </w:pPr>
-      <w:r>
-        <w:rPr>
-          <w:sz w:val="18"/>
-        </w:rPr>
+      </w:pPr>
+      <w:r>
         <w:t xml:space="preserve">    ∇ r←APLJax</w:t>
       </w:r>
     </w:p>
     <w:p>
       <w:pPr>
         <w:pStyle w:val="Code"/>
-        <w:shd w:val="clear" w:color="auto" w:fill="DBE5F1" w:themeFill="accent1" w:themeFillTint="33"/>
-        <w:rPr>
-          <w:sz w:val="18"/>
-        </w:rPr>
-      </w:pPr>
-      <w:r>
-        <w:rPr>
-          <w:sz w:val="18"/>
-        </w:rPr>
+      </w:pPr>
+      <w:r>
         <w:t xml:space="preserve">      :Access public</w:t>
       </w:r>
     </w:p>
     <w:p>
       <w:pPr>
         <w:pStyle w:val="Code"/>
-        <w:shd w:val="clear" w:color="auto" w:fill="DBE5F1" w:themeFill="accent1" w:themeFillTint="33"/>
-        <w:rPr>
-          <w:sz w:val="18"/>
-        </w:rPr>
-      </w:pPr>
-      <w:r>
-        <w:rPr>
-          <w:sz w:val="18"/>
-        </w:rPr>
+      </w:pPr>
+      <w:r>
         <w:t xml:space="preserve">      Clicked+←1                 </w:t>
       </w:r>
       <w:r>
         <w:rPr>
           <w:rFonts w:cs="Cambria Math"/>
-          <w:sz w:val="18"/>
         </w:rPr>
         <w:t>⍝</w:t>
       </w:r>
       <w:r>
-        <w:rPr>
-          <w:sz w:val="18"/>
-        </w:rPr>
         <w:t xml:space="preserve"> increment the number of times clicked </w:t>
       </w:r>
     </w:p>
     <w:p>
       <w:pPr>
         <w:pStyle w:val="Code"/>
-        <w:shd w:val="clear" w:color="auto" w:fill="DBE5F1" w:themeFill="accent1" w:themeFillTint="33"/>
-        <w:rPr>
-          <w:sz w:val="18"/>
-        </w:rPr>
-      </w:pPr>
-      <w:r>
-        <w:rPr>
-          <w:sz w:val="18"/>
-        </w:rPr>
+      </w:pPr>
+      <w:r>
         <w:t xml:space="preserve">      r←'#output'Replace Clicked </w:t>
       </w:r>
       <w:r>
         <w:rPr>
           <w:rFonts w:cs="Cambria Math"/>
-          <w:sz w:val="18"/>
         </w:rPr>
         <w:t>⍝</w:t>
       </w:r>
       <w:r>
-        <w:rPr>
-          <w:sz w:val="18"/>
-        </w:rPr>
         <w:t xml:space="preserve"> and refresh the content of the &lt;div&gt;</w:t>
       </w:r>
     </w:p>
     <w:p>
       <w:pPr>
         <w:pStyle w:val="Code"/>
-        <w:shd w:val="clear" w:color="auto" w:fill="DBE5F1" w:themeFill="accent1" w:themeFillTint="33"/>
-        <w:rPr>
-          <w:sz w:val="18"/>
-        </w:rPr>
-      </w:pPr>
-      <w:r>
-        <w:rPr>
-          <w:sz w:val="18"/>
-        </w:rPr>
+      </w:pPr>
+      <w:r>
         <w:t xml:space="preserve">    ∇  </w:t>
       </w:r>
     </w:p>
     <w:p>
       <w:pPr>
         <w:pStyle w:val="Code"/>
-        <w:shd w:val="clear" w:color="auto" w:fill="DBE5F1" w:themeFill="accent1" w:themeFillTint="33"/>
-        <w:rPr>
-          <w:sz w:val="18"/>
-        </w:rPr>
       </w:pPr>
     </w:p>
     <w:p>
       <w:pPr>
         <w:pStyle w:val="Code"/>
-        <w:shd w:val="clear" w:color="auto" w:fill="DBE5F1" w:themeFill="accent1" w:themeFillTint="33"/>
-        <w:rPr>
-          <w:sz w:val="18"/>
-        </w:rPr>
-      </w:pPr>
-      <w:r>
-        <w:rPr>
-          <w:sz w:val="18"/>
-        </w:rPr>
+      </w:pPr>
+      <w:r>
         <w:t>:EndClass</w:t>
       </w:r>
     </w:p>
@@ -566,7 +421,7 @@
         <w:pStyle w:val="ListParagraph"/>
       </w:pPr>
       <w:r>
-        <w:t>In creating the handler, you'll generally specify:</w:t>
+        <w:t>The most important properties of a handler are:</w:t>
       </w:r>
     </w:p>
     <w:p>
@@ -578,10 +433,16 @@
         </w:numPr>
       </w:pPr>
       <w:r>
-        <w:t>What events handler will react to</w:t>
-      </w:r>
-      <w:r>
-        <w:t xml:space="preserve"> ('click' in this case)</w:t>
+        <w:t xml:space="preserve">The elements that it applies to (the </w:t>
+      </w:r>
+      <w:r>
+        <w:rPr>
+          <w:rFonts w:ascii="APL385 Unicode" w:hAnsi="APL385 Unicode"/>
+        </w:rPr>
+        <w:t>On</w:t>
+      </w:r>
+      <w:r>
+        <w:t xml:space="preserve"> method of any element sets this automatically)</w:t>
       </w:r>
     </w:p>
     <w:p>
@@ -593,28 +454,19 @@
         </w:numPr>
       </w:pPr>
       <w:r>
-        <w:t>Whether the event wi</w:t>
-      </w:r>
-      <w:r>
-        <w:t>ll be handled i</w:t>
-      </w:r>
-      <w:r>
-        <w:t>n the client or</w:t>
-      </w:r>
-      <w:r>
-        <w:t xml:space="preserve"> on</w:t>
-      </w:r>
-      <w:r>
-        <w:t xml:space="preserve"> the server</w:t>
-      </w:r>
-      <w:r>
-        <w:t xml:space="preserve"> – by default events are handled on the server by a method named </w:t>
-      </w:r>
-      <w:r>
-        <w:rPr>
-          <w:rStyle w:val="APLChar"/>
-        </w:rPr>
-        <w:t>APLJax</w:t>
+        <w:t>What events handler will react to</w:t>
+      </w:r>
+      <w:r>
+        <w:t xml:space="preserve"> (</w:t>
+      </w:r>
+      <w:r>
+        <w:rPr>
+          <w:rFonts w:ascii="APL385 Unicode" w:hAnsi="APL385 Unicode"/>
+        </w:rPr>
+        <w:t>'click'</w:t>
+      </w:r>
+      <w:r>
+        <w:t xml:space="preserve"> in this case)</w:t>
       </w:r>
     </w:p>
     <w:p>
@@ -626,6 +478,39 @@
         </w:numPr>
       </w:pPr>
       <w:r>
+        <w:t>Whether the event wi</w:t>
+      </w:r>
+      <w:r>
+        <w:t>ll be handled i</w:t>
+      </w:r>
+      <w:r>
+        <w:t>n the client or</w:t>
+      </w:r>
+      <w:r>
+        <w:t xml:space="preserve"> on</w:t>
+      </w:r>
+      <w:r>
+        <w:t xml:space="preserve"> the server</w:t>
+      </w:r>
+      <w:r>
+        <w:t xml:space="preserve"> – by default events are handled on the server by a method named </w:t>
+      </w:r>
+      <w:r>
+        <w:rPr>
+          <w:rStyle w:val="APLChar"/>
+        </w:rPr>
+        <w:t>APLJax</w:t>
+      </w:r>
+    </w:p>
+    <w:p>
+      <w:pPr>
+        <w:pStyle w:val="ListParagraph"/>
+        <w:numPr>
+          <w:ilvl w:val="1"/>
+          <w:numId w:val="22"/>
+        </w:numPr>
+      </w:pPr>
+      <w:r>
         <w:t>If the event is to be handled on the server, what data is to be sent to the server</w:t>
       </w:r>
       <w:r>
@@ -650,74 +535,6 @@
           <w:ilvl w:val="0"/>
           <w:numId w:val="21"/>
         </w:numPr>
-      </w:pPr>
-      <w:r>
-        <w:t>Write the callback code for the handler</w:t>
-      </w:r>
-      <w:r>
-        <w:t>.</w:t>
-      </w:r>
-      <w:r>
-        <w:br/>
-      </w:r>
-      <w:r>
-        <w:rPr>
-          <w:rStyle w:val="CodeChar"/>
-          <w:b/>
-        </w:rPr>
-        <w:t>∇ r←APLJax</w:t>
-      </w:r>
-      <w:r>
-        <w:rPr>
-          <w:rStyle w:val="CodeChar"/>
-          <w:b/>
-        </w:rPr>
-        <w:br/>
-        <w:t xml:space="preserve">  :Access public</w:t>
-      </w:r>
-      <w:r>
-        <w:rPr>
-          <w:rStyle w:val="CodeChar"/>
-          <w:b/>
-        </w:rPr>
-        <w:br/>
-        <w:t xml:space="preserve">  Clicked+←1                 ⍝ increment the number of times clicked</w:t>
-      </w:r>
-      <w:r>
-        <w:rPr>
-          <w:rStyle w:val="CodeChar"/>
-          <w:b/>
-        </w:rPr>
-        <w:br/>
-        <w:t xml:space="preserve">  r←'#output'Replace Clicked ⍝ and refresh the content of the &lt;div&gt;</w:t>
-      </w:r>
-      <w:r>
-        <w:rPr>
-          <w:rStyle w:val="CodeChar"/>
-          <w:b/>
-        </w:rPr>
-        <w:br/>
-        <w:t>∇</w:t>
-      </w:r>
-      <w:r>
-        <w:rPr>
-          <w:rFonts w:hint="eastAsia"/>
-        </w:rPr>
-        <w:t xml:space="preserve">  </w:t>
-      </w:r>
-      <w:r>
-        <w:br/>
-      </w:r>
-      <w:r>
-        <w:t>If the event is handled on the server, the callback code can send a response back to the client to do things like update the web page's content or execute code in the web page.</w:t>
-      </w:r>
-      <w:r>
-        <w:t xml:space="preserve">  In this case we replace the contents of the element with id="output" (the div we created in Compose) with the new number of clicks.</w:t>
-      </w:r>
-    </w:p>
-    <w:p>
-      <w:pPr>
-        <w:spacing w:after="200"/>
         <w:rPr>
           <w:rFonts w:asciiTheme="majorHAnsi" w:eastAsiaTheme="majorEastAsia" w:hAnsiTheme="majorHAnsi" w:cstheme="majorBidi"/>
           <w:b/>
@@ -726,7 +543,83 @@
         </w:rPr>
       </w:pPr>
       <w:r>
-        <w:br w:type="page"/>
+        <w:t>Write the callback code for the handler</w:t>
+      </w:r>
+      <w:r>
+        <w:t>.</w:t>
+      </w:r>
+      <w:r>
+        <w:br/>
+      </w:r>
+      <w:r>
+        <w:rPr>
+          <w:rStyle w:val="CodeChar"/>
+          <w:b/>
+        </w:rPr>
+        <w:t>∇ r←APLJax</w:t>
+      </w:r>
+      <w:r>
+        <w:rPr>
+          <w:rStyle w:val="CodeChar"/>
+          <w:b/>
+        </w:rPr>
+        <w:br/>
+        <w:t xml:space="preserve">  :Access public</w:t>
+      </w:r>
+      <w:r>
+        <w:rPr>
+          <w:rStyle w:val="CodeChar"/>
+          <w:b/>
+        </w:rPr>
+        <w:br/>
+        <w:t xml:space="preserve">  Clicked+←1                 ⍝ increment the number of times clicked</w:t>
+      </w:r>
+      <w:r>
+        <w:rPr>
+          <w:rStyle w:val="CodeChar"/>
+          <w:b/>
+        </w:rPr>
+        <w:br/>
+        <w:t xml:space="preserve">  r←'#output'Replace Clicked ⍝ and refresh the content of the &lt;div&gt;</w:t>
+      </w:r>
+      <w:r>
+        <w:rPr>
+          <w:rStyle w:val="CodeChar"/>
+          <w:b/>
+        </w:rPr>
+        <w:br/>
+        <w:t>∇</w:t>
+      </w:r>
+      <w:r>
+        <w:rPr>
+          <w:rFonts w:hint="eastAsia"/>
+        </w:rPr>
+        <w:t xml:space="preserve">  </w:t>
+      </w:r>
+      <w:r>
+        <w:br/>
+      </w:r>
+      <w:r>
+        <w:t>If the event is handled on the server, the callback code can send a response back to the client to do things like update the web page's content or execute code in the web page.</w:t>
+      </w:r>
+      <w:r>
+        <w:t xml:space="preserve">  In this case we </w:t>
+      </w:r>
+      <w:r>
+        <w:lastRenderedPageBreak/>
+        <w:t xml:space="preserve">use the extremely common technique of </w:t>
+      </w:r>
+      <w:r>
+        <w:t>replac</w:t>
+      </w:r>
+      <w:r>
+        <w:t>ing</w:t>
+      </w:r>
+      <w:r>
+        <w:t xml:space="preserve"> the contents of </w:t>
+      </w:r>
+      <w:r>
+        <w:t>a a &lt;div&gt; element (with id=output) which was created for this very purpose.</w:t>
       </w:r>
     </w:p>
     <w:p>
@@ -734,7 +627,6 @@
         <w:pStyle w:val="Heading3"/>
       </w:pPr>
       <w:r>
-        <w:lastRenderedPageBreak/>
         <w:t>Specifying an Event Handler</w:t>
       </w:r>
     </w:p>
@@ -767,13 +659,18 @@
         <w:t>for</w:t>
       </w:r>
       <w:r>
-        <w:t xml:space="preserve"> an element.</w:t>
+        <w:t xml:space="preserve"> an element</w:t>
+      </w:r>
+      <w:r>
+        <w:t xml:space="preserve"> - typically to set up an event on that element</w:t>
+      </w:r>
+      <w:r>
+        <w:t>.</w:t>
       </w:r>
     </w:p>
     <w:p>
       <w:pPr>
         <w:pStyle w:val="Code"/>
-        <w:ind w:left="720"/>
       </w:pPr>
       <w:r>
         <w:rPr>
@@ -846,32 +743,83 @@
           <w:rFonts w:asciiTheme="minorHAnsi" w:hAnsiTheme="minorHAnsi"/>
           <w:sz w:val="22"/>
         </w:rPr>
-        <w:t>Add a Handler to the object</w:t>
+        <w:t>Explicitly a</w:t>
+      </w:r>
+      <w:r>
+        <w:rPr>
+          <w:rStyle w:val="CodeChar"/>
+          <w:rFonts w:asciiTheme="minorHAnsi" w:hAnsiTheme="minorHAnsi"/>
+          <w:sz w:val="22"/>
+        </w:rPr>
+        <w:t>dd a</w:t>
+      </w:r>
+      <w:r>
+        <w:rPr>
+          <w:rStyle w:val="CodeChar"/>
+          <w:rFonts w:asciiTheme="minorHAnsi" w:hAnsiTheme="minorHAnsi"/>
+          <w:sz w:val="22"/>
+        </w:rPr>
+        <w:t xml:space="preserve"> </w:t>
+      </w:r>
+      <w:r>
+        <w:rPr>
+          <w:rStyle w:val="CodeChar"/>
+          <w:rFonts w:asciiTheme="minorHAnsi" w:hAnsiTheme="minorHAnsi"/>
+          <w:sz w:val="22"/>
+        </w:rPr>
+        <w:t xml:space="preserve">Handler </w:t>
+      </w:r>
+      <w:r>
+        <w:rPr>
+          <w:rStyle w:val="CodeChar"/>
+          <w:rFonts w:asciiTheme="minorHAnsi" w:hAnsiTheme="minorHAnsi"/>
+          <w:sz w:val="22"/>
+        </w:rPr>
+        <w:t>– typically to handle events on more than one</w:t>
+      </w:r>
+      <w:r>
+        <w:rPr>
+          <w:rStyle w:val="CodeChar"/>
+          <w:rFonts w:asciiTheme="minorHAnsi" w:hAnsiTheme="minorHAnsi"/>
+          <w:sz w:val="22"/>
+        </w:rPr>
+        <w:t xml:space="preserve"> </w:t>
+      </w:r>
+      <w:r>
+        <w:rPr>
+          <w:rStyle w:val="CodeChar"/>
+          <w:rFonts w:asciiTheme="minorHAnsi" w:hAnsiTheme="minorHAnsi"/>
+          <w:sz w:val="22"/>
+        </w:rPr>
+        <w:t>element.</w:t>
       </w:r>
     </w:p>
     <w:p>
       <w:pPr>
         <w:pStyle w:val="Code"/>
-        <w:ind w:firstLine="720"/>
         <w:rPr>
           <w:rStyle w:val="CodeChar"/>
+          <w:lang w:val="nb-NO"/>
         </w:rPr>
       </w:pPr>
       <w:r>
         <w:rPr>
           <w:rStyle w:val="CodeChar"/>
+          <w:lang w:val="nb-NO"/>
         </w:rPr>
         <w:t>Add _.Handler '</w:t>
       </w:r>
       <w:r>
         <w:rPr>
           <w:rStyle w:val="CodeChar"/>
+          <w:lang w:val="nb-NO"/>
         </w:rPr>
         <w:t>#b1</w:t>
       </w:r>
       <w:r>
         <w:rPr>
           <w:rStyle w:val="CodeChar"/>
+          <w:lang w:val="nb-NO"/>
         </w:rPr>
         <w:t>' 'click'</w:t>
       </w:r>
@@ -883,12 +831,14 @@
           <w:rStyle w:val="Strong"/>
           <w:b/>
           <w:bCs/>
+          <w:lang w:val="nb-NO"/>
         </w:rPr>
       </w:pPr>
       <w:r>
         <w:rPr>
           <w:rStyle w:val="APLChar"/>
           <w:sz w:val="24"/>
+          <w:lang w:val="nb-NO"/>
         </w:rPr>
         <w:t>_.Handler</w:t>
       </w:r>
@@ -953,6 +903,98 @@
       </w:r>
       <w:r>
         <w:t xml:space="preserve"> class.</w:t>
+      </w:r>
+    </w:p>
+    <w:p>
+      <w:pPr>
+        <w:pStyle w:val="Heading4"/>
+      </w:pPr>
+      <w:r>
+        <w:t>_.Handler Constructor</w:t>
+      </w:r>
+    </w:p>
+    <w:p>
+      <w:pPr>
+        <w:pStyle w:val="Code"/>
+      </w:pPr>
+      <w:r>
+        <w:t>h</w:t>
+      </w:r>
+      <w:r>
+        <w:rPr>
+          <mc:AlternateContent>
+            <mc:Choice Requires="w16se"/>
+            <mc:Fallback>
+              <w:rFonts w:eastAsia="APL385 Unicode" w:cs="APL385 Unicode"/>
+            </mc:Fallback>
+          </mc:AlternateContent>
+        </w:rPr>
+        <mc:AlternateContent>
+          <mc:Choice Requires="w16se">
+            <w16se:symEx w16se:font="APL385 Unicode" w16se:char="2190"/>
+          </mc:Choice>
+          <mc:Fallback>
+            <w:t>←</w:t>
+          </mc:Fallback>
+        </mc:AlternateContent>
+      </w:r>
+      <w:r>
+        <w:t>Add _.Handler [</w:t>
+      </w:r>
+      <w:r>
+        <w:t xml:space="preserve">Selectors </w:t>
+      </w:r>
+      <w:r>
+        <w:t>[</w:t>
+      </w:r>
+      <w:r>
+        <w:t xml:space="preserve">Events </w:t>
+      </w:r>
+      <w:r>
+        <w:t>[</w:t>
+      </w:r>
+      <w:r>
+        <w:t xml:space="preserve">Callback </w:t>
+      </w:r>
+      <w:r>
+        <w:t>[</w:t>
+      </w:r>
+      <w:r>
+        <w:t xml:space="preserve">ClientData </w:t>
+      </w:r>
+      <w:r>
+        <w:t>[</w:t>
+      </w:r>
+      <w:r>
+        <w:t xml:space="preserve">Delegates </w:t>
+      </w:r>
+      <w:r>
+        <w:t xml:space="preserve">   </w:t>
+      </w:r>
+    </w:p>
+    <w:p>
+      <w:pPr>
+        <w:pStyle w:val="Code"/>
+      </w:pPr>
+      <w:r>
+        <w:t xml:space="preserve">                [</w:t>
+      </w:r>
+      <w:r>
+        <w:t xml:space="preserve">JavaScript </w:t>
+      </w:r>
+      <w:r>
+        <w:t>[</w:t>
+      </w:r>
+      <w:r>
+        <w:t>Page</w:t>
+      </w:r>
+      <w:r>
+        <w:t>]]]]]]]</w:t>
+      </w:r>
+    </w:p>
+    <w:p>
+      <w:r>
+        <w:t>All arguments to the constructor are positional and optional.</w:t>
       </w:r>
     </w:p>
     <w:p>
@@ -1302,6 +1344,7 @@
               <w:pStyle w:val="APL"/>
             </w:pPr>
             <w:r>
+              <w:lastRenderedPageBreak/>
               <w:t>ClientData</w:t>
             </w:r>
           </w:p>
@@ -1482,7 +1525,6 @@
               <w:pStyle w:val="APL"/>
             </w:pPr>
             <w:r>
-              <w:lastRenderedPageBreak/>
               <w:t>Hourglass</w:t>
             </w:r>
           </w:p>
@@ -1700,6 +1742,18 @@
             <w:r>
               <w:t>Used to define the syntax for specific types of information for different JavaScript utility libraries.</w:t>
             </w:r>
+            <w:r>
+              <w:t xml:space="preserve">  </w:t>
+            </w:r>
+            <w:r>
+              <w:rPr>
+                <w:rStyle w:val="APLChar"/>
+              </w:rPr>
+              <w:t>WidgetDef</w:t>
+            </w:r>
+            <w:r>
+              <w:t xml:space="preserve"> is intended for users who wish to write APIs for JavaScript widget libraries not supplied with MiServer. </w:t>
+            </w:r>
           </w:p>
         </w:tc>
         <w:tc>
@@ -1711,9 +1765,6 @@
             <w:pPr>
               <w:jc w:val="center"/>
             </w:pPr>
-            <w:r>
-              <w:t>jQuery</w:t>
-            </w:r>
           </w:p>
         </w:tc>
       </w:tr>
@@ -1765,7 +1816,6 @@
     <w:p>
       <w:pPr>
         <w:pStyle w:val="Code"/>
-        <w:ind w:firstLine="720"/>
       </w:pPr>
       <w:r>
         <w:rPr>
@@ -1889,7 +1939,6 @@
     <w:p>
       <w:pPr>
         <w:pStyle w:val="Code"/>
-        <w:ind w:firstLine="720"/>
       </w:pPr>
       <w:r>
         <w:t xml:space="preserve">myHandler </w:t>
@@ -1970,7 +2019,6 @@
     <w:p>
       <w:pPr>
         <w:pStyle w:val="Code"/>
-        <w:ind w:left="720" w:firstLine="360"/>
         <w:rPr>
           <w:rStyle w:val="APLChar"/>
         </w:rPr>
@@ -2073,11 +2121,13 @@
           <w:rStyle w:val="CodeChar"/>
           <w:rFonts w:asciiTheme="minorHAnsi" w:hAnsiTheme="minorHAnsi"/>
           <w:sz w:val="22"/>
+          <w:lang w:val="nb-NO"/>
         </w:rPr>
       </w:pPr>
       <w:r>
         <w:rPr>
           <w:rStyle w:val="CodeChar"/>
+          <w:lang w:val="nb-NO"/>
         </w:rPr>
         <w:t xml:space="preserve">myHandler </w:t>
       </w:r>
@@ -2103,12 +2153,14 @@
       <w:r>
         <w:rPr>
           <w:rStyle w:val="CodeChar"/>
+          <w:lang w:val="nb-NO"/>
         </w:rPr>
         <w:t xml:space="preserve"> </w:t>
       </w:r>
       <w:r>
         <w:rPr>
           <w:rStyle w:val="CodeChar"/>
+          <w:lang w:val="nb-NO"/>
         </w:rPr>
         <w:t>Add _.Handler '#myid' 'click'</w:t>
       </w:r>
@@ -2197,9 +2249,9 @@
     <w:p>
       <w:pPr>
         <w:pStyle w:val="Code"/>
-        <w:ind w:left="1440" w:firstLine="720"/>
-      </w:pPr>
-      <w:r>
+      </w:pPr>
+      <w:r>
+        <w:lastRenderedPageBreak/>
         <w:t xml:space="preserve">myHandler </w:t>
       </w:r>
       <w:r>
@@ -2301,6 +2353,88 @@
       <w:pPr>
         <w:pStyle w:val="ListParagraph"/>
         <w:numPr>
+          <w:ilvl w:val="1"/>
+          <w:numId w:val="27"/>
+        </w:numPr>
+      </w:pPr>
+      <w:r>
+        <w:t>Id or Class selectors can be combined with element</w:t>
+      </w:r>
+      <w:r>
+        <w:t xml:space="preserve"> names into a single selector:</w:t>
+      </w:r>
+    </w:p>
+    <w:p>
+      <w:pPr>
+        <w:ind w:left="1440" w:firstLine="720"/>
+        <w:rPr>
+          <w:rStyle w:val="CodeChar"/>
+          <w:lang w:val="nb-NO"/>
+        </w:rPr>
+      </w:pPr>
+      <w:r>
+        <w:rPr>
+          <w:rStyle w:val="CodeChar"/>
+          <w:lang w:val="nb-NO"/>
+        </w:rPr>
+        <w:t xml:space="preserve">myHandler </w:t>
+      </w:r>
+      <w:r>
+        <w:rPr>
+          <w:rStyle w:val="CodeChar"/>
+          <mc:AlternateContent>
+            <mc:Choice Requires="w16se"/>
+            <mc:Fallback>
+              <w:rFonts w:eastAsia="APL385 Unicode" w:cs="APL385 Unicode"/>
+            </mc:Fallback>
+          </mc:AlternateContent>
+        </w:rPr>
+        <mc:AlternateContent>
+          <mc:Choice Requires="w16se">
+            <w16se:symEx w16se:font="APL385 Unicode" w16se:char="2190"/>
+          </mc:Choice>
+          <mc:Fallback>
+            <w:t>←</w:t>
+          </mc:Fallback>
+        </mc:AlternateContent>
+      </w:r>
+      <w:r>
+        <w:rPr>
+          <w:rStyle w:val="CodeChar"/>
+          <w:lang w:val="nb-NO"/>
+        </w:rPr>
+        <w:t xml:space="preserve"> </w:t>
+      </w:r>
+      <w:r>
+        <w:rPr>
+          <w:rStyle w:val="CodeChar"/>
+          <w:lang w:val="nb-NO"/>
+        </w:rPr>
+        <w:t>Add _.Handler '.myclass</w:t>
+      </w:r>
+      <w:r>
+        <w:rPr>
+          <w:rStyle w:val="CodeChar"/>
+          <w:lang w:val="nb-NO"/>
+        </w:rPr>
+        <w:t xml:space="preserve"> td' 'click'</w:t>
+      </w:r>
+    </w:p>
+    <w:p>
+      <w:pPr>
+        <w:ind w:left="720" w:firstLine="720"/>
+      </w:pPr>
+      <w:r>
+        <w:t>Will bind the listener to</w:t>
+      </w:r>
+      <w:r>
+        <w:t xml:space="preserve"> all &lt;td&gt; elements within elements class=”myclass”.</w:t>
+      </w:r>
+    </w:p>
+    <w:p>
+      <w:pPr>
+        <w:pStyle w:val="ListParagraph"/>
+        <w:numPr>
           <w:ilvl w:val="0"/>
           <w:numId w:val="27"/>
         </w:numPr>
@@ -2383,7 +2517,6 @@
     <w:p>
       <w:pPr>
         <w:pStyle w:val="Code"/>
-        <w:ind w:left="720" w:firstLine="360"/>
         <w:rPr>
           <w:rStyle w:val="APLChar"/>
         </w:rPr>
@@ -2460,7 +2593,6 @@
         <w:rPr>
           <w:b/>
         </w:rPr>
-        <w:lastRenderedPageBreak/>
         <w:t>Events</w:t>
       </w:r>
     </w:p>
@@ -2486,7 +2618,6 @@
     <w:p>
       <w:pPr>
         <w:pStyle w:val="Code"/>
-        <w:ind w:firstLine="720"/>
       </w:pPr>
       <w:r>
         <w:rPr>
@@ -2649,7 +2780,10 @@
         </w:r>
       </w:hyperlink>
       <w:r>
-        <w:t xml:space="preserve"> events.  When using HTML events, you can drop the leading "on" – in other words, instead of "oncopy" you would specify "copy" for the event name.</w:t>
+        <w:t xml:space="preserve"> events.</w:t>
+      </w:r>
+      <w:r>
+        <w:t xml:space="preserve"> Note that the leading “on” in HTML event “attribute names” can be omitted.</w:t>
       </w:r>
     </w:p>
     <w:p/>
@@ -2868,6 +3002,7 @@
         </w:numPr>
       </w:pPr>
       <w:r>
+        <w:lastRenderedPageBreak/>
         <w:t>When the same event is to be bound to a large number of elements.  For instance, every cell in a large table.  Rather than internally bind a handler to every cell, it's more efficient to bind one handler to the table element itself and then specify the cells as delegates.</w:t>
       </w:r>
     </w:p>
@@ -2885,7 +3020,115 @@
     </w:p>
     <w:p>
       <w:r>
-        <w:t>See</w:t>
+        <w:t>Consider the case where:</w:t>
+      </w:r>
+    </w:p>
+    <w:p>
+      <w:pPr>
+        <w:pStyle w:val="ListParagraph"/>
+        <w:numPr>
+          <w:ilvl w:val="0"/>
+          <w:numId w:val="27"/>
+        </w:numPr>
+      </w:pPr>
+      <w:r>
+        <w:t>your page has a table element with id 'myTable'</w:t>
+      </w:r>
+    </w:p>
+    <w:p>
+      <w:pPr>
+        <w:pStyle w:val="ListParagraph"/>
+        <w:numPr>
+          <w:ilvl w:val="0"/>
+          <w:numId w:val="27"/>
+        </w:numPr>
+      </w:pPr>
+      <w:r>
+        <w:t>your page can add and delete cells in the table</w:t>
+      </w:r>
+    </w:p>
+    <w:p>
+      <w:pPr>
+        <w:pStyle w:val="ListParagraph"/>
+        <w:numPr>
+          <w:ilvl w:val="0"/>
+          <w:numId w:val="27"/>
+        </w:numPr>
+      </w:pPr>
+      <w:r>
+        <w:t xml:space="preserve">you want to be able to handle when a table cell (the </w:t>
+      </w:r>
+      <w:r>
+        <w:rPr>
+          <w:rStyle w:val="CodeChar"/>
+        </w:rPr>
+        <w:t>td</w:t>
+      </w:r>
+      <w:r>
+        <w:t xml:space="preserve"> HTML element) is clicked </w:t>
+      </w:r>
+    </w:p>
+    <w:p/>
+    <w:p>
+      <w:r>
+        <w:t xml:space="preserve">Without delegates, you wouldn't be able to react to the click event on cells that are created after the page is initially loaded.  But with delegates, you can attach a handler to the table itself and specify the </w:t>
+      </w:r>
+      <w:r>
+        <w:rPr>
+          <w:rStyle w:val="CodeChar"/>
+        </w:rPr>
+        <w:t>td</w:t>
+      </w:r>
+      <w:r>
+        <w:t xml:space="preserve"> elements as delegates. </w:t>
+      </w:r>
+      <w:r>
+        <w:br/>
+      </w:r>
+      <w:r>
+        <w:rPr>
+          <w:rStyle w:val="APLChar"/>
+        </w:rPr>
+        <w:tab/>
+      </w:r>
+      <w:r>
+        <w:rPr>
+          <w:rStyle w:val="APLChar"/>
+        </w:rPr>
+        <w:t>myHandler.(Selector Events Delegates)</w:t>
+      </w:r>
+      <w:r>
+        <w:rPr>
+          <w:rStyle w:val="APLChar"/>
+          <mc:AlternateContent>
+            <mc:Choice Requires="w16se"/>
+            <mc:Fallback>
+              <w:rFonts w:ascii="Calibri" w:eastAsia="Calibri" w:hAnsi="Calibri" w:cs="Calibri"/>
+            </mc:Fallback>
+          </mc:AlternateContent>
+        </w:rPr>
+        <mc:AlternateContent>
+          <mc:Choice Requires="w16se">
+            <w16se:symEx w16se:font="Calibri" w16se:char="2190"/>
+          </mc:Choice>
+          <mc:Fallback>
+            <w:t>←</w:t>
+          </mc:Fallback>
+        </mc:AlternateContent>
+      </w:r>
+      <w:r>
+        <w:rPr>
+          <w:rStyle w:val="APLChar"/>
+        </w:rPr>
+        <w:t>'#myTable' 'click' 'td'</w:t>
+      </w:r>
+      <w:r>
+        <w:br/>
+      </w:r>
+    </w:p>
+    <w:p>
+      <w:r>
+        <w:t>For more on delegates, see</w:t>
       </w:r>
       <w:r>
         <w:t xml:space="preserve"> </w:t>
@@ -2899,7 +3142,10 @@
         </w:r>
       </w:hyperlink>
       <w:r>
-        <w:t xml:space="preserve"> for a discussion on delegates.</w:t>
+        <w:t>.</w:t>
+      </w:r>
+      <w:r>
+        <w:t>.</w:t>
       </w:r>
     </w:p>
     <w:p>
@@ -2925,11 +3171,10 @@
         <w:t>Hourglass</w:t>
       </w:r>
       <w:r>
-        <w:t xml:space="preserve"> is a Boolean which indicates whether to change the cursor to an hourglass when an event is handled by the server.  This is intended for event whose server processing time may be lengthy.  Most </w:t>
-      </w:r>
-      <w:r>
-        <w:lastRenderedPageBreak/>
-        <w:t xml:space="preserve">events will be handled so quickly that flipping between the normal cursor/hourglass and back again isn't noticeable.  The default value is 1.  </w:t>
+        <w:t xml:space="preserve"> is a Boolean which indicates whether to change the cursor to an hourglass when an event is handled by the server.  This is intended for event whose server processing time may be lengthy.  Most events will be handled so quickly that flipping between the normal cursor/hourglass and back again isn't noticeable.  The default value is 1.  </w:t>
+      </w:r>
+      <w:r>
+        <w:t>You might consider setting it to 0 in the case where you use some other mechanism to indicate a lengthy delay, for instance a "Please Wait..." popup.</w:t>
       </w:r>
     </w:p>
     <w:p>
@@ -2966,6 +3211,9 @@
       <w:r>
         <w:t xml:space="preserve"> to the URL of </w:t>
       </w:r>
+      <w:r>
+        <w:t>that page.</w:t>
+      </w:r>
     </w:p>
     <w:p>
       <w:pPr>
@@ -3002,7 +3250,10 @@
         <w:t>before</w:t>
       </w:r>
       <w:r>
-        <w:t xml:space="preserve"> the event is signaled to the server.</w:t>
+        <w:t xml:space="preserve"> the event is signaled to the server</w:t>
+      </w:r>
+      <w:r>
+        <w:t xml:space="preserve"> – or as the handling code when CallBack=0.</w:t>
       </w:r>
     </w:p>
     <w:p>
@@ -3076,7 +3327,10 @@
         <w:t xml:space="preserve">code </w:t>
       </w:r>
       <w:r>
-        <w:t>for separate use.</w:t>
+        <w:t>for separate use</w:t>
+      </w:r>
+      <w:r>
+        <w:t>, such as combining several handlers into within a single jQuery page load invocation</w:t>
       </w:r>
       <w:r>
         <w:t xml:space="preserve"> </w:t>
@@ -3188,7 +3442,6 @@
     <w:p/>
     <w:p>
       <w:r>
-        <w:lastRenderedPageBreak/>
         <w:t xml:space="preserve">The default setting for </w:t>
       </w:r>
       <w:r>
@@ -3289,6 +3542,22 @@
     <w:p>
       <w:r>
         <w:t>In general, the nuances of internal events are not important to the MiServer user.  But, it is recommended that the user review the source documentation for a widget to be familiar with which events are internal and what features may be of interest.</w:t>
+      </w:r>
+    </w:p>
+    <w:p>
+      <w:pPr>
+        <w:spacing w:after="200"/>
+        <w:rPr>
+          <w:rFonts w:ascii="APL385 Unicode" w:hAnsi="APL385 Unicode"/>
+          <w:b/>
+          <w:sz w:val="20"/>
+        </w:rPr>
+      </w:pPr>
+      <w:r>
+        <w:rPr>
+          <w:b/>
+        </w:rPr>
+        <w:br w:type="page"/>
       </w:r>
     </w:p>
     <w:p>
@@ -3303,6 +3572,7 @@
         <w:rPr>
           <w:b/>
         </w:rPr>
+        <w:lastRenderedPageBreak/>
         <w:t>WidgetDef</w:t>
       </w:r>
     </w:p>
@@ -3314,7 +3584,22 @@
         <w:t>WidgetDef</w:t>
       </w:r>
       <w:r>
-        <w:t xml:space="preserve"> specifies </w:t>
+        <w:t xml:space="preserve"> </w:t>
+      </w:r>
+      <w:r>
+        <w:t xml:space="preserve">is intended to be used by people who need to develop handler APIs for JavaScript libraries that aren't included as a part of the "off-the-shelf" MiServer.  </w:t>
+      </w:r>
+      <w:r>
+        <w:rPr>
+          <w:rStyle w:val="APLChar"/>
+        </w:rPr>
+        <w:t>WidgetDef</w:t>
+      </w:r>
+      <w:r>
+        <w:t xml:space="preserve"> </w:t>
+      </w:r>
+      <w:r>
+        <w:t xml:space="preserve">specifies </w:t>
       </w:r>
       <w:r>
         <w:t>the syntaxes used by a particular widget library for</w:t>
@@ -3377,104 +3662,6 @@
         <w:t>syntax to access the widget itself</w:t>
       </w:r>
     </w:p>
-    <w:p/>
-    <w:p>
-      <w:r>
-        <w:t>WidgetDef is primarily of interest to people who may want to incorporate additional JavaScript widget libraries into MiServer.</w:t>
-      </w:r>
-    </w:p>
-    <w:p>
-      <w:pPr>
-        <w:pStyle w:val="Heading4"/>
-      </w:pPr>
-      <w:r>
-        <w:t>_.Handler Constructor</w:t>
-      </w:r>
-    </w:p>
-    <w:p>
-      <w:pPr>
-        <w:pStyle w:val="Code"/>
-      </w:pPr>
-      <w:r>
-        <w:t>h</w:t>
-      </w:r>
-      <w:r>
-        <w:rPr>
-          <mc:AlternateContent>
-            <mc:Choice Requires="w16se"/>
-            <mc:Fallback>
-              <w:rFonts w:eastAsia="APL385 Unicode" w:cs="APL385 Unicode"/>
-            </mc:Fallback>
-          </mc:AlternateContent>
-        </w:rPr>
-        <mc:AlternateContent>
-          <mc:Choice Requires="w16se">
-            <w16se:symEx w16se:font="APL385 Unicode" w16se:char="2190"/>
-          </mc:Choice>
-          <mc:Fallback>
-            <w:t>←</w:t>
-          </mc:Fallback>
-        </mc:AlternateContent>
-      </w:r>
-      <w:r>
-        <w:t>Add _.Handler [</w:t>
-      </w:r>
-      <w:r>
-        <w:t xml:space="preserve">Selectors </w:t>
-      </w:r>
-      <w:r>
-        <w:t>[</w:t>
-      </w:r>
-      <w:r>
-        <w:t xml:space="preserve">Events </w:t>
-      </w:r>
-      <w:r>
-        <w:t>[</w:t>
-      </w:r>
-      <w:r>
-        <w:t xml:space="preserve">Callback </w:t>
-      </w:r>
-      <w:r>
-        <w:t>[</w:t>
-      </w:r>
-      <w:r>
-        <w:t xml:space="preserve">ClientData </w:t>
-      </w:r>
-      <w:r>
-        <w:t>[</w:t>
-      </w:r>
-      <w:r>
-        <w:t xml:space="preserve">Delegates </w:t>
-      </w:r>
-      <w:r>
-        <w:t xml:space="preserve">   </w:t>
-      </w:r>
-    </w:p>
-    <w:p>
-      <w:pPr>
-        <w:pStyle w:val="Code"/>
-      </w:pPr>
-      <w:r>
-        <w:t xml:space="preserve">                [</w:t>
-      </w:r>
-      <w:r>
-        <w:t xml:space="preserve">JavaScript </w:t>
-      </w:r>
-      <w:r>
-        <w:t>[</w:t>
-      </w:r>
-      <w:r>
-        <w:t>Page</w:t>
-      </w:r>
-      <w:r>
-        <w:t>]]]]]]]</w:t>
-      </w:r>
-    </w:p>
-    <w:p>
-      <w:r>
-        <w:t>All arguments to the constructor are positional and optional.</w:t>
-      </w:r>
-    </w:p>
     <w:p>
       <w:pPr>
         <w:spacing w:after="200"/>
@@ -3556,7 +3743,21 @@
           <w:rStyle w:val="Strong"/>
           <w:b w:val="0"/>
         </w:rPr>
-        <w:t>data that is to be sent back to the server.  The data can be associated with any element on the page, not just the element to which the event handler is bound.</w:t>
+        <w:t xml:space="preserve">data that is to be sent back to the server.  The data can be </w:t>
+      </w:r>
+      <w:r>
+        <w:rPr>
+          <w:rStyle w:val="Strong"/>
+          <w:b w:val="0"/>
+        </w:rPr>
+        <w:t>extracted from</w:t>
+      </w:r>
+      <w:r>
+        <w:rPr>
+          <w:rStyle w:val="Strong"/>
+          <w:b w:val="0"/>
+        </w:rPr>
+        <w:t xml:space="preserve"> any element on the page, not just the element to which the event handler is bound.</w:t>
       </w:r>
     </w:p>
     <w:p>
@@ -3930,7 +4131,21 @@
           <w:rStyle w:val="Strong"/>
           <w:b w:val="0"/>
         </w:rPr>
-        <w:t>These fields are directly available in your page when you handle an event.</w:t>
+        <w:t>These fields are directly available in your page when you handle an event</w:t>
+      </w:r>
+      <w:r>
+        <w:rPr>
+          <w:rStyle w:val="Strong"/>
+          <w:b w:val="0"/>
+        </w:rPr>
+        <w:t xml:space="preserve"> in APL</w:t>
+      </w:r>
+      <w:r>
+        <w:rPr>
+          <w:rStyle w:val="Strong"/>
+          <w:b w:val="0"/>
+        </w:rPr>
+        <w:t>.</w:t>
       </w:r>
     </w:p>
     <w:p>
@@ -3968,7 +4183,7 @@
           <w:rFonts w:asciiTheme="minorHAnsi" w:hAnsiTheme="minorHAnsi"/>
           <w:sz w:val="22"/>
         </w:rPr>
-        <w:t xml:space="preserve">, MiServer will also automatically serailize and return any form data found on the page. </w:t>
+        <w:t>, MiServer will also automatically ser</w:t>
       </w:r>
       <w:r>
         <w:rPr>
@@ -3976,16 +4191,48 @@
           <w:rFonts w:asciiTheme="minorHAnsi" w:hAnsiTheme="minorHAnsi"/>
           <w:sz w:val="22"/>
         </w:rPr>
-        <w:t xml:space="preserve"> If you wish to send other information and any form data, you will need to use "serialize" as described below.</w:t>
-      </w:r>
-    </w:p>
-    <w:p>
-      <w:pPr>
+        <w:t>i</w:t>
+      </w:r>
+      <w:r>
         <w:rPr>
           <w:rStyle w:val="APLChar"/>
           <w:rFonts w:asciiTheme="minorHAnsi" w:hAnsiTheme="minorHAnsi"/>
           <w:sz w:val="22"/>
         </w:rPr>
+        <w:t xml:space="preserve">alize and return any form data found on the page. </w:t>
+      </w:r>
+      <w:r>
+        <w:rPr>
+          <w:rStyle w:val="APLChar"/>
+          <w:rFonts w:asciiTheme="minorHAnsi" w:hAnsiTheme="minorHAnsi"/>
+          <w:sz w:val="22"/>
+        </w:rPr>
+        <w:t xml:space="preserve"> If you wish to </w:t>
+      </w:r>
+      <w:r>
+        <w:rPr>
+          <w:rStyle w:val="APLChar"/>
+          <w:rFonts w:asciiTheme="minorHAnsi" w:hAnsiTheme="minorHAnsi"/>
+          <w:sz w:val="22"/>
+        </w:rPr>
+        <w:t>include form data with information selected using ClientData</w:t>
+      </w:r>
+      <w:r>
+        <w:rPr>
+          <w:rStyle w:val="APLChar"/>
+          <w:rFonts w:asciiTheme="minorHAnsi" w:hAnsiTheme="minorHAnsi"/>
+          <w:sz w:val="22"/>
+        </w:rPr>
+        <w:t>, you will need to use "serialize" as described below.</w:t>
+      </w:r>
+    </w:p>
+    <w:p>
+      <w:pPr>
+        <w:rPr>
+          <w:rStyle w:val="APLChar"/>
+          <w:rFonts w:asciiTheme="minorHAnsi" w:hAnsiTheme="minorHAnsi"/>
+          <w:sz w:val="22"/>
+        </w:rPr>
       </w:pPr>
     </w:p>
     <w:p>
@@ -4017,7 +4264,21 @@
           <w:b w:val="0"/>
         </w:rPr>
         <w:lastRenderedPageBreak/>
-        <w:t>You can specify other infor</w:t>
+        <w:t xml:space="preserve">You can </w:t>
+      </w:r>
+      <w:r>
+        <w:rPr>
+          <w:rStyle w:val="Strong"/>
+          <w:b w:val="0"/>
+        </w:rPr>
+        <w:t>select</w:t>
+      </w:r>
+      <w:r>
+        <w:rPr>
+          <w:rStyle w:val="Strong"/>
+          <w:b w:val="0"/>
+        </w:rPr>
+        <w:t xml:space="preserve"> infor</w:t>
       </w:r>
       <w:r>
         <w:rPr>
@@ -4108,7 +4369,13 @@
               <w:t>type</w:t>
             </w:r>
             <w:r>
-              <w:t xml:space="preserve"> does not use an argument, then selector can be in the 3</w:t>
+              <w:t xml:space="preserve"> does not </w:t>
+            </w:r>
+            <w:r>
+              <w:t>require</w:t>
+            </w:r>
+            <w:r>
+              <w:t xml:space="preserve"> an argument, then selector can be in the 3</w:t>
             </w:r>
             <w:r>
               <w:rPr>
@@ -4179,7 +4446,19 @@
               <w:rPr>
                 <w:b/>
               </w:rPr>
-              <w:t>because val does not use an</w:t>
+              <w:t xml:space="preserve">because val does not </w:t>
+            </w:r>
+            <w:r>
+              <w:rPr>
+                <w:b/>
+              </w:rPr>
+              <w:t>require</w:t>
+            </w:r>
+            <w:r>
+              <w:rPr>
+                <w:b/>
+              </w:rPr>
+              <w:t xml:space="preserve"> an</w:t>
             </w:r>
             <w:r>
               <w:rPr>
@@ -4347,6 +4626,7 @@
                 <w:rFonts w:ascii="APL385 Unicode" w:hAnsi="APL385 Unicode"/>
                 <w:b/>
               </w:rPr>
+              <w:lastRenderedPageBreak/>
               <w:t>type</w:t>
             </w:r>
           </w:p>
@@ -4376,7 +4656,8 @@
             </w:tblPr>
             <w:tblGrid>
               <w:gridCol w:w="1590"/>
-              <w:gridCol w:w="6996"/>
+              <w:gridCol w:w="3498"/>
+              <w:gridCol w:w="3498"/>
             </w:tblGrid>
             <w:tr>
               <w:tc>
@@ -4408,6 +4689,7 @@
               <w:tc>
                 <w:tcPr>
                   <w:tcW w:w="6996" w:type="dxa"/>
+                  <w:gridSpan w:val="2"/>
                   <w:shd w:val="clear" w:color="auto" w:fill="D9D9D9" w:themeFill="background1" w:themeFillShade="D9"/>
                 </w:tcPr>
                 <w:p>
@@ -4467,19 +4749,11 @@
                     </w:rPr>
                     <w:t>ttr</w:t>
                   </w:r>
-                  <w:r>
-                    <w:rPr>
-                      <w:rStyle w:val="FootnoteReference"/>
-                      <w:rFonts w:ascii="APL385 Unicode" w:hAnsi="APL385 Unicode"/>
-                      <w:b/>
-                    </w:rPr>
-                    <w:footnoteReference w:id="2"/>
-                  </w:r>
                 </w:p>
               </w:tc>
               <w:tc>
                 <w:tcPr>
-                  <w:tcW w:w="6996" w:type="dxa"/>
+                  <w:tcW w:w="3498" w:type="dxa"/>
                 </w:tcPr>
                 <w:p>
                   <w:pPr>
@@ -4490,14 +4764,40 @@
                     <w:ind w:left="0"/>
                   </w:pPr>
                   <w:r>
-                    <w:t xml:space="preserve">an HTML </w:t>
-                  </w:r>
-                  <w:r>
-                    <w:t xml:space="preserve">element </w:t>
-                  </w:r>
-                  <w:r>
-                    <w:t>attribute</w:t>
-                  </w:r>
+                    <w:t>an HTML element attribute</w:t>
+                  </w:r>
+                </w:p>
+              </w:tc>
+              <w:tc>
+                <w:tcPr>
+                  <w:tcW w:w="3498" w:type="dxa"/>
+                  <w:vMerge w:val="restart"/>
+                </w:tcPr>
+                <w:p>
+                  <w:pPr>
+                    <w:pStyle w:val="ListParagraph"/>
+                    <w:tabs>
+                      <w:tab w:val="left" w:pos="6039"/>
+                    </w:tabs>
+                    <w:ind w:left="0"/>
+                  </w:pPr>
+                  <w:r>
+                    <w:t>It's useful to understand the difference between HTML attributes and DOM properties.  Attributes are always strings whereas properties can be other data types (Boolean, number, string, etc).  In general if an attribute is also</w:t>
+                  </w:r>
+                  <w:r>
+                    <w:t xml:space="preserve"> </w:t>
+                  </w:r>
+                  <w:r>
+                    <w:t xml:space="preserve">available as a property, it's recommended to use the property.   For a good discussion on this, see </w:t>
+                  </w:r>
+                  <w:hyperlink r:id="rId12" w:history="1">
+                    <w:r>
+                      <w:rPr>
+                        <w:rStyle w:val="Hyperlink"/>
+                      </w:rPr>
+                      <w:t>http://lucybain.com/blog/2014/attribute-vs-property/</w:t>
+                    </w:r>
+                  </w:hyperlink>
                 </w:p>
               </w:tc>
             </w:tr>
@@ -4526,19 +4826,11 @@
                     </w:rPr>
                     <w:t>prop</w:t>
                   </w:r>
-                  <w:r>
-                    <w:rPr>
-                      <w:rFonts w:ascii="APL385 Unicode" w:hAnsi="APL385 Unicode"/>
-                      <w:b/>
-                      <w:vertAlign w:val="superscript"/>
-                    </w:rPr>
-                    <w:t>1</w:t>
-                  </w:r>
                 </w:p>
               </w:tc>
               <w:tc>
                 <w:tcPr>
-                  <w:tcW w:w="6996" w:type="dxa"/>
+                  <w:tcW w:w="3498" w:type="dxa"/>
                 </w:tcPr>
                 <w:p>
                   <w:pPr>
@@ -4551,6 +4843,21 @@
                   <w:r>
                     <w:t>a JavaScript DOM property</w:t>
                   </w:r>
+                </w:p>
+              </w:tc>
+              <w:tc>
+                <w:tcPr>
+                  <w:tcW w:w="3498" w:type="dxa"/>
+                  <w:vMerge/>
+                </w:tcPr>
+                <w:p>
+                  <w:pPr>
+                    <w:pStyle w:val="ListParagraph"/>
+                    <w:tabs>
+                      <w:tab w:val="left" w:pos="6039"/>
+                    </w:tabs>
+                    <w:ind w:left="0"/>
+                  </w:pPr>
                 </w:p>
               </w:tc>
             </w:tr>
@@ -4590,6 +4897,7 @@
               <w:tc>
                 <w:tcPr>
                   <w:tcW w:w="6996" w:type="dxa"/>
+                  <w:gridSpan w:val="2"/>
                 </w:tcPr>
                 <w:p>
                   <w:pPr>
@@ -4634,6 +4942,7 @@
               <w:tc>
                 <w:tcPr>
                   <w:tcW w:w="6996" w:type="dxa"/>
+                  <w:gridSpan w:val="2"/>
                 </w:tcPr>
                 <w:p>
                   <w:pPr>
@@ -4685,6 +4994,7 @@
               <w:tc>
                 <w:tcPr>
                   <w:tcW w:w="6996" w:type="dxa"/>
+                  <w:gridSpan w:val="2"/>
                 </w:tcPr>
                 <w:p>
                   <w:pPr>
@@ -4735,6 +5045,7 @@
               <w:tc>
                 <w:tcPr>
                   <w:tcW w:w="6996" w:type="dxa"/>
+                  <w:gridSpan w:val="2"/>
                 </w:tcPr>
                 <w:p>
                   <w:pPr>
@@ -4779,6 +5090,7 @@
               <w:tc>
                 <w:tcPr>
                   <w:tcW w:w="6996" w:type="dxa"/>
+                  <w:gridSpan w:val="2"/>
                 </w:tcPr>
                 <w:p>
                   <w:pPr>
@@ -4798,7 +5110,13 @@
                     <w:t>widgets</w:t>
                   </w:r>
                   <w:r>
-                    <w:t xml:space="preserve">, this will retreive the value of the option specified in </w:t>
+                    <w:t>, this will retr</w:t>
+                  </w:r>
+                  <w:r>
+                    <w:t>i</w:t>
+                  </w:r>
+                  <w:r>
+                    <w:t xml:space="preserve">eve the value of the option specified in </w:t>
                   </w:r>
                   <w:r>
                     <w:rPr>
@@ -4838,6 +5156,7 @@
               <w:tc>
                 <w:tcPr>
                   <w:tcW w:w="6996" w:type="dxa"/>
+                  <w:gridSpan w:val="2"/>
                 </w:tcPr>
                 <w:p>
                   <w:pPr>
@@ -4898,6 +5217,7 @@
               <w:tc>
                 <w:tcPr>
                   <w:tcW w:w="6996" w:type="dxa"/>
+                  <w:gridSpan w:val="2"/>
                 </w:tcPr>
                 <w:p>
                   <w:pPr>
@@ -4963,6 +5283,7 @@
               <w:tc>
                 <w:tcPr>
                   <w:tcW w:w="6996" w:type="dxa"/>
+                  <w:gridSpan w:val="2"/>
                 </w:tcPr>
                 <w:p>
                   <w:pPr>
@@ -4981,6 +5302,21 @@
                       <w:b/>
                     </w:rPr>
                     <w:t>event</w:t>
+                  </w:r>
+                  <w:r>
+                    <w:rPr>
+                      <w:rStyle w:val="APLChar"/>
+                      <w:b/>
+                    </w:rPr>
+                    <w:t xml:space="preserve"> </w:t>
+                  </w:r>
+                  <w:r>
+                    <w:rPr>
+                      <w:rStyle w:val="CalibriChar"/>
+                      <w:rFonts w:asciiTheme="minorHAnsi" w:hAnsiTheme="minorHAnsi"/>
+                      <w:sz w:val="22"/>
+                    </w:rPr>
+                    <w:t>(deprecated)</w:t>
                   </w:r>
                 </w:p>
               </w:tc>
@@ -5014,6 +5350,7 @@
               <w:tc>
                 <w:tcPr>
                   <w:tcW w:w="6996" w:type="dxa"/>
+                  <w:gridSpan w:val="2"/>
                 </w:tcPr>
                 <w:p>
                   <w:pPr>
@@ -5061,6 +5398,7 @@
               <w:tc>
                 <w:tcPr>
                   <w:tcW w:w="6996" w:type="dxa"/>
+                  <w:gridSpan w:val="2"/>
                 </w:tcPr>
                 <w:p>
                   <w:pPr>
@@ -5112,6 +5450,7 @@
               <w:tc>
                 <w:tcPr>
                   <w:tcW w:w="6996" w:type="dxa"/>
+                  <w:gridSpan w:val="2"/>
                 </w:tcPr>
                 <w:p>
                   <w:pPr>
@@ -5130,6 +5469,21 @@
                       <w:b/>
                     </w:rPr>
                     <w:t>model</w:t>
+                  </w:r>
+                  <w:r>
+                    <w:rPr>
+                      <w:rStyle w:val="APLChar"/>
+                      <w:b/>
+                    </w:rPr>
+                    <w:t xml:space="preserve"> </w:t>
+                  </w:r>
+                  <w:r>
+                    <w:rPr>
+                      <w:rStyle w:val="CalibriChar"/>
+                      <w:rFonts w:asciiTheme="minorHAnsi" w:hAnsiTheme="minorHAnsi"/>
+                      <w:sz w:val="22"/>
+                    </w:rPr>
+                    <w:t>(deprecated)</w:t>
                   </w:r>
                 </w:p>
               </w:tc>
@@ -5170,6 +5524,7 @@
               <w:tc>
                 <w:tcPr>
                   <w:tcW w:w="6996" w:type="dxa"/>
+                  <w:gridSpan w:val="2"/>
                 </w:tcPr>
                 <w:p>
                   <w:pPr>
@@ -5232,6 +5587,7 @@
               <w:tc>
                 <w:tcPr>
                   <w:tcW w:w="6996" w:type="dxa"/>
+                  <w:gridSpan w:val="2"/>
                 </w:tcPr>
                 <w:p>
                   <w:pPr>
@@ -5275,6 +5631,32 @@
                   </w:r>
                   <w:r>
                     <w:t xml:space="preserve"> function.</w:t>
+                  </w:r>
+                  <w:r>
+                    <w:t xml:space="preserve"> (deprecated,  use </w:t>
+                  </w:r>
+                  <w:r>
+                    <w:rPr>
+                      <w:rStyle w:val="APLChar"/>
+                      <mc:AlternateContent>
+                        <mc:Choice Requires="w16se"/>
+                        <mc:Fallback>
+                          <w:rFonts w:eastAsia="APL385 Unicode" w:cs="APL385 Unicode"/>
+                        </mc:Fallback>
+                      </mc:AlternateContent>
+                      <w:sz w:val="28"/>
+                    </w:rPr>
+                    <mc:AlternateContent>
+                      <mc:Choice Requires="w16se">
+                        <w16se:symEx w16se:font="APL385 Unicode" w16se:char="234E"/>
+                      </mc:Choice>
+                      <mc:Fallback>
+                        <w:t>⍎</w:t>
+                      </mc:Fallback>
+                    </mc:AlternateContent>
+                  </w:r>
+                  <w:r>
+                    <w:t xml:space="preserve"> instead)</w:t>
                   </w:r>
                 </w:p>
               </w:tc>
@@ -5315,6 +5697,7 @@
               <w:tc>
                 <w:tcPr>
                   <w:tcW w:w="6996" w:type="dxa"/>
+                  <w:gridSpan w:val="2"/>
                 </w:tcPr>
                 <w:p>
                   <w:pPr>
@@ -5362,6 +5745,7 @@
               <w:tc>
                 <w:tcPr>
                   <w:tcW w:w="6996" w:type="dxa"/>
+                  <w:gridSpan w:val="2"/>
                 </w:tcPr>
                 <w:p>
                   <w:pPr>
@@ -5412,6 +5796,7 @@
                         </mc:Fallback>
                       </mc:AlternateContent>
                       <w:b/>
+                      <w:sz w:val="28"/>
                     </w:rPr>
                     <mc:AlternateContent>
                       <mc:Choice Requires="w16se">
@@ -5427,6 +5812,7 @@
               <w:tc>
                 <w:tcPr>
                   <w:tcW w:w="6996" w:type="dxa"/>
+                  <w:gridSpan w:val="2"/>
                 </w:tcPr>
                 <w:p>
                   <w:pPr>
@@ -5577,35 +5963,18 @@
                 </w:tcPr>
                 <w:p>
                   <w:pPr>
-                    <w:pStyle w:val="ListParagraph"/>
-                    <w:tabs>
-                      <w:tab w:val="left" w:pos="6039"/>
-                    </w:tabs>
-                    <w:ind w:left="0"/>
+                    <w:pStyle w:val="Calibri"/>
+                  </w:pPr>
+                  <w:r>
                     <w:rPr>
-                      <w:rFonts w:ascii="APL385 Unicode" w:hAnsi="APL385 Unicode"/>
-                      <w:b/>
-                    </w:rPr>
-                  </w:pPr>
-                  <w:r>
-                    <w:rPr>
-                      <w:rFonts w:ascii="APL385 Unicode" w:hAnsi="APL385 Unicode"/>
-                      <w:b/>
+                      <w:rStyle w:val="CodeChar"/>
                     </w:rPr>
                     <w:t>type</w:t>
                   </w:r>
                   <w:r>
-                    <w:rPr>
-                      <w:rFonts w:ascii="APL385 Unicode" w:hAnsi="APL385 Unicode"/>
-                      <w:b/>
-                    </w:rPr>
                     <w:t xml:space="preserve"> </w:t>
                   </w:r>
                   <w:r>
-                    <w:rPr>
-                      <w:rFonts w:ascii="APL385 Unicode" w:hAnsi="APL385 Unicode"/>
-                      <w:b/>
-                    </w:rPr>
                     <w:t>=</w:t>
                   </w:r>
                 </w:p>
@@ -6707,6 +7076,14 @@
           <w:rStyle w:val="Strong"/>
         </w:rPr>
       </w:pPr>
+      <w:ins w:id="1" w:author="Brian Becker" w:date="2016-06-08T09:51:00Z">
+        <w:r>
+          <w:rPr>
+            <w:rStyle w:val="Strong"/>
+          </w:rPr>
+          <w:br/>
+        </w:r>
+      </w:ins>
       <w:r>
         <w:rPr>
           <w:rStyle w:val="Strong"/>
@@ -6719,61 +7096,55 @@
         <w:rPr>
           <w:rFonts w:ascii="APL385 Unicode" w:hAnsi="APL385 Unicode"/>
           <w:b/>
+          <w:lang w:val="nb-NO"/>
         </w:rPr>
       </w:pPr>
       <w:r>
         <w:rPr>
           <w:rFonts w:ascii="APL385 Unicode" w:hAnsi="APL385 Unicode"/>
           <w:b/>
-        </w:rPr>
-        <w:t>h</w:t>
+          <w:lang w:val="nb-NO"/>
+        </w:rPr>
+        <w:t xml:space="preserve">h←Add Handler            </w:t>
+      </w:r>
+      <w:r>
+        <w:rPr>
+          <w:rFonts w:ascii="APL385 Unicode" w:hAnsi="APL385 Unicode" w:cs="Cambria Math"/>
+          <w:b/>
+          <w:lang w:val="nb-NO"/>
+        </w:rPr>
+        <w:t>⍝</w:t>
       </w:r>
       <w:r>
         <w:rPr>
           <w:rFonts w:ascii="APL385 Unicode" w:hAnsi="APL385 Unicode"/>
           <w:b/>
-        </w:rPr>
-        <w:t xml:space="preserve">←Add Handler            </w:t>
-      </w:r>
-      <w:r>
-        <w:rPr>
-          <w:rFonts w:ascii="APL385 Unicode" w:hAnsi="APL385 Unicode" w:cs="Cambria Math"/>
-          <w:b/>
-        </w:rPr>
-        <w:t>⍝</w:t>
+          <w:lang w:val="nb-NO"/>
+        </w:rPr>
+        <w:t xml:space="preserve"> add an event handler</w:t>
       </w:r>
       <w:r>
         <w:rPr>
           <w:rFonts w:ascii="APL385 Unicode" w:hAnsi="APL385 Unicode"/>
           <w:b/>
-        </w:rPr>
-        <w:t xml:space="preserve"> add an event handler</w:t>
+          <w:lang w:val="nb-NO"/>
+        </w:rPr>
+        <w:br/>
+        <w:t>h.ClientData←('content' 'html'</w:t>
       </w:r>
       <w:r>
         <w:rPr>
           <w:rFonts w:ascii="APL385 Unicode" w:hAnsi="APL385 Unicode"/>
           <w:b/>
-        </w:rPr>
-        <w:br/>
+          <w:lang w:val="nb-NO"/>
+        </w:rPr>
+        <w:t xml:space="preserve"> '#div1'</w:t>
       </w:r>
       <w:r>
         <w:rPr>
           <w:rFonts w:ascii="APL385 Unicode" w:hAnsi="APL385 Unicode"/>
           <w:b/>
-        </w:rPr>
-        <w:t>h.ClientData←('content' 'html'</w:t>
-      </w:r>
-      <w:r>
-        <w:rPr>
-          <w:rFonts w:ascii="APL385 Unicode" w:hAnsi="APL385 Unicode"/>
-          <w:b/>
-        </w:rPr>
-        <w:t xml:space="preserve"> '#div1'</w:t>
-      </w:r>
-      <w:r>
-        <w:rPr>
-          <w:rFonts w:ascii="APL385 Unicode" w:hAnsi="APL385 Unicode"/>
-          <w:b/>
+          <w:lang w:val="nb-NO"/>
         </w:rPr>
         <w:t>)</w:t>
       </w:r>
@@ -6790,6 +7161,7 @@
         <w:rPr>
           <w:rFonts w:ascii="APL385 Unicode" w:hAnsi="APL385 Unicode"/>
           <w:b/>
+          <w:lang w:val="nb-NO"/>
         </w:rPr>
         <w:t xml:space="preserve">             </w:t>
       </w:r>
@@ -6930,12 +7302,33 @@
         <w:t xml:space="preserve">Event Handling  - </w:t>
       </w:r>
       <w:r>
-        <w:t>Retrieving Client Data from Callback Functions</w:t>
-      </w:r>
-    </w:p>
-    <w:p>
-      <w:r>
-        <w:t>Client data can be retrieved in two basic ways:</w:t>
+        <w:t>Re</w:t>
+      </w:r>
+      <w:r>
+        <w:t>ceiving</w:t>
+      </w:r>
+      <w:r>
+        <w:t xml:space="preserve"> Client Data </w:t>
+      </w:r>
+      <w:r>
+        <w:t>in Server-Side</w:t>
+      </w:r>
+      <w:r>
+        <w:t xml:space="preserve"> </w:t>
+      </w:r>
+      <w:r>
+        <w:t>Callback Functions</w:t>
+      </w:r>
+    </w:p>
+    <w:p>
+      <w:r>
+        <w:t>Client data can be re</w:t>
+      </w:r>
+      <w:r>
+        <w:t>cei</w:t>
+      </w:r>
+      <w:r>
+        <w:t>eved in two basic ways:</w:t>
       </w:r>
     </w:p>
     <w:p>
@@ -6946,9 +7339,15 @@
           <w:numId w:val="17"/>
         </w:numPr>
         <w:rPr>
+          <w:ins w:id="2" w:author="Brian Becker" w:date="2016-06-08T09:56:00Z"/>
           <w:rFonts w:ascii="APL385 Unicode" w:hAnsi="APL385 Unicode"/>
           <w:b/>
           <w:bCs/>
+          <w:rPrChange w:id="3" w:author="Brian Becker" w:date="2016-06-08T09:59:00Z">
+            <w:rPr>
+              <w:ins w:id="4" w:author="Brian Becker" w:date="2016-06-08T09:56:00Z"/>
+            </w:rPr>
+          </w:rPrChange>
         </w:rPr>
       </w:pPr>
       <w:r>
@@ -6964,12 +7363,24 @@
       <w:r>
         <w:rPr>
           <w:rFonts w:ascii="APL385 Unicode" w:hAnsi="APL385 Unicode"/>
+          <w:b/>
+          <w:rPrChange w:id="5" w:author="Brian Becker" w:date="2016-06-08T09:52:00Z">
+            <w:rPr>
+              <w:rFonts w:ascii="APL385 Unicode" w:hAnsi="APL385 Unicode"/>
+            </w:rPr>
+          </w:rPrChange>
         </w:rPr>
         <w:t xml:space="preserve">      h.ClientData←('content' '#div1' 'html')</w:t>
       </w:r>
       <w:r>
         <w:rPr>
           <w:rFonts w:ascii="APL385 Unicode" w:hAnsi="APL385 Unicode"/>
+          <w:b/>
+          <w:rPrChange w:id="6" w:author="Brian Becker" w:date="2016-06-08T09:52:00Z">
+            <w:rPr>
+              <w:rFonts w:ascii="APL385 Unicode" w:hAnsi="APL385 Unicode"/>
+            </w:rPr>
+          </w:rPrChange>
         </w:rPr>
         <w:br/>
         <w:t xml:space="preserve">                   ('color' '#div2' 'css' 'background-color')</w:t>
@@ -6981,7 +7392,13 @@
         <w:br/>
       </w:r>
       <w:r>
-        <w:t>You could defined two fields and they would be populated automatically.</w:t>
+        <w:t xml:space="preserve">You could define two </w:t>
+      </w:r>
+      <w:r>
+        <w:t xml:space="preserve">public </w:t>
+      </w:r>
+      <w:r>
+        <w:t>fields and they would be populated automatically.</w:t>
       </w:r>
       <w:r>
         <w:br/>
@@ -6989,20 +7406,84 @@
       <w:r>
         <w:rPr>
           <w:rFonts w:ascii="APL385 Unicode" w:hAnsi="APL385 Unicode"/>
+          <w:b/>
+          <w:rPrChange w:id="7" w:author="Brian Becker" w:date="2016-06-08T09:52:00Z">
+            <w:rPr>
+              <w:rFonts w:ascii="APL385 Unicode" w:hAnsi="APL385 Unicode"/>
+            </w:rPr>
+          </w:rPrChange>
         </w:rPr>
         <w:t xml:space="preserve">      :field public content</w:t>
       </w:r>
       <w:r>
         <w:rPr>
           <w:rFonts w:ascii="APL385 Unicode" w:hAnsi="APL385 Unicode"/>
+          <w:b/>
+          <w:rPrChange w:id="8" w:author="Brian Becker" w:date="2016-06-08T09:52:00Z">
+            <w:rPr>
+              <w:rFonts w:ascii="APL385 Unicode" w:hAnsi="APL385 Unicode"/>
+            </w:rPr>
+          </w:rPrChange>
         </w:rPr>
         <w:br/>
         <w:t xml:space="preserve">      :field public color</w:t>
       </w:r>
-      <w:r>
+      <w:ins w:id="9" w:author="Brian Becker" w:date="2016-06-08T09:55:00Z">
+        <w:r>
+          <w:rPr>
+            <w:b/>
+          </w:rPr>
+          <w:br/>
+        </w:r>
+      </w:ins>
+      <w:ins w:id="10" w:author="Brian Becker" w:date="2016-06-08T09:56:00Z">
+        <w:r>
+          <w:br/>
+          <w:t>There are two caveats when using public fields:</w:t>
+        </w:r>
+      </w:ins>
+    </w:p>
+    <w:p>
+      <w:pPr>
+        <w:pStyle w:val="ListParagraph"/>
+        <w:numPr>
+          <w:ilvl w:val="1"/>
+          <w:numId w:val="17"/>
+        </w:numPr>
         <w:rPr>
           <w:rFonts w:ascii="APL385 Unicode" w:hAnsi="APL385 Unicode"/>
-        </w:rPr>
+          <w:b/>
+          <w:bCs/>
+          <w:rPrChange w:id="11" w:author="Brian Becker" w:date="2016-06-08T09:56:00Z">
+            <w:rPr/>
+          </w:rPrChange>
+        </w:rPr>
+        <w:pPrChange w:id="12" w:author="Brian Becker" w:date="2016-06-08T09:59:00Z">
+          <w:pPr>
+            <w:pStyle w:val="ListParagraph"/>
+            <w:numPr>
+              <w:numId w:val="17"/>
+            </w:numPr>
+            <w:ind w:hanging="360"/>
+          </w:pPr>
+        </w:pPrChange>
+      </w:pPr>
+      <w:ins w:id="13" w:author="Brian Becker" w:date="2016-06-08T09:56:00Z">
+        <w:r>
+          <w:t xml:space="preserve">if you don't assign them a </w:t>
+        </w:r>
+      </w:ins>
+      <w:ins w:id="14" w:author="Brian Becker" w:date="2016-06-08T09:57:00Z">
+        <w:r>
+          <w:t xml:space="preserve">value when they are </w:t>
+        </w:r>
+      </w:ins>
+      <w:ins w:id="15" w:author="Brian Becker" w:date="2016-06-08T09:58:00Z">
+        <w:r>
+          <w:t>declared, if you reference the field and it wasn't set</w:t>
+        </w:r>
+      </w:ins>
+      <w:r>
         <w:br/>
       </w:r>
     </w:p>
@@ -7038,7 +7519,11 @@
         <w:t>Get</w:t>
       </w:r>
       <w:r>
-        <w:t xml:space="preserve"> is the default value to use if the data element is not found.  Again, using the example from above, the following could be used.</w:t>
+        <w:t xml:space="preserve"> is the default value to use if the data element is not found.  Again, using the example from </w:t>
+      </w:r>
+      <w:r>
+        <w:lastRenderedPageBreak/>
+        <w:t>above, the following could be used.</w:t>
       </w:r>
       <w:r>
         <w:br/>
@@ -7046,12 +7531,24 @@
       <w:r>
         <w:rPr>
           <w:rFonts w:ascii="APL385 Unicode" w:hAnsi="APL385 Unicode"/>
+          <w:b/>
+          <w:rPrChange w:id="16" w:author="Brian Becker" w:date="2016-06-08T09:52:00Z">
+            <w:rPr>
+              <w:rFonts w:ascii="APL385 Unicode" w:hAnsi="APL385 Unicode"/>
+            </w:rPr>
+          </w:rPrChange>
         </w:rPr>
         <w:t xml:space="preserve">      '???' Get 'content'</w:t>
       </w:r>
       <w:r>
         <w:rPr>
           <w:rFonts w:ascii="APL385 Unicode" w:hAnsi="APL385 Unicode"/>
+          <w:b/>
+          <w:rPrChange w:id="17" w:author="Brian Becker" w:date="2016-06-08T09:52:00Z">
+            <w:rPr>
+              <w:rFonts w:ascii="APL385 Unicode" w:hAnsi="APL385 Unicode"/>
+            </w:rPr>
+          </w:rPrChange>
         </w:rPr>
         <w:br/>
         <w:t xml:space="preserve">      'white' Get 'color'</w:t>
@@ -7070,7 +7567,7 @@
         </w:rPr>
         <w:br/>
       </w:r>
-      <w:bookmarkStart w:id="2" w:name="_Toc429243112"/>
+      <w:bookmarkStart w:id="18" w:name="_Toc429243112"/>
     </w:p>
     <w:p>
       <w:pPr>
@@ -7083,14 +7580,22 @@
         </w:rPr>
       </w:pPr>
       <w:r>
-        <w:lastRenderedPageBreak/>
         <w:t>Event Handling – Sending Responses Back to the Client</w:t>
       </w:r>
-      <w:bookmarkEnd w:id="2"/>
-    </w:p>
-    <w:p>
-      <w:r>
-        <w:t>There are four functions which specify actions to be taken on the client side in response to a callback function.</w:t>
+      <w:bookmarkEnd w:id="18"/>
+    </w:p>
+    <w:p>
+      <w:r>
+        <w:t xml:space="preserve">Server-side callback functions can specify actions </w:t>
+      </w:r>
+      <w:r>
+        <w:t>to be taken on the client side in response to a callback function.</w:t>
+      </w:r>
+      <w:r>
+        <w:t xml:space="preserve"> </w:t>
+      </w:r>
+      <w:r>
+        <w:t>The four functions described below can be used to create client-side actions, and these actions can be catenated together to return a sequence of actions to be performed.</w:t>
       </w:r>
     </w:p>
     <w:p/>
@@ -7743,6 +8248,7 @@
       <w:pPr>
         <w:spacing w:after="200"/>
         <w:rPr>
+          <w:ins w:id="19" w:author="Brian Becker" w:date="2016-06-07T21:32:00Z"/>
           <w:rFonts w:asciiTheme="majorHAnsi" w:eastAsiaTheme="majorEastAsia" w:hAnsiTheme="majorHAnsi" w:cstheme="majorBidi"/>
           <w:b/>
           <w:bCs/>
@@ -7751,9 +8257,85 @@
           <w:szCs w:val="26"/>
         </w:rPr>
       </w:pPr>
+      <w:ins w:id="20" w:author="Brian Becker" w:date="2016-06-07T21:32:00Z">
+        <w:r>
+          <w:rPr>
+            <w:rFonts w:asciiTheme="majorHAnsi" w:eastAsiaTheme="majorEastAsia" w:hAnsiTheme="majorHAnsi" w:cstheme="majorBidi"/>
+            <w:b/>
+            <w:bCs/>
+            <w:color w:val="4F81BD" w:themeColor="accent1"/>
+            <w:sz w:val="26"/>
+            <w:szCs w:val="26"/>
+          </w:rPr>
+          <w:br w:type="page"/>
+        </w:r>
+      </w:ins>
+    </w:p>
+    <w:p>
+      <w:pPr>
+        <w:pStyle w:val="Heading2"/>
+        <w:rPr>
+          <w:ins w:id="21" w:author="Brian Becker" w:date="2016-06-07T21:33:00Z"/>
+        </w:rPr>
+        <w:pPrChange w:id="22" w:author="Brian Becker" w:date="2016-06-07T21:33:00Z">
+          <w:pPr>
+            <w:spacing w:after="200"/>
+          </w:pPr>
+        </w:pPrChange>
+      </w:pPr>
+      <w:ins w:id="23" w:author="Brian Becker" w:date="2016-06-07T21:33:00Z">
+        <w:r>
+          <w:lastRenderedPageBreak/>
+          <w:t>Event Handling Recipes</w:t>
+        </w:r>
+      </w:ins>
+    </w:p>
+    <w:p>
+      <w:pPr>
+        <w:rPr>
+          <w:rPrChange w:id="24" w:author="Brian Becker" w:date="2016-06-07T21:33:00Z">
+            <w:rPr>
+              <w:b/>
+              <w:bCs/>
+            </w:rPr>
+          </w:rPrChange>
+        </w:rPr>
+        <w:pPrChange w:id="25" w:author="Brian Becker" w:date="2016-06-07T21:33:00Z">
+          <w:pPr>
+            <w:spacing w:after="200"/>
+          </w:pPr>
+        </w:pPrChange>
+      </w:pPr>
+      <w:ins w:id="26" w:author="Brian Becker" w:date="2016-06-07T21:33:00Z">
+        <w:r>
+          <w:t>This section show</w:t>
+        </w:r>
+      </w:ins>
+      <w:ins w:id="27" w:author="Brian Becker" w:date="2016-06-08T09:16:00Z">
+        <w:r>
+          <w:t>s</w:t>
+        </w:r>
+      </w:ins>
+      <w:ins w:id="28" w:author="Brian Becker" w:date="2016-06-07T21:33:00Z">
+        <w:r>
+          <w:t xml:space="preserve"> a variety of </w:t>
+        </w:r>
+      </w:ins>
+      <w:ins w:id="29" w:author="Brian Becker" w:date="2016-06-08T09:16:00Z">
+        <w:r>
+          <w:t xml:space="preserve">examples of </w:t>
+        </w:r>
+      </w:ins>
+      <w:ins w:id="30" w:author="Brian Becker" w:date="2016-06-08T09:18:00Z">
+        <w:r>
+          <w:t>handler and callback definition</w:t>
+        </w:r>
+      </w:ins>
+      <w:bookmarkStart w:id="31" w:name="_GoBack"/>
+      <w:bookmarkEnd w:id="31"/>
     </w:p>
     <w:sectPr>
-      <w:headerReference w:type="default" r:id="rId12"/>
+      <w:headerReference w:type="default" r:id="rId13"/>
       <w:pgSz w:w="12240" w:h="15840" w:code="1"/>
       <w:pgMar w:top="1440" w:right="1440" w:bottom="1440" w:left="1440" w:header="720" w:footer="720" w:gutter="0"/>
       <w:cols w:space="720"/>
@@ -7869,33 +8451,6 @@
       <w:pPr>
         <w:pStyle w:val="FootnoteText"/>
       </w:pPr>
-    </w:p>
-  </w:footnote>
-  <w:footnote w:id="2">
-    <w:p>
-      <w:pPr>
-        <w:pStyle w:val="FootnoteText"/>
-      </w:pPr>
-      <w:r>
-        <w:rPr>
-          <w:rStyle w:val="FootnoteReference"/>
-        </w:rPr>
-        <w:footnoteRef/>
-      </w:r>
-      <w:r>
-        <w:t xml:space="preserve"> It's useful to understand the difference between HTML attributed and DOM properties.- for a good discussion on this, see </w:t>
-      </w:r>
-      <w:hyperlink r:id="rId1" w:history="1">
-        <w:r>
-          <w:rPr>
-            <w:rStyle w:val="Hyperlink"/>
-          </w:rPr>
-          <w:t>http://lucybain.com/blog/2014/attribute-vs-property/</w:t>
-        </w:r>
-      </w:hyperlink>
-      <w:r>
-        <w:t xml:space="preserve"> </w:t>
-      </w:r>
     </w:p>
   </w:footnote>
 </w:footnotes>
@@ -8736,7 +9291,7 @@
         <w:rFonts w:ascii="Symbol" w:hAnsi="Symbol" w:hint="default"/>
       </w:rPr>
     </w:lvl>
-    <w:lvl w:ilvl="1" w:tplc="04090003" w:tentative="1">
+    <w:lvl w:ilvl="1" w:tplc="04090003">
       <w:start w:val="1"/>
       <w:numFmt w:val="bullet"/>
       <w:lvlText w:val="o"/>
@@ -11463,6 +12018,14 @@
     <w:abstractNumId w:val="21"/>
   </w:num>
 </w:numbering>
+</file>
+
+<file path=word/people.xml><?xml version="1.0" encoding="utf-8"?>
+<w15:people xmlns:wpc="http://schemas.microsoft.com/office/word/2010/wordprocessingCanvas" xmlns:cx="http://schemas.microsoft.com/office/drawing/2014/chartex" xmlns:cx1="http://schemas.microsoft.com/office/drawing/2015/9/8/chartex" xmlns:cx2="http://schemas.microsoft.com/office/drawing/2015/10/21/chartex" xmlns:mc="http://schemas.openxmlformats.org/markup-compatibility/2006" xmlns:o="urn:schemas-microsoft-com:office:office" xmlns:r="http://schemas.openxmlformats.org/officeDocument/2006/relationships" xmlns:m="http://schemas.openxmlformats.org/officeDocument/2006/math" xmlns:v="urn:schemas-microsoft-com:vml" xmlns:wp14="http://schemas.microsoft.com/office/word/2010/wordprocessingDrawing" xmlns:wp="http://schemas.openxmlformats.org/drawingml/2006/wordprocessingDrawing" xmlns:w10="urn:schemas-microsoft-com:office:word" xmlns:w="http://schemas.openxmlformats.org/wordprocessingml/2006/main" xmlns:w14="http://schemas.microsoft.com/office/word/2010/wordml" xmlns:w15="http://schemas.microsoft.com/office/word/2012/wordml" xmlns:w16se="http://schemas.microsoft.com/office/word/2015/wordml/symex" xmlns:wpg="http://schemas.microsoft.com/office/word/2010/wordprocessingGroup" xmlns:wpi="http://schemas.microsoft.com/office/word/2010/wordprocessingInk" xmlns:wne="http://schemas.microsoft.com/office/word/2006/wordml" xmlns:wps="http://schemas.microsoft.com/office/word/2010/wordprocessingShape" mc:Ignorable="w14 w15 w16se wp14">
+  <w15:person w15:author="Brian Becker">
+    <w15:presenceInfo w15:providerId="Windows Live" w15:userId="b6455d1dadfa9002"/>
+  </w15:person>
+</w15:people>
 </file>
 
 <file path=word/styles.xml><?xml version="1.0" encoding="utf-8"?>
@@ -12258,9 +12821,10 @@
     <w:link w:val="CodeChar"/>
     <w:autoRedefine/>
     <w:qFormat/>
-    <w:rsid w:val="00C329D9"/>
+    <w:rsid w:val="00997677"/>
     <w:pPr>
       <w:spacing w:before="60" w:after="60" w:line="240" w:lineRule="auto"/>
+      <w:ind w:left="360"/>
       <w:contextualSpacing/>
     </w:pPr>
     <w:rPr>
@@ -12272,7 +12836,7 @@
     <w:name w:val="Code Char"/>
     <w:basedOn w:val="DefaultParagraphFont"/>
     <w:link w:val="Code"/>
-    <w:rsid w:val="00C329D9"/>
+    <w:rsid w:val="00997677"/>
     <w:rPr>
       <w:rFonts w:ascii="APL385 Unicode" w:hAnsi="APL385 Unicode"/>
       <w:sz w:val="20"/>
@@ -12389,6 +12953,84 @@
       <w:rFonts w:ascii="APL385 Unicode" w:hAnsi="APL385 Unicode"/>
       <w:sz w:val="20"/>
     </w:rPr>
+  </w:style>
+  <w:style w:type="character" w:styleId="CommentReference">
+    <w:name w:val="annotation reference"/>
+    <w:basedOn w:val="DefaultParagraphFont"/>
+    <w:uiPriority w:val="99"/>
+    <w:semiHidden/>
+    <w:unhideWhenUsed/>
+    <w:rsid w:val="00260ADF"/>
+    <w:rPr>
+      <w:sz w:val="16"/>
+      <w:szCs w:val="16"/>
+    </w:rPr>
+  </w:style>
+  <w:style w:type="paragraph" w:styleId="CommentText">
+    <w:name w:val="annotation text"/>
+    <w:basedOn w:val="Normal"/>
+    <w:link w:val="CommentTextChar"/>
+    <w:uiPriority w:val="99"/>
+    <w:semiHidden/>
+    <w:unhideWhenUsed/>
+    <w:rsid w:val="00260ADF"/>
+    <w:pPr>
+      <w:spacing w:line="240" w:lineRule="auto"/>
+    </w:pPr>
+    <w:rPr>
+      <w:sz w:val="20"/>
+      <w:szCs w:val="20"/>
+    </w:rPr>
+  </w:style>
+  <w:style w:type="character" w:customStyle="1" w:styleId="CommentTextChar">
+    <w:name w:val="Comment Text Char"/>
+    <w:basedOn w:val="DefaultParagraphFont"/>
+    <w:link w:val="CommentText"/>
+    <w:uiPriority w:val="99"/>
+    <w:semiHidden/>
+    <w:rsid w:val="00260ADF"/>
+    <w:rPr>
+      <w:sz w:val="20"/>
+      <w:szCs w:val="20"/>
+    </w:rPr>
+  </w:style>
+  <w:style w:type="paragraph" w:styleId="CommentSubject">
+    <w:name w:val="annotation subject"/>
+    <w:basedOn w:val="CommentText"/>
+    <w:next w:val="CommentText"/>
+    <w:link w:val="CommentSubjectChar"/>
+    <w:uiPriority w:val="99"/>
+    <w:semiHidden/>
+    <w:unhideWhenUsed/>
+    <w:rsid w:val="00260ADF"/>
+    <w:rPr>
+      <w:b/>
+      <w:bCs/>
+    </w:rPr>
+  </w:style>
+  <w:style w:type="character" w:customStyle="1" w:styleId="CommentSubjectChar">
+    <w:name w:val="Comment Subject Char"/>
+    <w:basedOn w:val="CommentTextChar"/>
+    <w:link w:val="CommentSubject"/>
+    <w:uiPriority w:val="99"/>
+    <w:semiHidden/>
+    <w:rsid w:val="00260ADF"/>
+    <w:rPr>
+      <w:b/>
+      <w:bCs/>
+      <w:sz w:val="20"/>
+      <w:szCs w:val="20"/>
+    </w:rPr>
+  </w:style>
+  <w:style w:type="paragraph" w:styleId="Revision">
+    <w:name w:val="Revision"/>
+    <w:hidden/>
+    <w:uiPriority w:val="99"/>
+    <w:semiHidden/>
+    <w:rsid w:val="00D02AB8"/>
+    <w:pPr>
+      <w:spacing w:after="0" w:line="240" w:lineRule="auto"/>
+    </w:pPr>
   </w:style>
 </w:styles>
 </file>
@@ -12683,7 +13325,7 @@
 </file>
 
 <file path=customXml/itemProps1.xml><?xml version="1.0" encoding="utf-8"?>
-<ds:datastoreItem xmlns:ds="http://schemas.openxmlformats.org/officeDocument/2006/customXml" ds:itemID="{5F462F8D-96D9-482E-893F-BB0202C0E8DA}">
+<ds:datastoreItem xmlns:ds="http://schemas.openxmlformats.org/officeDocument/2006/customXml" ds:itemID="{718F7960-78B8-46BD-8AD1-FD1EA19CD197}">
   <ds:schemaRefs>
     <ds:schemaRef ds:uri="http://schemas.openxmlformats.org/officeDocument/2006/bibliography"/>
   </ds:schemaRefs>

</xml_diff>